<commit_message>
Making last minute grammar changes
</commit_message>
<xml_diff>
--- a/Notes/AN ASP-BASED APPROACH TO REPRESENTING AND QUERYING TEXTUAL KNOWLEDGE.docx
+++ b/Notes/AN ASP-BASED APPROACH TO REPRESENTING AND QUERYING TEXTUAL KNOWLEDGE.docx
@@ -320,8 +320,6 @@
       <w:r>
         <w:t>Dr. Vibhav Gogate</w:t>
       </w:r>
-      <w:bookmarkStart w:id="1" w:name="_GoBack"/>
-      <w:bookmarkEnd w:id="1"/>
     </w:p>
     <w:p>
       <w:pPr>
@@ -768,8 +766,8 @@
       <w:pPr>
         <w:pStyle w:val="SectionLabel"/>
       </w:pPr>
-      <w:bookmarkStart w:id="2" w:name="_Toc271455677"/>
-      <w:bookmarkStart w:id="3" w:name="_Toc271455790"/>
+      <w:bookmarkStart w:id="1" w:name="_Toc271455677"/>
+      <w:bookmarkStart w:id="2" w:name="_Toc271455790"/>
       <w:r>
         <w:lastRenderedPageBreak/>
         <w:t>Acknowledg</w:t>
@@ -777,8 +775,8 @@
       <w:r>
         <w:t>ments</w:t>
       </w:r>
+      <w:bookmarkEnd w:id="1"/>
       <w:bookmarkEnd w:id="2"/>
-      <w:bookmarkEnd w:id="3"/>
     </w:p>
     <w:p>
       <w:pPr>
@@ -1028,16 +1026,16 @@
           <w:color w:val="FFFFFF"/>
         </w:rPr>
       </w:pPr>
-      <w:bookmarkStart w:id="4" w:name="_Toc271455678"/>
-      <w:bookmarkStart w:id="5" w:name="_Toc271455791"/>
+      <w:bookmarkStart w:id="3" w:name="_Toc271455678"/>
+      <w:bookmarkStart w:id="4" w:name="_Toc271455791"/>
       <w:r>
         <w:rPr>
           <w:color w:val="FFFFFF"/>
         </w:rPr>
         <w:t>Abstract</w:t>
       </w:r>
+      <w:bookmarkEnd w:id="3"/>
       <w:bookmarkEnd w:id="4"/>
-      <w:bookmarkEnd w:id="5"/>
     </w:p>
     <w:p>
       <w:pPr>
@@ -1396,7 +1394,19 @@
         <w:rPr>
           <w:szCs w:val="24"/>
         </w:rPr>
-        <w:t xml:space="preserve"> used to model common sense reasoning </w:t>
+        <w:t xml:space="preserve"> used to model common</w:t>
+      </w:r>
+      <w:r>
+        <w:rPr>
+          <w:szCs w:val="24"/>
+        </w:rPr>
+        <w:t>-</w:t>
+      </w:r>
+      <w:r>
+        <w:rPr>
+          <w:szCs w:val="24"/>
+        </w:rPr>
+        <w:t xml:space="preserve">sense reasoning </w:t>
       </w:r>
       <w:r>
         <w:rPr>
@@ -2467,7 +2477,7 @@
         </w:rPr>
         <w:t>KNOWLEDGE REPRESENTATION</w:t>
       </w:r>
-      <w:bookmarkStart w:id="6" w:name="_Hlk511104102"/>
+      <w:bookmarkStart w:id="5" w:name="_Hlk511104102"/>
       <w:r>
         <w:t>............................</w:t>
       </w:r>
@@ -2477,7 +2487,7 @@
       <w:r>
         <w:t>............................</w:t>
       </w:r>
-      <w:bookmarkEnd w:id="6"/>
+      <w:bookmarkEnd w:id="5"/>
       <w:r>
         <w:t>.......44</w:t>
       </w:r>
@@ -3027,8 +3037,8 @@
       <w:pPr>
         <w:pStyle w:val="SectionLabel"/>
       </w:pPr>
-      <w:bookmarkStart w:id="7" w:name="_Toc271455680"/>
-      <w:bookmarkStart w:id="8" w:name="_Toc271455792"/>
+      <w:bookmarkStart w:id="6" w:name="_Toc271455680"/>
+      <w:bookmarkStart w:id="7" w:name="_Toc271455792"/>
       <w:r>
         <w:lastRenderedPageBreak/>
         <w:t>List of F</w:t>
@@ -3036,8 +3046,8 @@
       <w:r>
         <w:t>igures</w:t>
       </w:r>
+      <w:bookmarkEnd w:id="6"/>
       <w:bookmarkEnd w:id="7"/>
-      <w:bookmarkEnd w:id="8"/>
     </w:p>
     <w:p>
       <w:pPr>
@@ -3477,8 +3487,8 @@
       <w:pPr>
         <w:pStyle w:val="Heading1"/>
       </w:pPr>
-      <w:bookmarkStart w:id="9" w:name="_Toc271455681"/>
-      <w:bookmarkEnd w:id="9"/>
+      <w:bookmarkStart w:id="8" w:name="_Toc271455681"/>
+      <w:bookmarkEnd w:id="8"/>
     </w:p>
     <w:p>
       <w:pPr>
@@ -3907,7 +3917,31 @@
         <w:rPr>
           <w:szCs w:val="24"/>
         </w:rPr>
-        <w:t xml:space="preserve">common sense reasoning. One could argue that developing a system that can perform common sense reasoning and thus can emulate human thinking is the </w:t>
+        <w:t>common</w:t>
+      </w:r>
+      <w:r>
+        <w:rPr>
+          <w:szCs w:val="24"/>
+        </w:rPr>
+        <w:t>-</w:t>
+      </w:r>
+      <w:r>
+        <w:rPr>
+          <w:szCs w:val="24"/>
+        </w:rPr>
+        <w:t>sense reasoning. One could argue that developing a system that can perform common</w:t>
+      </w:r>
+      <w:r>
+        <w:rPr>
+          <w:szCs w:val="24"/>
+        </w:rPr>
+        <w:t>-</w:t>
+      </w:r>
+      <w:r>
+        <w:rPr>
+          <w:szCs w:val="24"/>
+        </w:rPr>
+        <w:t xml:space="preserve">sense reasoning and thus can emulate human thinking is the </w:t>
       </w:r>
       <w:proofErr w:type="gramStart"/>
       <w:r>
@@ -3951,22 +3985,21 @@
         <w:rPr>
           <w:szCs w:val="24"/>
         </w:rPr>
-        <w:t>Default rules are generic rules that can be applied to concepts. Such rules can sometimes have exceptions. As an example, we can have a default rule that says, “</w:t>
-      </w:r>
-      <w:r>
-        <w:rPr>
-          <w:i/>
-          <w:szCs w:val="24"/>
-        </w:rPr>
-        <w:t xml:space="preserve">All plants </w:t>
-      </w:r>
-      <w:r>
-        <w:rPr>
-          <w:i/>
+        <w:t xml:space="preserve">Default rules are generic rules that can be applied to concepts. Such rules can sometimes have exceptions. As an example, we can have a default rule </w:t>
+      </w:r>
+      <w:r>
+        <w:rPr>
           <w:szCs w:val="24"/>
         </w:rPr>
         <w:lastRenderedPageBreak/>
-        <w:t>are green</w:t>
+        <w:t>that says, “</w:t>
+      </w:r>
+      <w:r>
+        <w:rPr>
+          <w:i/>
+          <w:szCs w:val="24"/>
+        </w:rPr>
+        <w:t>All plants are green</w:t>
       </w:r>
       <w:r>
         <w:rPr>
@@ -3985,19 +4018,57 @@
         <w:rPr>
           <w:szCs w:val="24"/>
         </w:rPr>
-        <w:t>’ is the prominent green pigment in most plants that makes them green. But there are some plants, that contain high quantities of red pigments or absence of chlorophyll, that are not green. Such instances of plants form exceptions to the default rule. Other important features of human reasoning are non-monotonicity, which states that humans can revise their conclusions in the light of newer information, and the ability to deal with incomplete information. Humans can easily make decisions or come to conclusions in the absence of data. All these properties of human reasoning need to be</w:t>
-      </w:r>
-      <w:r>
-        <w:rPr>
-          <w:szCs w:val="24"/>
-        </w:rPr>
-        <w:t xml:space="preserve"> modelled if we want to automate common sense reasoning. It has been shown that </w:t>
-      </w:r>
-      <w:r>
-        <w:rPr>
-          <w:szCs w:val="24"/>
-        </w:rPr>
-        <w:t>common sense reasoning</w:t>
+        <w:t xml:space="preserve">’ is the prominent green pigment in most plants that makes them green. But there are some plants, that contain high quantities of red pigments or absence of chlorophyll, that are not green. Such instances of plants form exceptions to the default rule. Other important features of human reasoning are non-monotonicity, which states that humans can revise their conclusions </w:t>
+      </w:r>
+      <w:proofErr w:type="gramStart"/>
+      <w:r>
+        <w:rPr>
+          <w:szCs w:val="24"/>
+        </w:rPr>
+        <w:t>in light of</w:t>
+      </w:r>
+      <w:proofErr w:type="gramEnd"/>
+      <w:r>
+        <w:rPr>
+          <w:szCs w:val="24"/>
+        </w:rPr>
+        <w:t xml:space="preserve"> newer information, and the ability to deal with incomplete information. Humans can easily make decisions or come to conclusions in the absence of data. All these properties of human reasoning need to be</w:t>
+      </w:r>
+      <w:r>
+        <w:rPr>
+          <w:szCs w:val="24"/>
+        </w:rPr>
+        <w:t xml:space="preserve"> modelled if we want to automate common</w:t>
+      </w:r>
+      <w:r>
+        <w:rPr>
+          <w:szCs w:val="24"/>
+        </w:rPr>
+        <w:t>-</w:t>
+      </w:r>
+      <w:r>
+        <w:rPr>
+          <w:szCs w:val="24"/>
+        </w:rPr>
+        <w:t xml:space="preserve">sense reasoning. It has been shown that </w:t>
+      </w:r>
+      <w:r>
+        <w:rPr>
+          <w:szCs w:val="24"/>
+        </w:rPr>
+        <w:t>common</w:t>
+      </w:r>
+      <w:r>
+        <w:rPr>
+          <w:szCs w:val="24"/>
+        </w:rPr>
+        <w:t>-</w:t>
+      </w:r>
+      <w:r>
+        <w:rPr>
+          <w:szCs w:val="24"/>
+        </w:rPr>
+        <w:t>sense reasoning</w:t>
       </w:r>
       <w:r>
         <w:rPr>
@@ -4454,246 +4525,234 @@
         </w:rPr>
         <w:t xml:space="preserve"> as </w:t>
       </w:r>
+      <w:r>
+        <w:rPr>
+          <w:szCs w:val="24"/>
+        </w:rPr>
+        <w:t>well and</w:t>
+      </w:r>
+      <w:r>
+        <w:rPr>
+          <w:szCs w:val="24"/>
+        </w:rPr>
+        <w:t xml:space="preserve"> run against the answer set program obtained in the previous step. The problem of converting natural language text into ASP is challenging enough, however, even if we succeed in this translation task, the resulting knowledge is not enough to answer questions to the level that a human </w:t>
+      </w:r>
+      <w:r>
+        <w:rPr>
+          <w:szCs w:val="24"/>
+        </w:rPr>
+        <w:t>can</w:t>
+      </w:r>
+      <w:r>
+        <w:rPr>
+          <w:szCs w:val="24"/>
+        </w:rPr>
+        <w:t xml:space="preserve">. Humans bring to bear the vast amount of common sense knowledge they have </w:t>
+      </w:r>
+      <w:r>
+        <w:rPr>
+          <w:szCs w:val="24"/>
+        </w:rPr>
+        <w:t xml:space="preserve">learned in the past </w:t>
+      </w:r>
+      <w:r>
+        <w:rPr>
+          <w:szCs w:val="24"/>
+        </w:rPr>
+        <w:t>while answering questions. Thus, if a human reads a story about Nikola Tesla’s scientific career, and we ask the human</w:t>
+      </w:r>
+      <w:r>
+        <w:rPr>
+          <w:szCs w:val="24"/>
+        </w:rPr>
+        <w:t xml:space="preserve"> if Tesla has</w:t>
+      </w:r>
+      <w:r>
+        <w:rPr>
+          <w:szCs w:val="24"/>
+        </w:rPr>
+        <w:t xml:space="preserve"> a mother, then even if the passage does not talk about Tesla’s family, every human will be able to answer that</w:t>
+      </w:r>
+      <w:r>
+        <w:rPr>
+          <w:szCs w:val="24"/>
+        </w:rPr>
+        <w:t xml:space="preserve"> question in the affirmative. As stated earlier</w:t>
+      </w:r>
+      <w:r>
+        <w:rPr>
+          <w:szCs w:val="24"/>
+        </w:rPr>
+        <w:t xml:space="preserve">, when </w:t>
+      </w:r>
+      <w:r>
+        <w:rPr>
+          <w:szCs w:val="24"/>
+        </w:rPr>
+        <w:t xml:space="preserve">we </w:t>
+      </w:r>
+      <w:r>
+        <w:rPr>
+          <w:szCs w:val="24"/>
+        </w:rPr>
+        <w:t xml:space="preserve">humans read a passage, we automatically </w:t>
+      </w:r>
+      <w:r>
+        <w:rPr>
+          <w:szCs w:val="24"/>
+        </w:rPr>
+        <w:t>draw upon a</w:t>
+      </w:r>
+      <w:r>
+        <w:rPr>
+          <w:szCs w:val="24"/>
+        </w:rPr>
+        <w:t xml:space="preserve"> large amount of common sense knowledge that we possess in understanding the passage, </w:t>
+      </w:r>
+      <w:r>
+        <w:rPr>
+          <w:szCs w:val="24"/>
+        </w:rPr>
+        <w:t xml:space="preserve">in </w:t>
+      </w:r>
+      <w:r>
+        <w:rPr>
+          <w:szCs w:val="24"/>
+        </w:rPr>
+        <w:t>answer</w:t>
+      </w:r>
+      <w:r>
+        <w:rPr>
+          <w:szCs w:val="24"/>
+        </w:rPr>
+        <w:t>ing questions related to the passage</w:t>
+      </w:r>
+      <w:r>
+        <w:rPr>
+          <w:szCs w:val="24"/>
+        </w:rPr>
+        <w:t xml:space="preserve">, or </w:t>
+      </w:r>
+      <w:r>
+        <w:rPr>
+          <w:szCs w:val="24"/>
+        </w:rPr>
+        <w:t>making new inferences from it</w:t>
+      </w:r>
+      <w:r>
+        <w:rPr>
+          <w:szCs w:val="24"/>
+        </w:rPr>
+        <w:t>.</w:t>
+      </w:r>
+      <w:r>
+        <w:rPr>
+          <w:szCs w:val="24"/>
+        </w:rPr>
+        <w:t xml:space="preserve"> An automated </w:t>
+      </w:r>
+      <w:r>
+        <w:rPr>
+          <w:szCs w:val="24"/>
+        </w:rPr>
+        <w:t>common-sense</w:t>
+      </w:r>
+      <w:r>
+        <w:rPr>
+          <w:szCs w:val="24"/>
+        </w:rPr>
+        <w:t xml:space="preserve"> reasoning system </w:t>
+      </w:r>
+      <w:r>
+        <w:rPr>
+          <w:szCs w:val="24"/>
+        </w:rPr>
+        <w:t>ought</w:t>
+      </w:r>
+      <w:r>
+        <w:rPr>
+          <w:szCs w:val="24"/>
+        </w:rPr>
+        <w:t xml:space="preserve"> to do the same. In our work, we reso</w:t>
+      </w:r>
+      <w:r>
+        <w:rPr>
+          <w:szCs w:val="24"/>
+        </w:rPr>
+        <w:t xml:space="preserve">rt to resources such as WordNet </w:t>
+      </w:r>
+      <w:r>
+        <w:rPr>
+          <w:szCs w:val="24"/>
+        </w:rPr>
+        <w:t xml:space="preserve">that encapsulate some of the </w:t>
+      </w:r>
+      <w:r>
+        <w:rPr>
+          <w:szCs w:val="24"/>
+        </w:rPr>
+        <w:t>common-sense</w:t>
+      </w:r>
+      <w:r>
+        <w:rPr>
+          <w:szCs w:val="24"/>
+        </w:rPr>
+        <w:t xml:space="preserve"> knowledge that humans use. Given a passage that our system </w:t>
+      </w:r>
+      <w:r>
+        <w:rPr>
+          <w:szCs w:val="24"/>
+        </w:rPr>
+        <w:t>has translated</w:t>
+      </w:r>
+      <w:r>
+        <w:rPr>
+          <w:szCs w:val="24"/>
+        </w:rPr>
+        <w:t xml:space="preserve"> to an ASP program, </w:t>
+      </w:r>
+      <w:r>
+        <w:rPr>
+          <w:szCs w:val="24"/>
+        </w:rPr>
+        <w:t>our system</w:t>
+      </w:r>
+      <w:r>
+        <w:rPr>
+          <w:szCs w:val="24"/>
+        </w:rPr>
+        <w:t xml:space="preserve"> will </w:t>
+      </w:r>
+      <w:r>
+        <w:rPr>
+          <w:szCs w:val="24"/>
+        </w:rPr>
+        <w:t xml:space="preserve">also </w:t>
+      </w:r>
+      <w:r>
+        <w:rPr>
+          <w:szCs w:val="24"/>
+        </w:rPr>
+        <w:t>extract all the concepts found in the passage, access th</w:t>
+      </w:r>
+      <w:r>
+        <w:rPr>
+          <w:szCs w:val="24"/>
+        </w:rPr>
+        <w:t xml:space="preserve">eir WordNet </w:t>
+      </w:r>
       <w:proofErr w:type="gramStart"/>
       <w:r>
         <w:rPr>
           <w:szCs w:val="24"/>
         </w:rPr>
-        <w:t>well</w:t>
-      </w:r>
-      <w:r>
-        <w:rPr>
-          <w:szCs w:val="24"/>
-        </w:rPr>
-        <w:t>, and</w:t>
+        <w:t>entries</w:t>
       </w:r>
       <w:proofErr w:type="gramEnd"/>
       <w:r>
         <w:rPr>
           <w:szCs w:val="24"/>
         </w:rPr>
-        <w:t xml:space="preserve"> run against the answer set program obtained in the previous step. The problem of converting natural language text into ASP is challenging enough, however, even if we succeed in this translation task, the resulting knowledge is not enough to answer questions to the level that a human </w:t>
-      </w:r>
-      <w:r>
-        <w:rPr>
-          <w:szCs w:val="24"/>
-        </w:rPr>
-        <w:t>can</w:t>
-      </w:r>
-      <w:r>
-        <w:rPr>
-          <w:szCs w:val="24"/>
-        </w:rPr>
-        <w:t xml:space="preserve">. Humans bring to bear the vast amount of common sense knowledge they have </w:t>
-      </w:r>
-      <w:r>
-        <w:rPr>
-          <w:szCs w:val="24"/>
-        </w:rPr>
-        <w:t xml:space="preserve">learned in the past </w:t>
-      </w:r>
-      <w:r>
-        <w:rPr>
-          <w:szCs w:val="24"/>
-        </w:rPr>
-        <w:t>while answering questions. Thus, if a human reads a story about Nikola Tesla’s scientific career, and we ask the human</w:t>
-      </w:r>
-      <w:r>
-        <w:rPr>
-          <w:szCs w:val="24"/>
-        </w:rPr>
-        <w:t xml:space="preserve"> if Tesla has</w:t>
-      </w:r>
-      <w:r>
-        <w:rPr>
-          <w:szCs w:val="24"/>
-        </w:rPr>
-        <w:t xml:space="preserve"> a mother, then even if the passage does not talk about Tesla’s family, every human will be able to answer that</w:t>
-      </w:r>
-      <w:r>
-        <w:rPr>
-          <w:szCs w:val="24"/>
-        </w:rPr>
-        <w:t xml:space="preserve"> question in the affirmative. As stated earlier</w:t>
-      </w:r>
-      <w:r>
-        <w:rPr>
-          <w:szCs w:val="24"/>
-        </w:rPr>
-        <w:t xml:space="preserve">, when </w:t>
-      </w:r>
-      <w:r>
-        <w:rPr>
-          <w:szCs w:val="24"/>
-        </w:rPr>
-        <w:t xml:space="preserve">we </w:t>
-      </w:r>
-      <w:r>
-        <w:rPr>
-          <w:szCs w:val="24"/>
-        </w:rPr>
-        <w:t xml:space="preserve">humans read a passage, we automatically </w:t>
-      </w:r>
-      <w:r>
-        <w:rPr>
-          <w:szCs w:val="24"/>
-        </w:rPr>
-        <w:t>draw upon a</w:t>
-      </w:r>
-      <w:r>
-        <w:rPr>
-          <w:szCs w:val="24"/>
-        </w:rPr>
-        <w:t xml:space="preserve"> large amount of common sense knowledge that we possess in understanding the passage, </w:t>
-      </w:r>
-      <w:r>
-        <w:rPr>
-          <w:szCs w:val="24"/>
-        </w:rPr>
-        <w:t xml:space="preserve">in </w:t>
-      </w:r>
-      <w:r>
-        <w:rPr>
-          <w:szCs w:val="24"/>
-        </w:rPr>
-        <w:t>answer</w:t>
-      </w:r>
-      <w:r>
-        <w:rPr>
-          <w:szCs w:val="24"/>
-        </w:rPr>
-        <w:t>ing questions related to the passage</w:t>
-      </w:r>
-      <w:r>
-        <w:rPr>
-          <w:szCs w:val="24"/>
-        </w:rPr>
-        <w:t xml:space="preserve">, or </w:t>
-      </w:r>
-      <w:r>
-        <w:rPr>
-          <w:szCs w:val="24"/>
-        </w:rPr>
-        <w:t>making new inferences from it</w:t>
-      </w:r>
-      <w:r>
-        <w:rPr>
-          <w:szCs w:val="24"/>
-        </w:rPr>
-        <w:t>.</w:t>
-      </w:r>
-      <w:r>
-        <w:rPr>
-          <w:szCs w:val="24"/>
-        </w:rPr>
-        <w:t xml:space="preserve"> An automated </w:t>
-      </w:r>
-      <w:proofErr w:type="gramStart"/>
-      <w:r>
-        <w:rPr>
-          <w:szCs w:val="24"/>
-        </w:rPr>
-        <w:t>common sense</w:t>
-      </w:r>
-      <w:proofErr w:type="gramEnd"/>
-      <w:r>
-        <w:rPr>
-          <w:szCs w:val="24"/>
-        </w:rPr>
-        <w:t xml:space="preserve"> reasoning system </w:t>
-      </w:r>
-      <w:r>
-        <w:rPr>
-          <w:szCs w:val="24"/>
-        </w:rPr>
-        <w:t>ought</w:t>
-      </w:r>
-      <w:r>
-        <w:rPr>
-          <w:szCs w:val="24"/>
-        </w:rPr>
-        <w:t xml:space="preserve"> to do the same. In our work, we reso</w:t>
-      </w:r>
-      <w:r>
-        <w:rPr>
-          <w:szCs w:val="24"/>
-        </w:rPr>
-        <w:t xml:space="preserve">rt to resources such as WordNet </w:t>
-      </w:r>
-      <w:r>
-        <w:rPr>
-          <w:szCs w:val="24"/>
-        </w:rPr>
-        <w:t xml:space="preserve">that encapsulate some of the </w:t>
-      </w:r>
-      <w:proofErr w:type="gramStart"/>
-      <w:r>
-        <w:rPr>
-          <w:szCs w:val="24"/>
-        </w:rPr>
-        <w:t>common sense</w:t>
-      </w:r>
-      <w:proofErr w:type="gramEnd"/>
-      <w:r>
-        <w:rPr>
-          <w:szCs w:val="24"/>
-        </w:rPr>
-        <w:t xml:space="preserve"> knowledge that humans use. Given a passage that our system </w:t>
-      </w:r>
-      <w:r>
-        <w:rPr>
-          <w:szCs w:val="24"/>
-        </w:rPr>
-        <w:t>has translated</w:t>
-      </w:r>
-      <w:r>
-        <w:rPr>
-          <w:szCs w:val="24"/>
-        </w:rPr>
-        <w:t xml:space="preserve"> to an ASP program, </w:t>
-      </w:r>
-      <w:r>
-        <w:rPr>
-          <w:szCs w:val="24"/>
-        </w:rPr>
-        <w:t>our system</w:t>
-      </w:r>
-      <w:r>
-        <w:rPr>
-          <w:szCs w:val="24"/>
-        </w:rPr>
-        <w:t xml:space="preserve"> will </w:t>
-      </w:r>
-      <w:r>
-        <w:rPr>
-          <w:szCs w:val="24"/>
-        </w:rPr>
-        <w:t xml:space="preserve">also </w:t>
-      </w:r>
-      <w:r>
-        <w:rPr>
-          <w:szCs w:val="24"/>
-        </w:rPr>
-        <w:t>extract all the concepts found in the passage, access th</w:t>
-      </w:r>
-      <w:r>
-        <w:rPr>
-          <w:szCs w:val="24"/>
-        </w:rPr>
-        <w:t xml:space="preserve">eir WordNet </w:t>
-      </w:r>
-      <w:proofErr w:type="gramStart"/>
-      <w:r>
-        <w:rPr>
-          <w:szCs w:val="24"/>
-        </w:rPr>
-        <w:t>entries</w:t>
-      </w:r>
-      <w:proofErr w:type="gramEnd"/>
-      <w:r>
-        <w:rPr>
-          <w:szCs w:val="24"/>
-        </w:rPr>
         <w:t xml:space="preserve"> and convert all the information contained there into </w:t>
       </w:r>
       <w:r>
@@ -4789,15 +4848,13 @@
         </w:rPr>
         <w:t xml:space="preserve"> is a query-driven system that is crucial to the scalability of answer set programming. While the answer set </w:t>
       </w:r>
-      <w:proofErr w:type="gramStart"/>
       <w:r>
         <w:rPr>
           <w:szCs w:val="24"/>
         </w:rPr>
         <w:lastRenderedPageBreak/>
-        <w:t>programming</w:t>
-      </w:r>
-      <w:proofErr w:type="gramEnd"/>
+        <w:t>programming,</w:t>
+      </w:r>
       <w:r>
         <w:rPr>
           <w:szCs w:val="24"/>
@@ -5702,10 +5759,10 @@
       <w:pPr>
         <w:pStyle w:val="Heading1"/>
       </w:pPr>
-      <w:bookmarkStart w:id="10" w:name="_Toc534272105"/>
-      <w:bookmarkStart w:id="11" w:name="_Toc271455685"/>
+      <w:bookmarkStart w:id="9" w:name="_Toc534272105"/>
+      <w:bookmarkStart w:id="10" w:name="_Toc271455685"/>
+      <w:bookmarkEnd w:id="9"/>
       <w:bookmarkEnd w:id="10"/>
-      <w:bookmarkEnd w:id="11"/>
     </w:p>
     <w:p>
       <w:pPr>
@@ -5804,7 +5861,19 @@
         <w:rPr>
           <w:szCs w:val="24"/>
         </w:rPr>
-        <w:t>Answer-Set Programming is a declarative problem-solving paradigm that uses both non-monotonic reasoning and logic programming. It is widely used in automatically solving problems relating to representation and reasoning tasks such as modeling reasoning agents, non-monotonic inferences, common sense reasoning, modeling preferences and priorities and many more. An answer set program is a collection of statements that describe the objects of a domain and model relations between them. The semantics of an ASP Program defines a set of possible beliefs that an agent has associated with the program. This set of beliefs is called as an answer-set. The basic constituents of an ASP program are the rules, facts and constraints that describe the problem. Such a program is then passed onto an answer-set solver, which generates answer-sets to the program, that are used to obtain solutions to the problem.</w:t>
+        <w:t>Answer-Set Programming is a declarative problem-solving paradigm that uses both non-monotonic reasoning and logic programming. It is widely used in automatically solving problems relating to representation and reasoning tasks such as modeling reasoning agents, non-monotonic inferences, common</w:t>
+      </w:r>
+      <w:r>
+        <w:rPr>
+          <w:szCs w:val="24"/>
+        </w:rPr>
+        <w:t>-</w:t>
+      </w:r>
+      <w:r>
+        <w:rPr>
+          <w:szCs w:val="24"/>
+        </w:rPr>
+        <w:t>sense reasoning, modeling preferences and priorities and many more. An answer set program is a collection of statements that describe the objects of a domain and model relations between them. The semantics of an ASP Program defines a set of possible beliefs that an agent has associated with the program. This set of beliefs is called as an answer-set. The basic constituents of an ASP program are the rules, facts and constraints that describe the problem. Such a program is then passed onto an answer-set solver, which generates answer-sets to the program, that are used to obtain solutions to the problem.</w:t>
       </w:r>
     </w:p>
     <w:p>
@@ -7336,6 +7405,12 @@
         </w:rPr>
         <w:t xml:space="preserve"> to succeed then we can model this constraint as follows</w:t>
       </w:r>
+      <w:r>
+        <w:rPr>
+          <w:szCs w:val="24"/>
+        </w:rPr>
+        <w:t>:</w:t>
+      </w:r>
     </w:p>
     <w:p>
       <w:pPr>
@@ -7600,7 +7675,25 @@
         <w:rPr>
           <w:szCs w:val="24"/>
         </w:rPr>
-        <w:t>Default Reasoning or Representing Defaults is one of the advantages of using ASP. The concept of closed-world assumption discussed earlier is an example of default reasoning where we default the value of the literal to fail in the absence of the literal in the answer set. Default reasoning is very useful in modelling human reasoning as we can draw conclusions even in the absence of information by defaulting to the default rule. Default reasoning thus plays an important role in common sense reasoning and understanding. In case of ASP, a default d stated as “Normally elements of class C have property P” is represented as the following rule</w:t>
+        <w:t>Default Reasoning or Representing Defaults is one of the advantages of using ASP. The concept of closed-world assumption discussed earlier is an example of default reasoning where we default the value of the literal to fail in the absence of the literal in the answer set. Default reasoning is very useful in modelling human reasoning as we can draw conclusions even in the absence of information by defaulting to the default rule. Default reasoning thus plays an important role in common</w:t>
+      </w:r>
+      <w:r>
+        <w:rPr>
+          <w:szCs w:val="24"/>
+        </w:rPr>
+        <w:t>-</w:t>
+      </w:r>
+      <w:r>
+        <w:rPr>
+          <w:szCs w:val="24"/>
+        </w:rPr>
+        <w:t>sense reasoning and understanding. In case of ASP, a default d stated as “Normally elements of class C have property P” is represented as the following rule</w:t>
+      </w:r>
+      <w:r>
+        <w:rPr>
+          <w:szCs w:val="24"/>
+        </w:rPr>
+        <w:t>:</w:t>
       </w:r>
     </w:p>
     <w:p>
@@ -7745,7 +7838,19 @@
         <w:rPr>
           <w:szCs w:val="24"/>
         </w:rPr>
-        <w:t xml:space="preserve"> can be read as “We can’t successfully prove that </w:t>
+        <w:t xml:space="preserve"> can be read as “We can</w:t>
+      </w:r>
+      <w:r>
+        <w:rPr>
+          <w:szCs w:val="24"/>
+        </w:rPr>
+        <w:t>not</w:t>
+      </w:r>
+      <w:r>
+        <w:rPr>
+          <w:szCs w:val="24"/>
+        </w:rPr>
+        <w:t xml:space="preserve"> successfully prove that </w:t>
       </w:r>
       <w:r>
         <w:rPr>
@@ -7785,7 +7890,37 @@
         <w:rPr>
           <w:szCs w:val="24"/>
         </w:rPr>
-        <w:t xml:space="preserve">Default reasoning uses two kinds of exceptions viz Strong exceptions and weak exceptions. Weak exception makes the default inapplicable and stop the agent from making a default conclusion. For example, in the above-mentioned default rule we can apply a weak exception </w:t>
+        <w:t xml:space="preserve">Default reasoning uses two kinds of exceptions viz </w:t>
+      </w:r>
+      <w:r>
+        <w:rPr>
+          <w:szCs w:val="24"/>
+        </w:rPr>
+        <w:t>s</w:t>
+      </w:r>
+      <w:r>
+        <w:rPr>
+          <w:szCs w:val="24"/>
+        </w:rPr>
+        <w:t xml:space="preserve">trong exceptions and weak exceptions. Weak exception makes the default inapplicable and stop the agent from making a default conclusion. For example, in the </w:t>
+      </w:r>
+      <w:r>
+        <w:rPr>
+          <w:szCs w:val="24"/>
+        </w:rPr>
+        <w:t>above</w:t>
+      </w:r>
+      <w:r>
+        <w:rPr>
+          <w:szCs w:val="24"/>
+        </w:rPr>
+        <w:t>-mentioned</w:t>
+      </w:r>
+      <w:r>
+        <w:rPr>
+          <w:szCs w:val="24"/>
+        </w:rPr>
+        <w:t xml:space="preserve"> default rule we can apply a weak exception </w:t>
       </w:r>
       <w:r>
         <w:rPr>
@@ -8248,21 +8383,81 @@
         <w:rPr>
           <w:szCs w:val="24"/>
         </w:rPr>
-        <w:t>Apart from these resources it also taps into the vast information that is provided by WordNet and tries to extract information from the same. As currently there are a very few digital resources about verbs in the NLP domain, this component provides a flexible way to add custom information about verbs that would be reusable in many scenarios. Thus, the Knowledge Generation System takes in the natural language passage as input and produces rules in the form of three chunks of information, which can be aggregated together to form an ASP program representing all the extractable knowledge from the source text.</w:t>
-      </w:r>
-    </w:p>
-    <w:p>
-      <w:pPr>
-        <w:jc w:val="both"/>
-        <w:rPr>
-          <w:szCs w:val="24"/>
-        </w:rPr>
-      </w:pPr>
-      <w:r>
-        <w:rPr>
-          <w:szCs w:val="24"/>
-        </w:rPr>
-        <w:t xml:space="preserve">To help answer questions posed in Natural Language, the Query Generation System is used to automatically generate a set of queries that can be used to find solutions from the answer-sets generated by the ASP program. To ask queries to the ASP program we need to provide both the queries as well as the ASP program to an Answer-Set Solver like SaSP or Clasp. The Query </w:t>
+        <w:t>Apart from these resources it also taps into the vast information that is provided by WordNet and tries to extract information from the same. As currently there are very few digital resources about verbs in the NLP domain, this component provides a flexible way to add custom information about verbs that would be reusable in many scenarios. Thus, the Knowledge Generation System takes in the natural language passage as input and produces rules in the form of three chunks of information, which can be aggregated together to form an ASP program representing all the extractable knowledge from the source text.</w:t>
+      </w:r>
+    </w:p>
+    <w:p>
+      <w:pPr>
+        <w:jc w:val="both"/>
+        <w:rPr>
+          <w:szCs w:val="24"/>
+        </w:rPr>
+      </w:pPr>
+      <w:r>
+        <w:rPr>
+          <w:szCs w:val="24"/>
+        </w:rPr>
+        <w:t xml:space="preserve">To help answer questions posed in Natural Language, the Query Generation System is used to automatically generate a set of queries that can be used to find solutions from the answer-sets generated by the ASP program. To </w:t>
+      </w:r>
+      <w:r>
+        <w:rPr>
+          <w:szCs w:val="24"/>
+        </w:rPr>
+        <w:t xml:space="preserve">answer </w:t>
+      </w:r>
+      <w:r>
+        <w:rPr>
+          <w:szCs w:val="24"/>
+        </w:rPr>
+        <w:t xml:space="preserve">queries </w:t>
+      </w:r>
+      <w:r>
+        <w:rPr>
+          <w:szCs w:val="24"/>
+        </w:rPr>
+        <w:t>from</w:t>
+      </w:r>
+      <w:r>
+        <w:rPr>
+          <w:szCs w:val="24"/>
+        </w:rPr>
+        <w:t xml:space="preserve"> the ASP program we need to provide both the queries as well as the ASP program to an Answer-Set Solver like </w:t>
+      </w:r>
+      <w:r>
+        <w:rPr>
+          <w:szCs w:val="24"/>
+        </w:rPr>
+        <w:t>s(A</w:t>
+      </w:r>
+      <w:r>
+        <w:rPr>
+          <w:szCs w:val="24"/>
+        </w:rPr>
+        <w:t>SP</w:t>
+      </w:r>
+      <w:r>
+        <w:rPr>
+          <w:szCs w:val="24"/>
+        </w:rPr>
+        <w:t>)</w:t>
+      </w:r>
+      <w:r>
+        <w:rPr>
+          <w:szCs w:val="24"/>
+        </w:rPr>
+        <w:t xml:space="preserve"> or </w:t>
+      </w:r>
+      <w:r>
+        <w:rPr>
+          <w:szCs w:val="24"/>
+        </w:rPr>
+        <w:t>CLASP</w:t>
+      </w:r>
+      <w:r>
+        <w:rPr>
+          <w:szCs w:val="24"/>
+        </w:rPr>
+        <w:t xml:space="preserve">. The Query </w:t>
       </w:r>
       <w:r>
         <w:rPr>
@@ -8440,7 +8635,19 @@
         <w:rPr>
           <w:szCs w:val="24"/>
         </w:rPr>
-        <w:t xml:space="preserve">The style of writing in natural language text changes based on the domain, author, title of the text and many other factors. </w:t>
+        <w:t>The style of writing in natural language text</w:t>
+      </w:r>
+      <w:r>
+        <w:rPr>
+          <w:szCs w:val="24"/>
+        </w:rPr>
+        <w:t>s</w:t>
+      </w:r>
+      <w:r>
+        <w:rPr>
+          <w:szCs w:val="24"/>
+        </w:rPr>
+        <w:t xml:space="preserve"> changes based on the domain, author, title of the text and many other factors. </w:t>
       </w:r>
       <w:r>
         <w:rPr>
@@ -10483,7 +10690,19 @@
         <w:rPr>
           <w:szCs w:val="24"/>
         </w:rPr>
-        <w:t>We will discuss each of these dependencies and their meanings in detail later in the chapter. In the above-mentioned dependencies, the first word is the independent word, the second word is the dependent word and the predicate of the dependency describes the type of relation between the words. Consider the nominal subject dependency relation from the sentence</w:t>
+        <w:t xml:space="preserve">We will discuss each of these dependencies and their meanings in detail later in the chapter. In the </w:t>
+      </w:r>
+      <w:r>
+        <w:rPr>
+          <w:szCs w:val="24"/>
+        </w:rPr>
+        <w:t>above-mentioned</w:t>
+      </w:r>
+      <w:r>
+        <w:rPr>
+          <w:szCs w:val="24"/>
+        </w:rPr>
+        <w:t xml:space="preserve"> dependencies, the first word is the independent word, the second word is the dependent word and the predicate of the dependency describes the type of relation between the words. Consider the nominal subject dependency relation from the sentence</w:t>
       </w:r>
     </w:p>
     <w:p>
@@ -11935,7 +12154,7 @@
                 <w:szCs w:val="24"/>
               </w:rPr>
             </w:pPr>
-            <w:bookmarkStart w:id="12" w:name="_Hlk510748909"/>
+            <w:bookmarkStart w:id="11" w:name="_Hlk510748909"/>
             <w:r>
               <w:rPr>
                 <w:szCs w:val="24"/>
@@ -12283,7 +12502,7 @@
           </w:p>
         </w:tc>
       </w:tr>
-      <w:bookmarkEnd w:id="12"/>
+      <w:bookmarkEnd w:id="11"/>
     </w:tbl>
     <w:p>
       <w:pPr>
@@ -19402,7 +19621,19 @@
         <w:rPr>
           <w:szCs w:val="24"/>
         </w:rPr>
-        <w:t>dependencies for the actors and the participants and create compound atoms from the modifiers and their governors. Such supplementary event predicates, although are duplicates but make querying easier. As an example, consider the same sentence as before and this duplicate event predicate that is generating shedding light upon the kind of title won.</w:t>
+        <w:t>dependencies for the actors and the participants and create compound atoms from the modifiers and their governors. Such supplementary event predicates, although are duplicates but make querying easier. As an example, consider the same sentence as before and this duplicate event predicate that is generat</w:t>
+      </w:r>
+      <w:r>
+        <w:rPr>
+          <w:szCs w:val="24"/>
+        </w:rPr>
+        <w:t>ed</w:t>
+      </w:r>
+      <w:r>
+        <w:rPr>
+          <w:szCs w:val="24"/>
+        </w:rPr>
+        <w:t xml:space="preserve"> shedding light upon the kind of title won.</w:t>
       </w:r>
     </w:p>
     <w:p>
@@ -25838,7 +26069,19 @@
         <w:rPr>
           <w:szCs w:val="24"/>
         </w:rPr>
-        <w:t xml:space="preserve"> we can make use of various knowledge sources like WordNet to gain supplementary information about the concepts in the passage. Such supplementary knowledge plays an important role in common sense reasoning. We as humans use this knowledge</w:t>
+        <w:t xml:space="preserve"> we can make use of various knowledge sources like WordNet to gain supplementary information about the concepts in the passage. Such supplementary knowledge plays an important role in common</w:t>
+      </w:r>
+      <w:r>
+        <w:rPr>
+          <w:szCs w:val="24"/>
+        </w:rPr>
+        <w:t>-</w:t>
+      </w:r>
+      <w:r>
+        <w:rPr>
+          <w:szCs w:val="24"/>
+        </w:rPr>
+        <w:t>sense reasoning. We as humans use this knowledge</w:t>
       </w:r>
       <w:r>
         <w:rPr>
@@ -25910,20 +26153,56 @@
         <w:rPr>
           <w:szCs w:val="24"/>
         </w:rPr>
-        <w:t xml:space="preserve">and rules used for Word Sense Disambiguation. </w:t>
-      </w:r>
-      <w:r>
-        <w:rPr>
-          <w:szCs w:val="24"/>
-        </w:rPr>
-        <w:t xml:space="preserve">To generate these rules, </w:t>
+        <w:t xml:space="preserve">and rules used for </w:t>
+      </w:r>
+      <w:r>
+        <w:rPr>
+          <w:szCs w:val="24"/>
+        </w:rPr>
+        <w:t>w</w:t>
+      </w:r>
+      <w:r>
+        <w:rPr>
+          <w:szCs w:val="24"/>
+        </w:rPr>
+        <w:t xml:space="preserve">ord </w:t>
+      </w:r>
+      <w:r>
+        <w:rPr>
+          <w:szCs w:val="24"/>
+        </w:rPr>
+        <w:t>s</w:t>
+      </w:r>
+      <w:r>
+        <w:rPr>
+          <w:szCs w:val="24"/>
+        </w:rPr>
+        <w:t xml:space="preserve">ense </w:t>
+      </w:r>
+      <w:r>
+        <w:rPr>
+          <w:szCs w:val="24"/>
+        </w:rPr>
+        <w:t>d</w:t>
+      </w:r>
+      <w:r>
+        <w:rPr>
+          <w:szCs w:val="24"/>
+        </w:rPr>
+        <w:t xml:space="preserve">isambiguation. </w:t>
+      </w:r>
+      <w:r>
+        <w:rPr>
+          <w:szCs w:val="24"/>
+        </w:rPr>
+        <w:t xml:space="preserve">To generate these rules, we </w:t>
       </w:r>
       <w:r>
         <w:rPr>
           <w:szCs w:val="24"/>
         </w:rPr>
         <w:lastRenderedPageBreak/>
-        <w:t xml:space="preserve">we use set patterns from answer-set programming like the preference pattern and the default reasoning pattern. Once rules and facts are generated from the sentences, we extract all the nouns from the passage for further processing. These nouns are used for building the ontology for the passage. Before building the ontology all these nouns are converted into concepts. In </w:t>
+        <w:t xml:space="preserve">use set patterns from answer-set programming like the preference pattern and the default reasoning pattern. Once rules and facts are generated from the sentences, we extract all the nouns from the passage for further processing. These nouns are used for building the ontology for the passage. Before building the ontology all these nouns are converted into concepts. In </w:t>
       </w:r>
       <w:proofErr w:type="gramStart"/>
       <w:r>
@@ -27372,14 +27651,14 @@
         </w:rPr>
         <w:t xml:space="preserve"> physical_entity </w:t>
       </w:r>
-      <w:bookmarkStart w:id="13" w:name="_Hlk510486990"/>
+      <w:bookmarkStart w:id="12" w:name="_Hlk510486990"/>
       <w:r>
         <w:rPr>
           <w:szCs w:val="24"/>
         </w:rPr>
         <w:sym w:font="Wingdings" w:char="F0E0"/>
       </w:r>
-      <w:bookmarkEnd w:id="13"/>
+      <w:bookmarkEnd w:id="12"/>
       <w:r>
         <w:rPr>
           <w:szCs w:val="24"/>
@@ -29340,13 +29619,85 @@
         <w:rPr>
           <w:szCs w:val="24"/>
         </w:rPr>
-        <w:t>Simply put, Word Sense Disambiguation is a task of selecting the best sense out of a collection of senses applicable to a concept.</w:t>
-      </w:r>
-      <w:r>
-        <w:rPr>
-          <w:szCs w:val="24"/>
-        </w:rPr>
-        <w:t xml:space="preserve"> Word Sense Disambiguation or WSD is one of the important sub tasks in most natural language tasks. When queried from WordNet we get a list of senses for a specific concept ordered from the most used to the least used. The following sections will discuss more on how ASP patterns are used to select the most correct sense for every concept using default and preference patterns.</w:t>
+        <w:t xml:space="preserve">Simply put, </w:t>
+      </w:r>
+      <w:r>
+        <w:rPr>
+          <w:szCs w:val="24"/>
+        </w:rPr>
+        <w:t>w</w:t>
+      </w:r>
+      <w:r>
+        <w:rPr>
+          <w:szCs w:val="24"/>
+        </w:rPr>
+        <w:t xml:space="preserve">ord </w:t>
+      </w:r>
+      <w:r>
+        <w:rPr>
+          <w:szCs w:val="24"/>
+        </w:rPr>
+        <w:t>s</w:t>
+      </w:r>
+      <w:r>
+        <w:rPr>
+          <w:szCs w:val="24"/>
+        </w:rPr>
+        <w:t xml:space="preserve">ense </w:t>
+      </w:r>
+      <w:r>
+        <w:rPr>
+          <w:szCs w:val="24"/>
+        </w:rPr>
+        <w:t>d</w:t>
+      </w:r>
+      <w:r>
+        <w:rPr>
+          <w:szCs w:val="24"/>
+        </w:rPr>
+        <w:t>isambiguation is a task of selecting the best sense out of a collection of senses applicable to a concept.</w:t>
+      </w:r>
+      <w:r>
+        <w:rPr>
+          <w:szCs w:val="24"/>
+        </w:rPr>
+        <w:t xml:space="preserve"> </w:t>
+      </w:r>
+      <w:r>
+        <w:rPr>
+          <w:szCs w:val="24"/>
+        </w:rPr>
+        <w:t>w</w:t>
+      </w:r>
+      <w:r>
+        <w:rPr>
+          <w:szCs w:val="24"/>
+        </w:rPr>
+        <w:t xml:space="preserve">ord </w:t>
+      </w:r>
+      <w:r>
+        <w:rPr>
+          <w:szCs w:val="24"/>
+        </w:rPr>
+        <w:t>s</w:t>
+      </w:r>
+      <w:r>
+        <w:rPr>
+          <w:szCs w:val="24"/>
+        </w:rPr>
+        <w:t xml:space="preserve">ense </w:t>
+      </w:r>
+      <w:r>
+        <w:rPr>
+          <w:szCs w:val="24"/>
+        </w:rPr>
+        <w:t>d</w:t>
+      </w:r>
+      <w:r>
+        <w:rPr>
+          <w:szCs w:val="24"/>
+        </w:rPr>
+        <w:t>isambiguation or WSD is one of the important sub tasks in most natural language tasks. When queried from WordNet we get a list of senses for a specific concept ordered from the most used to the least used. The following sections will discuss more on how ASP patterns are used to select the most correct sense for every concept using default and preference patterns.</w:t>
       </w:r>
     </w:p>
     <w:p>
@@ -29473,7 +29824,7 @@
           <w:szCs w:val="24"/>
         </w:rPr>
       </w:pPr>
-      <w:bookmarkStart w:id="14" w:name="_Hlk510735336"/>
+      <w:bookmarkStart w:id="13" w:name="_Hlk510735336"/>
       <w:r>
         <w:rPr>
           <w:i/>
@@ -29489,7 +29840,7 @@
         </w:rPr>
         <w:t>i</w:t>
       </w:r>
-      <w:bookmarkEnd w:id="14"/>
+      <w:bookmarkEnd w:id="13"/>
       <w:r>
         <w:rPr>
           <w:i/>
@@ -32345,7 +32696,43 @@
         <w:rPr>
           <w:szCs w:val="24"/>
         </w:rPr>
-        <w:t>This pattern is responsible for assigning at least on sense for every concept in the text. The preferential pattern along with the property pattern mentioned in the above section help to solve the task of Word Sense Disambiguation with the help of assumptions based on common world reasoning.</w:t>
+        <w:t xml:space="preserve">This pattern is responsible for assigning at least on sense for every concept in the text. The preferential pattern along with the property pattern mentioned in the above section help to solve the task of </w:t>
+      </w:r>
+      <w:r>
+        <w:rPr>
+          <w:szCs w:val="24"/>
+        </w:rPr>
+        <w:t>w</w:t>
+      </w:r>
+      <w:r>
+        <w:rPr>
+          <w:szCs w:val="24"/>
+        </w:rPr>
+        <w:t xml:space="preserve">ord </w:t>
+      </w:r>
+      <w:r>
+        <w:rPr>
+          <w:szCs w:val="24"/>
+        </w:rPr>
+        <w:t>s</w:t>
+      </w:r>
+      <w:r>
+        <w:rPr>
+          <w:szCs w:val="24"/>
+        </w:rPr>
+        <w:t xml:space="preserve">ense </w:t>
+      </w:r>
+      <w:r>
+        <w:rPr>
+          <w:szCs w:val="24"/>
+        </w:rPr>
+        <w:t>d</w:t>
+      </w:r>
+      <w:r>
+        <w:rPr>
+          <w:szCs w:val="24"/>
+        </w:rPr>
+        <w:t>isambiguation with the help of assumptions based on common world reasoning.</w:t>
       </w:r>
     </w:p>
     <w:p>
@@ -32385,7 +32772,31 @@
         <w:rPr>
           <w:szCs w:val="24"/>
         </w:rPr>
-        <w:t>Word Sense Disambiguation is a very common problem and there are many statistical and dictionary</w:t>
+        <w:t xml:space="preserve">Word </w:t>
+      </w:r>
+      <w:r>
+        <w:rPr>
+          <w:szCs w:val="24"/>
+        </w:rPr>
+        <w:t>s</w:t>
+      </w:r>
+      <w:r>
+        <w:rPr>
+          <w:szCs w:val="24"/>
+        </w:rPr>
+        <w:t xml:space="preserve">ense </w:t>
+      </w:r>
+      <w:r>
+        <w:rPr>
+          <w:szCs w:val="24"/>
+        </w:rPr>
+        <w:t>d</w:t>
+      </w:r>
+      <w:r>
+        <w:rPr>
+          <w:szCs w:val="24"/>
+        </w:rPr>
+        <w:t>isambiguation is a very common problem and there are many statistical and dictionary</w:t>
       </w:r>
       <w:r>
         <w:rPr>
@@ -35124,7 +35535,7 @@
         <w:rPr>
           <w:szCs w:val="24"/>
         </w:rPr>
-        <w:t xml:space="preserve"> In general, verbs in the question participates in event predicates and property predicates whereas the nouns participate in property, possessive, and modifier predicates. All the predicates that are generated are combined to apply better constraints on the query. Let us study the </w:t>
+        <w:t xml:space="preserve"> In general, verbs in the question participate in event predicates and property predicates whereas the nouns participate in property, possessive, and modifier predicates. All the predicates that are generated are combined to apply better constraints on the query. Let us study the </w:t>
       </w:r>
       <w:r>
         <w:rPr>
@@ -36931,7 +37342,19 @@
         <w:rPr>
           <w:szCs w:val="24"/>
         </w:rPr>
-        <w:t xml:space="preserve"> predicate thus models one of the principles of common sense reasoning where we as humans make use of similar entities while reasoning. We sometimes use the last name of people to refer them instead of their entire name e.g. Usage of Einstein instead of Albert Einstein. This is also true for abbreviations, we use the short or the long forms of organizations interchangeably e.g. Usage of NASA instead of N</w:t>
+        <w:t xml:space="preserve"> predicate thus models one of the principles of common</w:t>
+      </w:r>
+      <w:r>
+        <w:rPr>
+          <w:szCs w:val="24"/>
+        </w:rPr>
+        <w:t>-</w:t>
+      </w:r>
+      <w:r>
+        <w:rPr>
+          <w:szCs w:val="24"/>
+        </w:rPr>
+        <w:t>sense reasoning where we as humans make use of similar entities while reasoning. We sometimes use the last name of people to refer them instead of their entire name e.g. Usage of Einstein instead of Albert Einstein. This is also true for abbreviations, we use the short or the long forms of organizations interchangeably e.g. Usage of NASA instead of N</w:t>
       </w:r>
       <w:r>
         <w:rPr>
@@ -37370,7 +37793,19 @@
         <w:rPr>
           <w:szCs w:val="24"/>
         </w:rPr>
-        <w:t>We described some special predicates in the Section 6.3.8 which included predicates like timespans, abbreviations etc. We can detect special question patterns and use these predicates to get better answers. Some of the question patterns that can detected are as follows</w:t>
+        <w:t xml:space="preserve">We described some special predicates in the Section 6.3.8 which included predicates like timespans, abbreviations etc. We can detect special question patterns and use these predicates to get better answers. Some of the question patterns that can </w:t>
+      </w:r>
+      <w:r>
+        <w:rPr>
+          <w:szCs w:val="24"/>
+        </w:rPr>
+        <w:t xml:space="preserve">be </w:t>
+      </w:r>
+      <w:r>
+        <w:rPr>
+          <w:szCs w:val="24"/>
+        </w:rPr>
+        <w:t>detected are as follows</w:t>
       </w:r>
     </w:p>
     <w:p>
@@ -37893,7 +38328,7 @@
         </w:rPr>
         <w:t xml:space="preserve">, </w:t>
       </w:r>
-      <w:bookmarkStart w:id="15" w:name="_Hlk510817954"/>
+      <w:bookmarkStart w:id="14" w:name="_Hlk510817954"/>
       <w:r>
         <w:rPr>
           <w:i/>
@@ -37909,7 +38344,7 @@
         </w:rPr>
         <w:t>k</w:t>
       </w:r>
-      <w:bookmarkEnd w:id="15"/>
+      <w:bookmarkEnd w:id="14"/>
       <w:r>
         <w:rPr>
           <w:i/>
@@ -39685,7 +40120,19 @@
         <w:rPr>
           <w:szCs w:val="24"/>
         </w:rPr>
-        <w:t>In the above question we have the similar constraints forcing the constraint that some entity like ABC has stylized an entity like logo. Apart from that we have subject constraints, named entity constraint forcing “</w:t>
+        <w:t>In the above question we have the similar constraints forcing the constraint that some entity like ABC has stylized an entity like logo. Apart from that</w:t>
+      </w:r>
+      <w:r>
+        <w:rPr>
+          <w:szCs w:val="24"/>
+        </w:rPr>
+        <w:t>,</w:t>
+      </w:r>
+      <w:r>
+        <w:rPr>
+          <w:szCs w:val="24"/>
+        </w:rPr>
+        <w:t xml:space="preserve"> we have subject constraints, named entity constraint forcing “</w:t>
       </w:r>
       <w:r>
         <w:rPr>
@@ -41494,7 +41941,7 @@
           <w:szCs w:val="24"/>
         </w:rPr>
       </w:pPr>
-      <w:bookmarkStart w:id="16" w:name="_Hlk510827143"/>
+      <w:bookmarkStart w:id="15" w:name="_Hlk510827143"/>
       <w:r>
         <w:rPr>
           <w:i/>
@@ -41516,7 +41963,7 @@
         </w:rPr>
         <w:t>(E2, borough, of, new_york_city)</w:t>
       </w:r>
-      <w:bookmarkEnd w:id="16"/>
+      <w:bookmarkEnd w:id="15"/>
       <w:r>
         <w:rPr>
           <w:i/>
@@ -48114,7 +48561,19 @@
         <w:rPr>
           <w:szCs w:val="24"/>
         </w:rPr>
-        <w:t>common sense reasoning.</w:t>
+        <w:t>common</w:t>
+      </w:r>
+      <w:r>
+        <w:rPr>
+          <w:szCs w:val="24"/>
+        </w:rPr>
+        <w:t>-</w:t>
+      </w:r>
+      <w:r>
+        <w:rPr>
+          <w:szCs w:val="24"/>
+        </w:rPr>
+        <w:t>sense reasoning.</w:t>
       </w:r>
       <w:r>
         <w:rPr>
@@ -48448,7 +48907,43 @@
         <w:rPr>
           <w:szCs w:val="24"/>
         </w:rPr>
-        <w:t xml:space="preserve">Apart from the passage, we also made use of WordNet as a source of information. With the help of WordNet, we were able to generate an ontology that helps gather more information about the entities in the passage. For using the synsets from WordNet we need to use some approach for Word Sense Disambiguation. In this thesis, we have used the preferential pattern to disambiguate between senses and apply the sense with the most frequent use. The preferential pattern defined in Chapter 6 is flexible enough to take inputs from external </w:t>
+        <w:t xml:space="preserve">Apart from the passage, we also made use of WordNet as a source of information. With the help of WordNet, we were able to generate an ontology that helps gather more information about the entities in the passage. For using the synsets from WordNet we need to use some approach for </w:t>
+      </w:r>
+      <w:r>
+        <w:rPr>
+          <w:szCs w:val="24"/>
+        </w:rPr>
+        <w:t>w</w:t>
+      </w:r>
+      <w:r>
+        <w:rPr>
+          <w:szCs w:val="24"/>
+        </w:rPr>
+        <w:t xml:space="preserve">ord </w:t>
+      </w:r>
+      <w:r>
+        <w:rPr>
+          <w:szCs w:val="24"/>
+        </w:rPr>
+        <w:t>s</w:t>
+      </w:r>
+      <w:r>
+        <w:rPr>
+          <w:szCs w:val="24"/>
+        </w:rPr>
+        <w:t xml:space="preserve">ense </w:t>
+      </w:r>
+      <w:r>
+        <w:rPr>
+          <w:szCs w:val="24"/>
+        </w:rPr>
+        <w:t>d</w:t>
+      </w:r>
+      <w:r>
+        <w:rPr>
+          <w:szCs w:val="24"/>
+        </w:rPr>
+        <w:t xml:space="preserve">isambiguation. In this thesis, we have used the preferential pattern to disambiguate between senses and apply the sense with the most frequent use. The preferential pattern defined in Chapter 6 is flexible enough to take inputs from external </w:t>
       </w:r>
       <w:r>
         <w:rPr>
@@ -48496,7 +48991,19 @@
         <w:rPr>
           <w:szCs w:val="24"/>
         </w:rPr>
-        <w:t xml:space="preserve">are all patterns that humans use for common sense reasoning. </w:t>
+        <w:t>are all patterns that humans use for common</w:t>
+      </w:r>
+      <w:r>
+        <w:rPr>
+          <w:szCs w:val="24"/>
+        </w:rPr>
+        <w:t>-</w:t>
+      </w:r>
+      <w:r>
+        <w:rPr>
+          <w:szCs w:val="24"/>
+        </w:rPr>
+        <w:t xml:space="preserve">sense reasoning. </w:t>
       </w:r>
       <w:r>
         <w:rPr>
@@ -48897,8 +49404,8 @@
           <w:b/>
         </w:rPr>
       </w:pPr>
-      <w:bookmarkStart w:id="17" w:name="_Toc271455689"/>
-      <w:bookmarkStart w:id="18" w:name="_Toc271455799"/>
+      <w:bookmarkStart w:id="16" w:name="_Toc271455689"/>
+      <w:bookmarkStart w:id="17" w:name="_Toc271455799"/>
       <w:r>
         <w:rPr>
           <w:b/>
@@ -48906,8 +49413,8 @@
         <w:lastRenderedPageBreak/>
         <w:t>Bibliography</w:t>
       </w:r>
+      <w:bookmarkEnd w:id="16"/>
       <w:bookmarkEnd w:id="17"/>
-      <w:bookmarkEnd w:id="18"/>
     </w:p>
     <w:p>
       <w:pPr>
@@ -48924,6 +49431,8 @@
           <w:szCs w:val="24"/>
         </w:rPr>
       </w:pPr>
+      <w:bookmarkStart w:id="18" w:name="_GoBack"/>
+      <w:bookmarkEnd w:id="18"/>
       <w:r>
         <w:rPr>
           <w:rFonts w:ascii="Times New Roman" w:hAnsi="Times New Roman" w:cs="Times New Roman"/>
@@ -50099,7 +50608,7 @@
           <w:sz w:val="24"/>
           <w:szCs w:val="24"/>
         </w:rPr>
-        <w:t xml:space="preserve"> Information into Information Extraction Systems by Gibbs Sampling. Proceedings of </w:t>
+        <w:t xml:space="preserve"> Information into Information Extraction Systems by Gibbs Sampling. Proceedings of the 43nd </w:t>
       </w:r>
       <w:r>
         <w:rPr>
@@ -50108,7 +50617,7 @@
           <w:szCs w:val="24"/>
         </w:rPr>
         <w:lastRenderedPageBreak/>
-        <w:t xml:space="preserve">the 43nd Annual Meeting of the Association for Computational Linguistics (ACL 2005), pp. 363-370. </w:t>
+        <w:t xml:space="preserve">Annual Meeting of the Association for Computational Linguistics (ACL 2005), pp. 363-370. </w:t>
       </w:r>
       <w:hyperlink r:id="rId89" w:history="1">
         <w:r>
@@ -52635,7 +53144,7 @@
       <w:lvlText w:val="%1."/>
       <w:lvlJc w:val="left"/>
       <w:pPr>
-        <w:ind w:left="720" w:hanging="360"/>
+        <w:ind w:left="360" w:hanging="360"/>
       </w:pPr>
       <w:rPr>
         <w:rFonts w:hint="default"/>
@@ -52647,7 +53156,7 @@
       <w:lvlText w:val="%2."/>
       <w:lvlJc w:val="left"/>
       <w:pPr>
-        <w:ind w:left="1440" w:hanging="360"/>
+        <w:ind w:left="1080" w:hanging="360"/>
       </w:pPr>
     </w:lvl>
     <w:lvl w:ilvl="2" w:tplc="0409001B" w:tentative="1">
@@ -52656,7 +53165,7 @@
       <w:lvlText w:val="%3."/>
       <w:lvlJc w:val="right"/>
       <w:pPr>
-        <w:ind w:left="2160" w:hanging="180"/>
+        <w:ind w:left="1800" w:hanging="180"/>
       </w:pPr>
     </w:lvl>
     <w:lvl w:ilvl="3" w:tplc="0409000F" w:tentative="1">
@@ -52665,7 +53174,7 @@
       <w:lvlText w:val="%4."/>
       <w:lvlJc w:val="left"/>
       <w:pPr>
-        <w:ind w:left="2880" w:hanging="360"/>
+        <w:ind w:left="2520" w:hanging="360"/>
       </w:pPr>
     </w:lvl>
     <w:lvl w:ilvl="4" w:tplc="04090019" w:tentative="1">
@@ -52674,7 +53183,7 @@
       <w:lvlText w:val="%5."/>
       <w:lvlJc w:val="left"/>
       <w:pPr>
-        <w:ind w:left="3600" w:hanging="360"/>
+        <w:ind w:left="3240" w:hanging="360"/>
       </w:pPr>
     </w:lvl>
     <w:lvl w:ilvl="5" w:tplc="0409001B" w:tentative="1">
@@ -52683,7 +53192,7 @@
       <w:lvlText w:val="%6."/>
       <w:lvlJc w:val="right"/>
       <w:pPr>
-        <w:ind w:left="4320" w:hanging="180"/>
+        <w:ind w:left="3960" w:hanging="180"/>
       </w:pPr>
     </w:lvl>
     <w:lvl w:ilvl="6" w:tplc="0409000F" w:tentative="1">
@@ -52692,7 +53201,7 @@
       <w:lvlText w:val="%7."/>
       <w:lvlJc w:val="left"/>
       <w:pPr>
-        <w:ind w:left="5040" w:hanging="360"/>
+        <w:ind w:left="4680" w:hanging="360"/>
       </w:pPr>
     </w:lvl>
     <w:lvl w:ilvl="7" w:tplc="04090019" w:tentative="1">
@@ -52701,7 +53210,7 @@
       <w:lvlText w:val="%8."/>
       <w:lvlJc w:val="left"/>
       <w:pPr>
-        <w:ind w:left="5760" w:hanging="360"/>
+        <w:ind w:left="5400" w:hanging="360"/>
       </w:pPr>
     </w:lvl>
     <w:lvl w:ilvl="8" w:tplc="0409001B" w:tentative="1">
@@ -52710,7 +53219,7 @@
       <w:lvlText w:val="%9."/>
       <w:lvlJc w:val="right"/>
       <w:pPr>
-        <w:ind w:left="6480" w:hanging="180"/>
+        <w:ind w:left="6120" w:hanging="180"/>
       </w:pPr>
     </w:lvl>
   </w:abstractNum>
@@ -56195,7 +56704,7 @@
 </file>
 
 <file path=customXml/itemProps1.xml><?xml version="1.0" encoding="utf-8"?>
-<ds:datastoreItem xmlns:ds="http://schemas.openxmlformats.org/officeDocument/2006/customXml" ds:itemID="{A8B11E8C-7EF5-4F77-8E06-40CA4879D5F8}">
+<ds:datastoreItem xmlns:ds="http://schemas.openxmlformats.org/officeDocument/2006/customXml" ds:itemID="{DC61FD4B-3C21-4020-8C31-3BDE799B67B2}">
   <ds:schemaRefs>
     <ds:schemaRef ds:uri="http://schemas.openxmlformats.org/officeDocument/2006/bibliography"/>
   </ds:schemaRefs>

</xml_diff>

<commit_message>
Change for Table 7.1 page 84
</commit_message>
<xml_diff>
--- a/Notes/AN ASP-BASED APPROACH TO REPRESENTING AND QUERYING TEXTUAL KNOWLEDGE.docx
+++ b/Notes/AN ASP-BASED APPROACH TO REPRESENTING AND QUERYING TEXTUAL KNOWLEDGE.docx
@@ -34523,7 +34523,21 @@
         <w:rPr>
           <w:szCs w:val="24"/>
         </w:rPr>
-        <w:t>. The following table talks about some expected answer types depending on question types.</w:t>
+        <w:t xml:space="preserve">. The </w:t>
+      </w:r>
+      <w:r>
+        <w:rPr>
+          <w:szCs w:val="24"/>
+        </w:rPr>
+        <w:t>Table 7.1</w:t>
+      </w:r>
+      <w:bookmarkStart w:id="14" w:name="_GoBack"/>
+      <w:bookmarkEnd w:id="14"/>
+      <w:r>
+        <w:rPr>
+          <w:szCs w:val="24"/>
+        </w:rPr>
+        <w:t xml:space="preserve"> talks about some expected answer types depending on question types.</w:t>
       </w:r>
     </w:p>
     <w:p>
@@ -38328,7 +38342,7 @@
         </w:rPr>
         <w:t xml:space="preserve">, </w:t>
       </w:r>
-      <w:bookmarkStart w:id="14" w:name="_Hlk510817954"/>
+      <w:bookmarkStart w:id="15" w:name="_Hlk510817954"/>
       <w:r>
         <w:rPr>
           <w:i/>
@@ -38344,7 +38358,7 @@
         </w:rPr>
         <w:t>k</w:t>
       </w:r>
-      <w:bookmarkEnd w:id="14"/>
+      <w:bookmarkEnd w:id="15"/>
       <w:r>
         <w:rPr>
           <w:i/>
@@ -41941,7 +41955,7 @@
           <w:szCs w:val="24"/>
         </w:rPr>
       </w:pPr>
-      <w:bookmarkStart w:id="15" w:name="_Hlk510827143"/>
+      <w:bookmarkStart w:id="16" w:name="_Hlk510827143"/>
       <w:r>
         <w:rPr>
           <w:i/>
@@ -41963,7 +41977,7 @@
         </w:rPr>
         <w:t>(E2, borough, of, new_york_city)</w:t>
       </w:r>
-      <w:bookmarkEnd w:id="15"/>
+      <w:bookmarkEnd w:id="16"/>
       <w:r>
         <w:rPr>
           <w:i/>
@@ -47591,8 +47605,6 @@
         <w:lastRenderedPageBreak/>
         <w:t>Thus, from the above examples we can see that automatic generation of query from questions is not too far out of reach. A method to do so has also been proposed in Chapter 7 of this thesis. One of the main pain points which question answering is that the question can be asked in lot of different forms. We as humans can fill in the gaps between the question and the passage, if any, with the help of similar meaning words and phrases using common world knowledge, but the machine fails to do so due to absence of enough digital semantic resources.</w:t>
       </w:r>
-      <w:bookmarkStart w:id="16" w:name="_GoBack"/>
-      <w:bookmarkEnd w:id="16"/>
     </w:p>
     <w:p>
       <w:pPr>
@@ -57134,7 +57146,7 @@
 </file>
 
 <file path=customXml/itemProps1.xml><?xml version="1.0" encoding="utf-8"?>
-<ds:datastoreItem xmlns:ds="http://schemas.openxmlformats.org/officeDocument/2006/customXml" ds:itemID="{B21D4669-A509-44AC-9986-B5A802CE5B69}">
+<ds:datastoreItem xmlns:ds="http://schemas.openxmlformats.org/officeDocument/2006/customXml" ds:itemID="{89EC93C8-44BF-44EE-992C-2693675C9744}">
   <ds:schemaRefs>
     <ds:schemaRef ds:uri="http://schemas.openxmlformats.org/officeDocument/2006/bibliography"/>
   </ds:schemaRefs>

</xml_diff>

<commit_message>
Different type of subheading for page 65
</commit_message>
<xml_diff>
--- a/Notes/AN ASP-BASED APPROACH TO REPRESENTING AND QUERYING TEXTUAL KNOWLEDGE.docx
+++ b/Notes/AN ASP-BASED APPROACH TO REPRESENTING AND QUERYING TEXTUAL KNOWLEDGE.docx
@@ -26409,7 +26409,21 @@
           <w:b/>
           <w:szCs w:val="24"/>
         </w:rPr>
-        <w:t>6.4.1.1 Hypernym Processing</w:t>
+        <w:t>6.4.</w:t>
+      </w:r>
+      <w:r>
+        <w:rPr>
+          <w:b/>
+          <w:szCs w:val="24"/>
+        </w:rPr>
+        <w:t>2</w:t>
+      </w:r>
+      <w:r>
+        <w:rPr>
+          <w:b/>
+          <w:szCs w:val="24"/>
+        </w:rPr>
+        <w:t xml:space="preserve"> Hypernym Processing</w:t>
       </w:r>
     </w:p>
     <w:p>
@@ -26774,7 +26788,21 @@
           <w:b/>
           <w:szCs w:val="24"/>
         </w:rPr>
-        <w:t>6.4.1.1 Generate Hypernym Concept Graph</w:t>
+        <w:t>6.4.</w:t>
+      </w:r>
+      <w:r>
+        <w:rPr>
+          <w:b/>
+          <w:szCs w:val="24"/>
+        </w:rPr>
+        <w:t>2</w:t>
+      </w:r>
+      <w:r>
+        <w:rPr>
+          <w:b/>
+          <w:szCs w:val="24"/>
+        </w:rPr>
+        <w:t>.1 Generate Hypernym Concept Graph</w:t>
       </w:r>
     </w:p>
     <w:p>
@@ -28174,7 +28202,21 @@
           <w:b/>
           <w:szCs w:val="24"/>
         </w:rPr>
-        <w:t>6.4.1.2 Aggregation of Concepts</w:t>
+        <w:t>6.4.</w:t>
+      </w:r>
+      <w:r>
+        <w:rPr>
+          <w:b/>
+          <w:szCs w:val="24"/>
+        </w:rPr>
+        <w:t>2</w:t>
+      </w:r>
+      <w:r>
+        <w:rPr>
+          <w:b/>
+          <w:szCs w:val="24"/>
+        </w:rPr>
+        <w:t>.2 Aggregation of Concepts</w:t>
       </w:r>
     </w:p>
     <w:p>
@@ -28396,7 +28438,21 @@
           <w:b/>
           <w:szCs w:val="24"/>
         </w:rPr>
-        <w:t>6.4.1.3 Generate Hypernym Rules</w:t>
+        <w:t>6.4.</w:t>
+      </w:r>
+      <w:r>
+        <w:rPr>
+          <w:b/>
+          <w:szCs w:val="24"/>
+        </w:rPr>
+        <w:t>2</w:t>
+      </w:r>
+      <w:r>
+        <w:rPr>
+          <w:b/>
+          <w:szCs w:val="24"/>
+        </w:rPr>
+        <w:t>.3 Generate Hypernym Rules</w:t>
       </w:r>
     </w:p>
     <w:p>
@@ -29605,7 +29661,21 @@
           <w:b/>
           <w:szCs w:val="24"/>
         </w:rPr>
-        <w:t>6.4.2 Word Sense Disambiguation</w:t>
+        <w:t>6.4.</w:t>
+      </w:r>
+      <w:r>
+        <w:rPr>
+          <w:b/>
+          <w:szCs w:val="24"/>
+        </w:rPr>
+        <w:t>3</w:t>
+      </w:r>
+      <w:r>
+        <w:rPr>
+          <w:b/>
+          <w:szCs w:val="24"/>
+        </w:rPr>
+        <w:t xml:space="preserve"> Word Sense Disambiguation</w:t>
       </w:r>
     </w:p>
     <w:p>
@@ -29713,7 +29783,21 @@
           <w:b/>
           <w:szCs w:val="24"/>
         </w:rPr>
-        <w:t xml:space="preserve">6.4.2.1 </w:t>
+        <w:t>6.4.</w:t>
+      </w:r>
+      <w:r>
+        <w:rPr>
+          <w:b/>
+          <w:szCs w:val="24"/>
+        </w:rPr>
+        <w:t>3</w:t>
+      </w:r>
+      <w:r>
+        <w:rPr>
+          <w:b/>
+          <w:szCs w:val="24"/>
+        </w:rPr>
+        <w:t xml:space="preserve">.1 </w:t>
       </w:r>
       <w:r>
         <w:rPr>
@@ -30822,7 +30906,21 @@
           <w:b/>
           <w:szCs w:val="24"/>
         </w:rPr>
-        <w:t xml:space="preserve">6.4.2.2 </w:t>
+        <w:t>6.4.</w:t>
+      </w:r>
+      <w:r>
+        <w:rPr>
+          <w:b/>
+          <w:szCs w:val="24"/>
+        </w:rPr>
+        <w:t>3</w:t>
+      </w:r>
+      <w:r>
+        <w:rPr>
+          <w:b/>
+          <w:szCs w:val="24"/>
+        </w:rPr>
+        <w:t xml:space="preserve">.2 </w:t>
       </w:r>
       <w:r>
         <w:rPr>
@@ -32758,7 +32856,23 @@
           <w:szCs w:val="24"/>
         </w:rPr>
         <w:lastRenderedPageBreak/>
-        <w:t>6.4.2.3 Sources for Word Sense Disambiguation</w:t>
+        <w:t>6.4.</w:t>
+      </w:r>
+      <w:r>
+        <w:rPr>
+          <w:b/>
+          <w:szCs w:val="24"/>
+        </w:rPr>
+        <w:t>3</w:t>
+      </w:r>
+      <w:bookmarkStart w:id="14" w:name="_GoBack"/>
+      <w:bookmarkEnd w:id="14"/>
+      <w:r>
+        <w:rPr>
+          <w:b/>
+          <w:szCs w:val="24"/>
+        </w:rPr>
+        <w:t>.3 Sources for Word Sense Disambiguation</w:t>
       </w:r>
     </w:p>
     <w:p>
@@ -34531,8 +34645,6 @@
         </w:rPr>
         <w:t>Table 7.1</w:t>
       </w:r>
-      <w:bookmarkStart w:id="14" w:name="_GoBack"/>
-      <w:bookmarkEnd w:id="14"/>
       <w:r>
         <w:rPr>
           <w:szCs w:val="24"/>
@@ -57146,7 +57258,7 @@
 </file>
 
 <file path=customXml/itemProps1.xml><?xml version="1.0" encoding="utf-8"?>
-<ds:datastoreItem xmlns:ds="http://schemas.openxmlformats.org/officeDocument/2006/customXml" ds:itemID="{89EC93C8-44BF-44EE-992C-2693675C9744}">
+<ds:datastoreItem xmlns:ds="http://schemas.openxmlformats.org/officeDocument/2006/customXml" ds:itemID="{DDDF8B8C-19FF-493A-9C30-E8E3E5F11F17}">
   <ds:schemaRefs>
     <ds:schemaRef ds:uri="http://schemas.openxmlformats.org/officeDocument/2006/bibliography"/>
   </ds:schemaRefs>

</xml_diff>

<commit_message>
Table reference page 42
</commit_message>
<xml_diff>
--- a/Notes/AN ASP-BASED APPROACH TO REPRESENTING AND QUERYING TEXTUAL KNOWLEDGE.docx
+++ b/Notes/AN ASP-BASED APPROACH TO REPRESENTING AND QUERYING TEXTUAL KNOWLEDGE.docx
@@ -16906,16 +16906,42 @@
         <w:rPr>
           <w:szCs w:val="24"/>
         </w:rPr>
-        <w:t xml:space="preserve"> The syntactic categories based on which the synsets are divided are NOUN, VERB, ADJECTIVE and ADVERB. Let us consider some of the sense categories for nouns as generated by WordNet. With the help of these sense categories we will later discuss how we can generate ASP code to represent hypernym relations efficiently without blowing up the space requirements for the system. Following are the lexical categories for nouns along with their meaning.</w:t>
-      </w:r>
-    </w:p>
-    <w:p>
-      <w:pPr>
-        <w:jc w:val="both"/>
-        <w:rPr>
-          <w:szCs w:val="24"/>
-        </w:rPr>
-      </w:pPr>
+        <w:t xml:space="preserve"> The syntactic categories based on which the synsets are divided are NOUN, VERB, ADJECTIVE and ADVERB. Let us consider some of the sense categories for nouns as generated by WordNet. With the help of these sense categories we will later discuss how we can generate ASP code to represent hypernym relations efficiently without blowing up the space requirements for the system. </w:t>
+      </w:r>
+      <w:r>
+        <w:rPr>
+          <w:szCs w:val="24"/>
+        </w:rPr>
+        <w:t xml:space="preserve">The Table 5.2 shows </w:t>
+      </w:r>
+      <w:r>
+        <w:rPr>
+          <w:szCs w:val="24"/>
+        </w:rPr>
+        <w:t>the</w:t>
+      </w:r>
+      <w:r>
+        <w:rPr>
+          <w:szCs w:val="24"/>
+        </w:rPr>
+        <w:t xml:space="preserve"> </w:t>
+      </w:r>
+      <w:r>
+        <w:rPr>
+          <w:szCs w:val="24"/>
+        </w:rPr>
+        <w:t>lexical categories for nouns along with their meaning.</w:t>
+      </w:r>
+    </w:p>
+    <w:p>
+      <w:pPr>
+        <w:jc w:val="both"/>
+        <w:rPr>
+          <w:szCs w:val="24"/>
+        </w:rPr>
+      </w:pPr>
+      <w:bookmarkStart w:id="12" w:name="_GoBack"/>
+      <w:bookmarkEnd w:id="12"/>
     </w:p>
     <w:p>
       <w:pPr>
@@ -27679,14 +27705,14 @@
         </w:rPr>
         <w:t xml:space="preserve"> physical_entity </w:t>
       </w:r>
-      <w:bookmarkStart w:id="12" w:name="_Hlk510486990"/>
+      <w:bookmarkStart w:id="13" w:name="_Hlk510486990"/>
       <w:r>
         <w:rPr>
           <w:szCs w:val="24"/>
         </w:rPr>
         <w:sym w:font="Wingdings" w:char="F0E0"/>
       </w:r>
-      <w:bookmarkEnd w:id="12"/>
+      <w:bookmarkEnd w:id="13"/>
       <w:r>
         <w:rPr>
           <w:szCs w:val="24"/>
@@ -29908,7 +29934,7 @@
           <w:szCs w:val="24"/>
         </w:rPr>
       </w:pPr>
-      <w:bookmarkStart w:id="13" w:name="_Hlk510735336"/>
+      <w:bookmarkStart w:id="14" w:name="_Hlk510735336"/>
       <w:r>
         <w:rPr>
           <w:i/>
@@ -29924,7 +29950,7 @@
         </w:rPr>
         <w:t>i</w:t>
       </w:r>
-      <w:bookmarkEnd w:id="13"/>
+      <w:bookmarkEnd w:id="14"/>
       <w:r>
         <w:rPr>
           <w:i/>
@@ -32865,8 +32891,6 @@
         </w:rPr>
         <w:t>3</w:t>
       </w:r>
-      <w:bookmarkStart w:id="14" w:name="_GoBack"/>
-      <w:bookmarkEnd w:id="14"/>
       <w:r>
         <w:rPr>
           <w:b/>
@@ -57258,7 +57282,7 @@
 </file>
 
 <file path=customXml/itemProps1.xml><?xml version="1.0" encoding="utf-8"?>
-<ds:datastoreItem xmlns:ds="http://schemas.openxmlformats.org/officeDocument/2006/customXml" ds:itemID="{DDDF8B8C-19FF-493A-9C30-E8E3E5F11F17}">
+<ds:datastoreItem xmlns:ds="http://schemas.openxmlformats.org/officeDocument/2006/customXml" ds:itemID="{E975757B-0DBD-44ED-88D3-A48F8AA3F416}">
   <ds:schemaRefs>
     <ds:schemaRef ds:uri="http://schemas.openxmlformats.org/officeDocument/2006/bibliography"/>
   </ds:schemaRefs>

</xml_diff>

<commit_message>
Table 5.1 Penn Treebank
</commit_message>
<xml_diff>
--- a/Notes/AN ASP-BASED APPROACH TO REPRESENTING AND QUERYING TEXTUAL KNOWLEDGE.docx
+++ b/Notes/AN ASP-BASED APPROACH TO REPRESENTING AND QUERYING TEXTUAL KNOWLEDGE.docx
@@ -10817,1713 +10817,31 @@
         </w:rPr>
         <w:t>responsible for assigning parts of speech to words in a sentence. The English language has eight parts of speech: noun, verb, pronoun, preposition, adverb, conjunction, particle, and article. Apart from these parts of speech categories tags are also applied to punctuations in a sentence. A tagging module uses certain predefined tag sets to tag various words. A tag set defines the various tags and their meanings that the POS Tagger outputs. The English tagger in the Stanford POS Tagger uses the Penn Treebank tag set.</w:t>
       </w:r>
-    </w:p>
-    <w:p>
-      <w:pPr>
-        <w:jc w:val="center"/>
-        <w:rPr>
-          <w:szCs w:val="24"/>
-        </w:rPr>
-      </w:pPr>
-      <w:r>
-        <w:rPr>
-          <w:szCs w:val="24"/>
-        </w:rPr>
-        <w:t xml:space="preserve">Table </w:t>
-      </w:r>
-      <w:r>
-        <w:rPr>
-          <w:szCs w:val="24"/>
-        </w:rPr>
-        <w:t>5.1 Penn Treebank Parts of Speech Tag Set</w:t>
-      </w:r>
-    </w:p>
-    <w:tbl>
-      <w:tblPr>
-        <w:tblW w:w="9805" w:type="dxa"/>
-        <w:jc w:val="center"/>
-        <w:tblBorders>
-          <w:top w:val="single" w:sz="4" w:space="0" w:color="auto"/>
-          <w:left w:val="single" w:sz="4" w:space="0" w:color="auto"/>
-          <w:bottom w:val="single" w:sz="4" w:space="0" w:color="auto"/>
-          <w:right w:val="single" w:sz="4" w:space="0" w:color="auto"/>
-          <w:insideH w:val="single" w:sz="4" w:space="0" w:color="auto"/>
-          <w:insideV w:val="single" w:sz="4" w:space="0" w:color="auto"/>
-        </w:tblBorders>
-        <w:tblLook w:val="04A0" w:firstRow="1" w:lastRow="0" w:firstColumn="1" w:lastColumn="0" w:noHBand="0" w:noVBand="1"/>
-      </w:tblPr>
-      <w:tblGrid>
-        <w:gridCol w:w="830"/>
-        <w:gridCol w:w="4188"/>
-        <w:gridCol w:w="764"/>
-        <w:gridCol w:w="4023"/>
-      </w:tblGrid>
-      <w:tr>
-        <w:trPr>
-          <w:jc w:val="center"/>
-        </w:trPr>
-        <w:tc>
-          <w:tcPr>
-            <w:tcW w:w="830" w:type="dxa"/>
-          </w:tcPr>
-          <w:p>
-            <w:pPr>
-              <w:spacing w:line="360" w:lineRule="auto"/>
-              <w:rPr>
-                <w:b/>
-                <w:i/>
-                <w:szCs w:val="24"/>
-              </w:rPr>
-            </w:pPr>
-            <w:r>
-              <w:rPr>
-                <w:b/>
-                <w:i/>
-                <w:szCs w:val="24"/>
-              </w:rPr>
-              <w:t>Tag</w:t>
-            </w:r>
-          </w:p>
-        </w:tc>
-        <w:tc>
-          <w:tcPr>
-            <w:tcW w:w="4295" w:type="dxa"/>
-          </w:tcPr>
-          <w:p>
-            <w:pPr>
-              <w:spacing w:line="360" w:lineRule="auto"/>
-              <w:jc w:val="both"/>
-              <w:rPr>
-                <w:b/>
-                <w:i/>
-                <w:szCs w:val="24"/>
-              </w:rPr>
-            </w:pPr>
-            <w:r>
-              <w:rPr>
-                <w:b/>
-                <w:i/>
-                <w:szCs w:val="24"/>
-              </w:rPr>
-              <w:t>Description</w:t>
-            </w:r>
-          </w:p>
-        </w:tc>
-        <w:tc>
-          <w:tcPr>
-            <w:tcW w:w="540" w:type="dxa"/>
-          </w:tcPr>
-          <w:p>
-            <w:pPr>
-              <w:spacing w:line="360" w:lineRule="auto"/>
-              <w:jc w:val="both"/>
-              <w:rPr>
-                <w:b/>
-                <w:i/>
-                <w:szCs w:val="24"/>
-              </w:rPr>
-            </w:pPr>
-            <w:r>
-              <w:rPr>
-                <w:b/>
-                <w:i/>
-                <w:szCs w:val="24"/>
-              </w:rPr>
-              <w:t>Tag</w:t>
-            </w:r>
-          </w:p>
-        </w:tc>
-        <w:tc>
-          <w:tcPr>
-            <w:tcW w:w="4140" w:type="dxa"/>
-          </w:tcPr>
-          <w:p>
-            <w:pPr>
-              <w:spacing w:line="360" w:lineRule="auto"/>
-              <w:jc w:val="both"/>
-              <w:rPr>
-                <w:b/>
-                <w:i/>
-                <w:szCs w:val="24"/>
-              </w:rPr>
-            </w:pPr>
-            <w:r>
-              <w:rPr>
-                <w:b/>
-                <w:i/>
-                <w:szCs w:val="24"/>
-              </w:rPr>
-              <w:t>Description</w:t>
-            </w:r>
-          </w:p>
-        </w:tc>
-      </w:tr>
-      <w:tr>
-        <w:trPr>
-          <w:jc w:val="center"/>
-        </w:trPr>
-        <w:tc>
-          <w:tcPr>
-            <w:tcW w:w="830" w:type="dxa"/>
-          </w:tcPr>
-          <w:p>
-            <w:pPr>
-              <w:spacing w:line="360" w:lineRule="auto"/>
-              <w:jc w:val="both"/>
-              <w:rPr>
-                <w:szCs w:val="24"/>
-              </w:rPr>
-            </w:pPr>
-            <w:r>
-              <w:rPr>
-                <w:szCs w:val="24"/>
-              </w:rPr>
-              <w:t>CC</w:t>
-            </w:r>
-          </w:p>
-        </w:tc>
-        <w:tc>
-          <w:tcPr>
-            <w:tcW w:w="4295" w:type="dxa"/>
-          </w:tcPr>
-          <w:p>
-            <w:pPr>
-              <w:spacing w:line="360" w:lineRule="auto"/>
-              <w:jc w:val="both"/>
-              <w:rPr>
-                <w:szCs w:val="24"/>
-              </w:rPr>
-            </w:pPr>
-            <w:r>
-              <w:rPr>
-                <w:szCs w:val="24"/>
-              </w:rPr>
-              <w:t>Coordinating conjunction</w:t>
-            </w:r>
-          </w:p>
-        </w:tc>
-        <w:tc>
-          <w:tcPr>
-            <w:tcW w:w="540" w:type="dxa"/>
-          </w:tcPr>
-          <w:p>
-            <w:pPr>
-              <w:spacing w:line="360" w:lineRule="auto"/>
-              <w:jc w:val="both"/>
-              <w:rPr>
-                <w:szCs w:val="24"/>
-              </w:rPr>
-            </w:pPr>
-            <w:r>
-              <w:rPr>
-                <w:szCs w:val="24"/>
-              </w:rPr>
-              <w:t>PRP$</w:t>
-            </w:r>
-          </w:p>
-        </w:tc>
-        <w:tc>
-          <w:tcPr>
-            <w:tcW w:w="4140" w:type="dxa"/>
-          </w:tcPr>
-          <w:p>
-            <w:pPr>
-              <w:spacing w:line="360" w:lineRule="auto"/>
-              <w:jc w:val="both"/>
-              <w:rPr>
-                <w:szCs w:val="24"/>
-              </w:rPr>
-            </w:pPr>
-            <w:r>
-              <w:rPr>
-                <w:szCs w:val="24"/>
-              </w:rPr>
-              <w:t>Possessive pronoun</w:t>
-            </w:r>
-          </w:p>
-        </w:tc>
-      </w:tr>
-      <w:tr>
-        <w:trPr>
-          <w:jc w:val="center"/>
-        </w:trPr>
-        <w:tc>
-          <w:tcPr>
-            <w:tcW w:w="830" w:type="dxa"/>
-          </w:tcPr>
-          <w:p>
-            <w:pPr>
-              <w:spacing w:line="360" w:lineRule="auto"/>
-              <w:jc w:val="both"/>
-              <w:rPr>
-                <w:szCs w:val="24"/>
-              </w:rPr>
-            </w:pPr>
-            <w:r>
-              <w:rPr>
-                <w:szCs w:val="24"/>
-              </w:rPr>
-              <w:t>CD</w:t>
-            </w:r>
-          </w:p>
-        </w:tc>
-        <w:tc>
-          <w:tcPr>
-            <w:tcW w:w="4295" w:type="dxa"/>
-          </w:tcPr>
-          <w:p>
-            <w:pPr>
-              <w:spacing w:line="360" w:lineRule="auto"/>
-              <w:jc w:val="both"/>
-              <w:rPr>
-                <w:szCs w:val="24"/>
-              </w:rPr>
-            </w:pPr>
-            <w:r>
-              <w:rPr>
-                <w:szCs w:val="24"/>
-              </w:rPr>
-              <w:t>Cardinal number</w:t>
-            </w:r>
-          </w:p>
-        </w:tc>
-        <w:tc>
-          <w:tcPr>
-            <w:tcW w:w="540" w:type="dxa"/>
-          </w:tcPr>
-          <w:p>
-            <w:pPr>
-              <w:spacing w:line="360" w:lineRule="auto"/>
-              <w:jc w:val="both"/>
-              <w:rPr>
-                <w:szCs w:val="24"/>
-              </w:rPr>
-            </w:pPr>
-            <w:r>
-              <w:rPr>
-                <w:szCs w:val="24"/>
-              </w:rPr>
-              <w:t>RB</w:t>
-            </w:r>
-          </w:p>
-        </w:tc>
-        <w:tc>
-          <w:tcPr>
-            <w:tcW w:w="4140" w:type="dxa"/>
-          </w:tcPr>
-          <w:p>
-            <w:pPr>
-              <w:spacing w:line="360" w:lineRule="auto"/>
-              <w:jc w:val="both"/>
-              <w:rPr>
-                <w:szCs w:val="24"/>
-              </w:rPr>
-            </w:pPr>
-            <w:r>
-              <w:rPr>
-                <w:szCs w:val="24"/>
-              </w:rPr>
-              <w:t>Adverb</w:t>
-            </w:r>
-          </w:p>
-        </w:tc>
-      </w:tr>
-      <w:tr>
-        <w:trPr>
-          <w:jc w:val="center"/>
-        </w:trPr>
-        <w:tc>
-          <w:tcPr>
-            <w:tcW w:w="830" w:type="dxa"/>
-          </w:tcPr>
-          <w:p>
-            <w:pPr>
-              <w:spacing w:line="360" w:lineRule="auto"/>
-              <w:jc w:val="both"/>
-              <w:rPr>
-                <w:szCs w:val="24"/>
-              </w:rPr>
-            </w:pPr>
-            <w:r>
-              <w:rPr>
-                <w:szCs w:val="24"/>
-              </w:rPr>
-              <w:t>DT</w:t>
-            </w:r>
-          </w:p>
-        </w:tc>
-        <w:tc>
-          <w:tcPr>
-            <w:tcW w:w="4295" w:type="dxa"/>
-          </w:tcPr>
-          <w:p>
-            <w:pPr>
-              <w:spacing w:line="360" w:lineRule="auto"/>
-              <w:jc w:val="both"/>
-              <w:rPr>
-                <w:szCs w:val="24"/>
-              </w:rPr>
-            </w:pPr>
-            <w:r>
-              <w:rPr>
-                <w:szCs w:val="24"/>
-              </w:rPr>
-              <w:t>Determiner</w:t>
-            </w:r>
-          </w:p>
-        </w:tc>
-        <w:tc>
-          <w:tcPr>
-            <w:tcW w:w="540" w:type="dxa"/>
-          </w:tcPr>
-          <w:p>
-            <w:pPr>
-              <w:spacing w:line="360" w:lineRule="auto"/>
-              <w:jc w:val="both"/>
-              <w:rPr>
-                <w:szCs w:val="24"/>
-              </w:rPr>
-            </w:pPr>
-            <w:r>
-              <w:rPr>
-                <w:szCs w:val="24"/>
-              </w:rPr>
-              <w:t>RB</w:t>
-            </w:r>
-            <w:r>
-              <w:rPr>
-                <w:szCs w:val="24"/>
-              </w:rPr>
-              <w:t>R</w:t>
-            </w:r>
-          </w:p>
-        </w:tc>
-        <w:tc>
-          <w:tcPr>
-            <w:tcW w:w="4140" w:type="dxa"/>
-          </w:tcPr>
-          <w:p>
-            <w:pPr>
-              <w:spacing w:line="360" w:lineRule="auto"/>
-              <w:jc w:val="both"/>
-              <w:rPr>
-                <w:szCs w:val="24"/>
-              </w:rPr>
-            </w:pPr>
-            <w:r>
-              <w:rPr>
-                <w:szCs w:val="24"/>
-              </w:rPr>
-              <w:t>Adverb, comparative</w:t>
-            </w:r>
-          </w:p>
-        </w:tc>
-      </w:tr>
-      <w:tr>
-        <w:trPr>
-          <w:jc w:val="center"/>
-        </w:trPr>
-        <w:tc>
-          <w:tcPr>
-            <w:tcW w:w="830" w:type="dxa"/>
-          </w:tcPr>
-          <w:p>
-            <w:pPr>
-              <w:spacing w:line="360" w:lineRule="auto"/>
-              <w:rPr>
-                <w:szCs w:val="24"/>
-              </w:rPr>
-            </w:pPr>
-            <w:r>
-              <w:rPr>
-                <w:szCs w:val="24"/>
-              </w:rPr>
-              <w:lastRenderedPageBreak/>
-              <w:t>EX</w:t>
-            </w:r>
-          </w:p>
-        </w:tc>
-        <w:tc>
-          <w:tcPr>
-            <w:tcW w:w="4295" w:type="dxa"/>
-          </w:tcPr>
-          <w:p>
-            <w:pPr>
-              <w:spacing w:line="360" w:lineRule="auto"/>
-              <w:rPr>
-                <w:szCs w:val="24"/>
-              </w:rPr>
-            </w:pPr>
-            <w:r>
-              <w:rPr>
-                <w:szCs w:val="24"/>
-              </w:rPr>
-              <w:t>Existential </w:t>
-            </w:r>
-            <w:r>
-              <w:rPr>
-                <w:i/>
-                <w:iCs/>
-                <w:szCs w:val="24"/>
-              </w:rPr>
-              <w:t>there</w:t>
-            </w:r>
-          </w:p>
-        </w:tc>
-        <w:tc>
-          <w:tcPr>
-            <w:tcW w:w="540" w:type="dxa"/>
-          </w:tcPr>
-          <w:p>
-            <w:pPr>
-              <w:spacing w:line="360" w:lineRule="auto"/>
-              <w:rPr>
-                <w:szCs w:val="24"/>
-              </w:rPr>
-            </w:pPr>
-            <w:r>
-              <w:rPr>
-                <w:szCs w:val="24"/>
-              </w:rPr>
-              <w:t>RB</w:t>
-            </w:r>
-            <w:r>
-              <w:rPr>
-                <w:szCs w:val="24"/>
-              </w:rPr>
-              <w:t>S</w:t>
-            </w:r>
-          </w:p>
-        </w:tc>
-        <w:tc>
-          <w:tcPr>
-            <w:tcW w:w="4140" w:type="dxa"/>
-          </w:tcPr>
-          <w:p>
-            <w:pPr>
-              <w:spacing w:line="360" w:lineRule="auto"/>
-              <w:rPr>
-                <w:szCs w:val="24"/>
-              </w:rPr>
-            </w:pPr>
-            <w:r>
-              <w:rPr>
-                <w:szCs w:val="24"/>
-              </w:rPr>
-              <w:t>Adverb, superlative</w:t>
-            </w:r>
-          </w:p>
-        </w:tc>
-      </w:tr>
-      <w:tr>
-        <w:trPr>
-          <w:jc w:val="center"/>
-        </w:trPr>
-        <w:tc>
-          <w:tcPr>
-            <w:tcW w:w="830" w:type="dxa"/>
-          </w:tcPr>
-          <w:p>
-            <w:pPr>
-              <w:spacing w:line="360" w:lineRule="auto"/>
-              <w:rPr>
-                <w:szCs w:val="24"/>
-              </w:rPr>
-            </w:pPr>
-            <w:r>
-              <w:rPr>
-                <w:szCs w:val="24"/>
-              </w:rPr>
-              <w:t>FW</w:t>
-            </w:r>
-          </w:p>
-        </w:tc>
-        <w:tc>
-          <w:tcPr>
-            <w:tcW w:w="4295" w:type="dxa"/>
-          </w:tcPr>
-          <w:p>
-            <w:pPr>
-              <w:spacing w:line="360" w:lineRule="auto"/>
-              <w:rPr>
-                <w:szCs w:val="24"/>
-              </w:rPr>
-            </w:pPr>
-            <w:r>
-              <w:rPr>
-                <w:szCs w:val="24"/>
-              </w:rPr>
-              <w:t>Foreign word</w:t>
-            </w:r>
-          </w:p>
-        </w:tc>
-        <w:tc>
-          <w:tcPr>
-            <w:tcW w:w="540" w:type="dxa"/>
-          </w:tcPr>
-          <w:p>
-            <w:pPr>
-              <w:spacing w:line="360" w:lineRule="auto"/>
-              <w:rPr>
-                <w:szCs w:val="24"/>
-              </w:rPr>
-            </w:pPr>
-            <w:r>
-              <w:rPr>
-                <w:szCs w:val="24"/>
-              </w:rPr>
-              <w:t>RP</w:t>
-            </w:r>
-          </w:p>
-        </w:tc>
-        <w:tc>
-          <w:tcPr>
-            <w:tcW w:w="4140" w:type="dxa"/>
-          </w:tcPr>
-          <w:p>
-            <w:pPr>
-              <w:spacing w:line="360" w:lineRule="auto"/>
-              <w:rPr>
-                <w:szCs w:val="24"/>
-              </w:rPr>
-            </w:pPr>
-            <w:r>
-              <w:rPr>
-                <w:szCs w:val="24"/>
-              </w:rPr>
-              <w:t>Particle</w:t>
-            </w:r>
-          </w:p>
-        </w:tc>
-      </w:tr>
-      <w:tr>
-        <w:trPr>
-          <w:jc w:val="center"/>
-        </w:trPr>
-        <w:tc>
-          <w:tcPr>
-            <w:tcW w:w="830" w:type="dxa"/>
-          </w:tcPr>
-          <w:p>
-            <w:pPr>
-              <w:spacing w:line="360" w:lineRule="auto"/>
-              <w:rPr>
-                <w:szCs w:val="24"/>
-              </w:rPr>
-            </w:pPr>
-            <w:r>
-              <w:rPr>
-                <w:szCs w:val="24"/>
-              </w:rPr>
-              <w:t>IN</w:t>
-            </w:r>
-          </w:p>
-        </w:tc>
-        <w:tc>
-          <w:tcPr>
-            <w:tcW w:w="4295" w:type="dxa"/>
-          </w:tcPr>
-          <w:p>
-            <w:pPr>
-              <w:spacing w:line="360" w:lineRule="auto"/>
-              <w:rPr>
-                <w:szCs w:val="24"/>
-              </w:rPr>
-            </w:pPr>
-            <w:r>
-              <w:rPr>
-                <w:szCs w:val="24"/>
-              </w:rPr>
-              <w:t>Preposition or subordinating conjunction</w:t>
-            </w:r>
-          </w:p>
-        </w:tc>
-        <w:tc>
-          <w:tcPr>
-            <w:tcW w:w="540" w:type="dxa"/>
-          </w:tcPr>
-          <w:p>
-            <w:pPr>
-              <w:spacing w:line="360" w:lineRule="auto"/>
-              <w:rPr>
-                <w:szCs w:val="24"/>
-              </w:rPr>
-            </w:pPr>
-            <w:r>
-              <w:rPr>
-                <w:szCs w:val="24"/>
-              </w:rPr>
-              <w:t>SYM</w:t>
-            </w:r>
-          </w:p>
-        </w:tc>
-        <w:tc>
-          <w:tcPr>
-            <w:tcW w:w="4140" w:type="dxa"/>
-          </w:tcPr>
-          <w:p>
-            <w:pPr>
-              <w:spacing w:line="360" w:lineRule="auto"/>
-              <w:rPr>
-                <w:szCs w:val="24"/>
-              </w:rPr>
-            </w:pPr>
-            <w:r>
-              <w:rPr>
-                <w:szCs w:val="24"/>
-              </w:rPr>
-              <w:t>Symbol</w:t>
-            </w:r>
-          </w:p>
-        </w:tc>
-      </w:tr>
-      <w:tr>
-        <w:trPr>
-          <w:jc w:val="center"/>
-        </w:trPr>
-        <w:tc>
-          <w:tcPr>
-            <w:tcW w:w="830" w:type="dxa"/>
-          </w:tcPr>
-          <w:p>
-            <w:pPr>
-              <w:spacing w:line="360" w:lineRule="auto"/>
-              <w:rPr>
-                <w:szCs w:val="24"/>
-              </w:rPr>
-            </w:pPr>
-            <w:r>
-              <w:rPr>
-                <w:szCs w:val="24"/>
-              </w:rPr>
-              <w:t>JJ</w:t>
-            </w:r>
-          </w:p>
-        </w:tc>
-        <w:tc>
-          <w:tcPr>
-            <w:tcW w:w="4295" w:type="dxa"/>
-          </w:tcPr>
-          <w:p>
-            <w:pPr>
-              <w:spacing w:line="360" w:lineRule="auto"/>
-              <w:rPr>
-                <w:szCs w:val="24"/>
-              </w:rPr>
-            </w:pPr>
-            <w:r>
-              <w:rPr>
-                <w:szCs w:val="24"/>
-              </w:rPr>
-              <w:t>Adjective</w:t>
-            </w:r>
-          </w:p>
-        </w:tc>
-        <w:tc>
-          <w:tcPr>
-            <w:tcW w:w="540" w:type="dxa"/>
-          </w:tcPr>
-          <w:p>
-            <w:pPr>
-              <w:spacing w:line="360" w:lineRule="auto"/>
-              <w:rPr>
-                <w:szCs w:val="24"/>
-              </w:rPr>
-            </w:pPr>
-            <w:r>
-              <w:rPr>
-                <w:szCs w:val="24"/>
-              </w:rPr>
-              <w:t>TO</w:t>
-            </w:r>
-          </w:p>
-        </w:tc>
-        <w:tc>
-          <w:tcPr>
-            <w:tcW w:w="4140" w:type="dxa"/>
-          </w:tcPr>
-          <w:p>
-            <w:pPr>
-              <w:spacing w:line="360" w:lineRule="auto"/>
-              <w:rPr>
-                <w:szCs w:val="24"/>
-              </w:rPr>
-            </w:pPr>
-            <w:r>
-              <w:rPr>
-                <w:szCs w:val="24"/>
-              </w:rPr>
-              <w:t>to</w:t>
-            </w:r>
-          </w:p>
-        </w:tc>
-      </w:tr>
-      <w:tr>
-        <w:trPr>
-          <w:jc w:val="center"/>
-        </w:trPr>
-        <w:tc>
-          <w:tcPr>
-            <w:tcW w:w="830" w:type="dxa"/>
-          </w:tcPr>
-          <w:p>
-            <w:pPr>
-              <w:spacing w:line="360" w:lineRule="auto"/>
-              <w:rPr>
-                <w:szCs w:val="24"/>
-              </w:rPr>
-            </w:pPr>
-            <w:r>
-              <w:rPr>
-                <w:szCs w:val="24"/>
-              </w:rPr>
-              <w:t>JJR</w:t>
-            </w:r>
-          </w:p>
-        </w:tc>
-        <w:tc>
-          <w:tcPr>
-            <w:tcW w:w="4295" w:type="dxa"/>
-          </w:tcPr>
-          <w:p>
-            <w:pPr>
-              <w:spacing w:line="360" w:lineRule="auto"/>
-              <w:rPr>
-                <w:szCs w:val="24"/>
-              </w:rPr>
-            </w:pPr>
-            <w:r>
-              <w:rPr>
-                <w:szCs w:val="24"/>
-              </w:rPr>
-              <w:t>Adjective, comparative</w:t>
-            </w:r>
-          </w:p>
-        </w:tc>
-        <w:tc>
-          <w:tcPr>
-            <w:tcW w:w="540" w:type="dxa"/>
-          </w:tcPr>
-          <w:p>
-            <w:pPr>
-              <w:spacing w:line="360" w:lineRule="auto"/>
-              <w:rPr>
-                <w:szCs w:val="24"/>
-              </w:rPr>
-            </w:pPr>
-            <w:r>
-              <w:rPr>
-                <w:szCs w:val="24"/>
-              </w:rPr>
-              <w:t>UH</w:t>
-            </w:r>
-          </w:p>
-        </w:tc>
-        <w:tc>
-          <w:tcPr>
-            <w:tcW w:w="4140" w:type="dxa"/>
-          </w:tcPr>
-          <w:p>
-            <w:pPr>
-              <w:spacing w:line="360" w:lineRule="auto"/>
-              <w:rPr>
-                <w:szCs w:val="24"/>
-              </w:rPr>
-            </w:pPr>
-            <w:r>
-              <w:rPr>
-                <w:szCs w:val="24"/>
-              </w:rPr>
-              <w:t>Interjection</w:t>
-            </w:r>
-          </w:p>
-        </w:tc>
-      </w:tr>
-      <w:tr>
-        <w:trPr>
-          <w:jc w:val="center"/>
-        </w:trPr>
-        <w:tc>
-          <w:tcPr>
-            <w:tcW w:w="830" w:type="dxa"/>
-          </w:tcPr>
-          <w:p>
-            <w:pPr>
-              <w:spacing w:line="360" w:lineRule="auto"/>
-              <w:rPr>
-                <w:szCs w:val="24"/>
-              </w:rPr>
-            </w:pPr>
-            <w:r>
-              <w:rPr>
-                <w:szCs w:val="24"/>
-              </w:rPr>
-              <w:t>JJS</w:t>
-            </w:r>
-          </w:p>
-        </w:tc>
-        <w:tc>
-          <w:tcPr>
-            <w:tcW w:w="4295" w:type="dxa"/>
-          </w:tcPr>
-          <w:p>
-            <w:pPr>
-              <w:spacing w:line="360" w:lineRule="auto"/>
-              <w:rPr>
-                <w:szCs w:val="24"/>
-              </w:rPr>
-            </w:pPr>
-            <w:r>
-              <w:rPr>
-                <w:szCs w:val="24"/>
-              </w:rPr>
-              <w:t>Adjective, superlative</w:t>
-            </w:r>
-          </w:p>
-        </w:tc>
-        <w:tc>
-          <w:tcPr>
-            <w:tcW w:w="540" w:type="dxa"/>
-          </w:tcPr>
-          <w:p>
-            <w:pPr>
-              <w:spacing w:line="360" w:lineRule="auto"/>
-              <w:rPr>
-                <w:szCs w:val="24"/>
-              </w:rPr>
-            </w:pPr>
-            <w:r>
-              <w:rPr>
-                <w:szCs w:val="24"/>
-              </w:rPr>
-              <w:t>VB</w:t>
-            </w:r>
-          </w:p>
-        </w:tc>
-        <w:tc>
-          <w:tcPr>
-            <w:tcW w:w="4140" w:type="dxa"/>
-          </w:tcPr>
-          <w:p>
-            <w:pPr>
-              <w:spacing w:line="360" w:lineRule="auto"/>
-              <w:rPr>
-                <w:szCs w:val="24"/>
-              </w:rPr>
-            </w:pPr>
-            <w:r>
-              <w:rPr>
-                <w:szCs w:val="24"/>
-              </w:rPr>
-              <w:t>Verb, base form</w:t>
-            </w:r>
-          </w:p>
-        </w:tc>
-      </w:tr>
-      <w:tr>
-        <w:trPr>
-          <w:jc w:val="center"/>
-        </w:trPr>
-        <w:tc>
-          <w:tcPr>
-            <w:tcW w:w="830" w:type="dxa"/>
-          </w:tcPr>
-          <w:p>
-            <w:pPr>
-              <w:spacing w:line="360" w:lineRule="auto"/>
-              <w:rPr>
-                <w:szCs w:val="24"/>
-              </w:rPr>
-            </w:pPr>
-            <w:r>
-              <w:rPr>
-                <w:szCs w:val="24"/>
-              </w:rPr>
-              <w:t>LS</w:t>
-            </w:r>
-          </w:p>
-        </w:tc>
-        <w:tc>
-          <w:tcPr>
-            <w:tcW w:w="4295" w:type="dxa"/>
-          </w:tcPr>
-          <w:p>
-            <w:pPr>
-              <w:spacing w:line="360" w:lineRule="auto"/>
-              <w:rPr>
-                <w:szCs w:val="24"/>
-              </w:rPr>
-            </w:pPr>
-            <w:r>
-              <w:rPr>
-                <w:szCs w:val="24"/>
-              </w:rPr>
-              <w:t>List item marker</w:t>
-            </w:r>
-          </w:p>
-        </w:tc>
-        <w:tc>
-          <w:tcPr>
-            <w:tcW w:w="540" w:type="dxa"/>
-          </w:tcPr>
-          <w:p>
-            <w:pPr>
-              <w:spacing w:line="360" w:lineRule="auto"/>
-              <w:rPr>
-                <w:szCs w:val="24"/>
-              </w:rPr>
-            </w:pPr>
-            <w:r>
-              <w:rPr>
-                <w:szCs w:val="24"/>
-              </w:rPr>
-              <w:t>VBD</w:t>
-            </w:r>
-          </w:p>
-        </w:tc>
-        <w:tc>
-          <w:tcPr>
-            <w:tcW w:w="4140" w:type="dxa"/>
-          </w:tcPr>
-          <w:p>
-            <w:pPr>
-              <w:spacing w:line="360" w:lineRule="auto"/>
-              <w:rPr>
-                <w:szCs w:val="24"/>
-              </w:rPr>
-            </w:pPr>
-            <w:r>
-              <w:rPr>
-                <w:szCs w:val="24"/>
-              </w:rPr>
-              <w:t>Verb, past tense</w:t>
-            </w:r>
-          </w:p>
-        </w:tc>
-      </w:tr>
-      <w:tr>
-        <w:trPr>
-          <w:jc w:val="center"/>
-        </w:trPr>
-        <w:tc>
-          <w:tcPr>
-            <w:tcW w:w="830" w:type="dxa"/>
-          </w:tcPr>
-          <w:p>
-            <w:pPr>
-              <w:spacing w:line="360" w:lineRule="auto"/>
-              <w:rPr>
-                <w:szCs w:val="24"/>
-              </w:rPr>
-            </w:pPr>
-            <w:r>
-              <w:rPr>
-                <w:szCs w:val="24"/>
-              </w:rPr>
-              <w:t>MD</w:t>
-            </w:r>
-          </w:p>
-        </w:tc>
-        <w:tc>
-          <w:tcPr>
-            <w:tcW w:w="4295" w:type="dxa"/>
-          </w:tcPr>
-          <w:p>
-            <w:pPr>
-              <w:spacing w:line="360" w:lineRule="auto"/>
-              <w:rPr>
-                <w:szCs w:val="24"/>
-              </w:rPr>
-            </w:pPr>
-            <w:r>
-              <w:rPr>
-                <w:szCs w:val="24"/>
-              </w:rPr>
-              <w:t>Modal</w:t>
-            </w:r>
-          </w:p>
-        </w:tc>
-        <w:tc>
-          <w:tcPr>
-            <w:tcW w:w="540" w:type="dxa"/>
-          </w:tcPr>
-          <w:p>
-            <w:pPr>
-              <w:spacing w:line="360" w:lineRule="auto"/>
-              <w:rPr>
-                <w:szCs w:val="24"/>
-              </w:rPr>
-            </w:pPr>
-            <w:r>
-              <w:rPr>
-                <w:szCs w:val="24"/>
-              </w:rPr>
-              <w:t>VBG</w:t>
-            </w:r>
-          </w:p>
-        </w:tc>
-        <w:tc>
-          <w:tcPr>
-            <w:tcW w:w="4140" w:type="dxa"/>
-          </w:tcPr>
-          <w:p>
-            <w:pPr>
-              <w:spacing w:line="360" w:lineRule="auto"/>
-              <w:rPr>
-                <w:szCs w:val="24"/>
-              </w:rPr>
-            </w:pPr>
-            <w:r>
-              <w:rPr>
-                <w:szCs w:val="24"/>
-              </w:rPr>
-              <w:t xml:space="preserve">Verb, </w:t>
-            </w:r>
-            <w:proofErr w:type="gramStart"/>
-            <w:r>
-              <w:rPr>
-                <w:szCs w:val="24"/>
-              </w:rPr>
-              <w:t>gerund</w:t>
-            </w:r>
-            <w:proofErr w:type="gramEnd"/>
-            <w:r>
-              <w:rPr>
-                <w:szCs w:val="24"/>
-              </w:rPr>
-              <w:t xml:space="preserve"> or present participle</w:t>
-            </w:r>
-          </w:p>
-        </w:tc>
-      </w:tr>
-      <w:tr>
-        <w:trPr>
-          <w:jc w:val="center"/>
-        </w:trPr>
-        <w:tc>
-          <w:tcPr>
-            <w:tcW w:w="830" w:type="dxa"/>
-          </w:tcPr>
-          <w:p>
-            <w:pPr>
-              <w:spacing w:line="360" w:lineRule="auto"/>
-              <w:rPr>
-                <w:szCs w:val="24"/>
-              </w:rPr>
-            </w:pPr>
-            <w:r>
-              <w:rPr>
-                <w:szCs w:val="24"/>
-              </w:rPr>
-              <w:t>NN</w:t>
-            </w:r>
-          </w:p>
-        </w:tc>
-        <w:tc>
-          <w:tcPr>
-            <w:tcW w:w="4295" w:type="dxa"/>
-          </w:tcPr>
-          <w:p>
-            <w:pPr>
-              <w:spacing w:line="360" w:lineRule="auto"/>
-              <w:rPr>
-                <w:szCs w:val="24"/>
-              </w:rPr>
-            </w:pPr>
-            <w:r>
-              <w:rPr>
-                <w:szCs w:val="24"/>
-              </w:rPr>
-              <w:t>Noun, singular or mass</w:t>
-            </w:r>
-          </w:p>
-        </w:tc>
-        <w:tc>
-          <w:tcPr>
-            <w:tcW w:w="540" w:type="dxa"/>
-          </w:tcPr>
-          <w:p>
-            <w:pPr>
-              <w:spacing w:line="360" w:lineRule="auto"/>
-              <w:rPr>
-                <w:szCs w:val="24"/>
-              </w:rPr>
-            </w:pPr>
-            <w:r>
-              <w:rPr>
-                <w:szCs w:val="24"/>
-              </w:rPr>
-              <w:t>VBN</w:t>
-            </w:r>
-          </w:p>
-        </w:tc>
-        <w:tc>
-          <w:tcPr>
-            <w:tcW w:w="4140" w:type="dxa"/>
-          </w:tcPr>
-          <w:p>
-            <w:pPr>
-              <w:spacing w:line="360" w:lineRule="auto"/>
-              <w:rPr>
-                <w:szCs w:val="24"/>
-              </w:rPr>
-            </w:pPr>
-            <w:r>
-              <w:rPr>
-                <w:szCs w:val="24"/>
-              </w:rPr>
-              <w:t>Verb, past participle</w:t>
-            </w:r>
-          </w:p>
-        </w:tc>
-      </w:tr>
-      <w:tr>
-        <w:trPr>
-          <w:jc w:val="center"/>
-        </w:trPr>
-        <w:tc>
-          <w:tcPr>
-            <w:tcW w:w="830" w:type="dxa"/>
-          </w:tcPr>
-          <w:p>
-            <w:pPr>
-              <w:spacing w:line="360" w:lineRule="auto"/>
-              <w:rPr>
-                <w:szCs w:val="24"/>
-              </w:rPr>
-            </w:pPr>
-            <w:r>
-              <w:rPr>
-                <w:szCs w:val="24"/>
-              </w:rPr>
-              <w:t>NNS</w:t>
-            </w:r>
-          </w:p>
-        </w:tc>
-        <w:tc>
-          <w:tcPr>
-            <w:tcW w:w="4295" w:type="dxa"/>
-          </w:tcPr>
-          <w:p>
-            <w:pPr>
-              <w:spacing w:line="360" w:lineRule="auto"/>
-              <w:rPr>
-                <w:szCs w:val="24"/>
-              </w:rPr>
-            </w:pPr>
-            <w:r>
-              <w:rPr>
-                <w:szCs w:val="24"/>
-              </w:rPr>
-              <w:t>Noun, plural</w:t>
-            </w:r>
-          </w:p>
-        </w:tc>
-        <w:tc>
-          <w:tcPr>
-            <w:tcW w:w="540" w:type="dxa"/>
-          </w:tcPr>
-          <w:p>
-            <w:pPr>
-              <w:spacing w:line="360" w:lineRule="auto"/>
-              <w:rPr>
-                <w:szCs w:val="24"/>
-              </w:rPr>
-            </w:pPr>
-            <w:r>
-              <w:rPr>
-                <w:szCs w:val="24"/>
-              </w:rPr>
-              <w:t>VBP</w:t>
-            </w:r>
-          </w:p>
-        </w:tc>
-        <w:tc>
-          <w:tcPr>
-            <w:tcW w:w="4140" w:type="dxa"/>
-          </w:tcPr>
-          <w:p>
-            <w:pPr>
-              <w:spacing w:line="360" w:lineRule="auto"/>
-              <w:rPr>
-                <w:szCs w:val="24"/>
-              </w:rPr>
-            </w:pPr>
-            <w:r>
-              <w:rPr>
-                <w:szCs w:val="24"/>
-              </w:rPr>
-              <w:t>Verb, non-3rd person singular present</w:t>
-            </w:r>
-          </w:p>
-        </w:tc>
-      </w:tr>
-      <w:tr>
-        <w:trPr>
-          <w:jc w:val="center"/>
-        </w:trPr>
-        <w:tc>
-          <w:tcPr>
-            <w:tcW w:w="830" w:type="dxa"/>
-          </w:tcPr>
-          <w:p>
-            <w:pPr>
-              <w:spacing w:line="360" w:lineRule="auto"/>
-              <w:rPr>
-                <w:szCs w:val="24"/>
-              </w:rPr>
-            </w:pPr>
-            <w:r>
-              <w:rPr>
-                <w:szCs w:val="24"/>
-              </w:rPr>
-              <w:t>NNP</w:t>
-            </w:r>
-          </w:p>
-        </w:tc>
-        <w:tc>
-          <w:tcPr>
-            <w:tcW w:w="4295" w:type="dxa"/>
-          </w:tcPr>
-          <w:p>
-            <w:pPr>
-              <w:spacing w:line="360" w:lineRule="auto"/>
-              <w:rPr>
-                <w:szCs w:val="24"/>
-              </w:rPr>
-            </w:pPr>
-            <w:r>
-              <w:rPr>
-                <w:szCs w:val="24"/>
-              </w:rPr>
-              <w:t>Proper noun, singular</w:t>
-            </w:r>
-          </w:p>
-        </w:tc>
-        <w:tc>
-          <w:tcPr>
-            <w:tcW w:w="540" w:type="dxa"/>
-          </w:tcPr>
-          <w:p>
-            <w:pPr>
-              <w:spacing w:line="360" w:lineRule="auto"/>
-              <w:rPr>
-                <w:szCs w:val="24"/>
-              </w:rPr>
-            </w:pPr>
-            <w:r>
-              <w:rPr>
-                <w:szCs w:val="24"/>
-              </w:rPr>
-              <w:t>VBZ</w:t>
-            </w:r>
-          </w:p>
-        </w:tc>
-        <w:tc>
-          <w:tcPr>
-            <w:tcW w:w="4140" w:type="dxa"/>
-          </w:tcPr>
-          <w:p>
-            <w:pPr>
-              <w:spacing w:line="360" w:lineRule="auto"/>
-              <w:rPr>
-                <w:szCs w:val="24"/>
-              </w:rPr>
-            </w:pPr>
-            <w:r>
-              <w:rPr>
-                <w:szCs w:val="24"/>
-              </w:rPr>
-              <w:t>Verb, 3rd person singular present</w:t>
-            </w:r>
-          </w:p>
-        </w:tc>
-      </w:tr>
-      <w:tr>
-        <w:trPr>
-          <w:jc w:val="center"/>
-        </w:trPr>
-        <w:tc>
-          <w:tcPr>
-            <w:tcW w:w="830" w:type="dxa"/>
-          </w:tcPr>
-          <w:p>
-            <w:pPr>
-              <w:spacing w:line="360" w:lineRule="auto"/>
-              <w:rPr>
-                <w:szCs w:val="24"/>
-              </w:rPr>
-            </w:pPr>
-            <w:bookmarkStart w:id="11" w:name="_Hlk510748909"/>
-            <w:r>
-              <w:rPr>
-                <w:szCs w:val="24"/>
-              </w:rPr>
-              <w:t>NNPS</w:t>
-            </w:r>
-          </w:p>
-        </w:tc>
-        <w:tc>
-          <w:tcPr>
-            <w:tcW w:w="4295" w:type="dxa"/>
-          </w:tcPr>
-          <w:p>
-            <w:pPr>
-              <w:spacing w:line="360" w:lineRule="auto"/>
-              <w:rPr>
-                <w:szCs w:val="24"/>
-              </w:rPr>
-            </w:pPr>
-            <w:r>
-              <w:rPr>
-                <w:szCs w:val="24"/>
-              </w:rPr>
-              <w:t>Proper noun, plural</w:t>
-            </w:r>
-          </w:p>
-        </w:tc>
-        <w:tc>
-          <w:tcPr>
-            <w:tcW w:w="540" w:type="dxa"/>
-          </w:tcPr>
-          <w:p>
-            <w:pPr>
-              <w:spacing w:line="360" w:lineRule="auto"/>
-              <w:rPr>
-                <w:szCs w:val="24"/>
-              </w:rPr>
-            </w:pPr>
-            <w:r>
-              <w:rPr>
-                <w:szCs w:val="24"/>
-              </w:rPr>
-              <w:t>WDT</w:t>
-            </w:r>
-          </w:p>
-        </w:tc>
-        <w:tc>
-          <w:tcPr>
-            <w:tcW w:w="4140" w:type="dxa"/>
-          </w:tcPr>
-          <w:p>
-            <w:pPr>
-              <w:spacing w:line="360" w:lineRule="auto"/>
-              <w:rPr>
-                <w:szCs w:val="24"/>
-              </w:rPr>
-            </w:pPr>
-            <w:proofErr w:type="spellStart"/>
-            <w:r>
-              <w:rPr>
-                <w:szCs w:val="24"/>
-              </w:rPr>
-              <w:t>Wh</w:t>
-            </w:r>
-            <w:proofErr w:type="spellEnd"/>
-            <w:r>
-              <w:rPr>
-                <w:szCs w:val="24"/>
-              </w:rPr>
-              <w:t>-determiner</w:t>
-            </w:r>
-          </w:p>
-        </w:tc>
-      </w:tr>
-      <w:tr>
-        <w:trPr>
-          <w:jc w:val="center"/>
-        </w:trPr>
-        <w:tc>
-          <w:tcPr>
-            <w:tcW w:w="830" w:type="dxa"/>
-          </w:tcPr>
-          <w:p>
-            <w:pPr>
-              <w:spacing w:line="360" w:lineRule="auto"/>
-              <w:rPr>
-                <w:szCs w:val="24"/>
-              </w:rPr>
-            </w:pPr>
-            <w:r>
-              <w:rPr>
-                <w:szCs w:val="24"/>
-              </w:rPr>
-              <w:t>PDT</w:t>
-            </w:r>
-          </w:p>
-        </w:tc>
-        <w:tc>
-          <w:tcPr>
-            <w:tcW w:w="4295" w:type="dxa"/>
-          </w:tcPr>
-          <w:p>
-            <w:pPr>
-              <w:spacing w:line="360" w:lineRule="auto"/>
-              <w:rPr>
-                <w:szCs w:val="24"/>
-              </w:rPr>
-            </w:pPr>
-            <w:r>
-              <w:rPr>
-                <w:szCs w:val="24"/>
-              </w:rPr>
-              <w:t>Predeterminer</w:t>
-            </w:r>
-          </w:p>
-        </w:tc>
-        <w:tc>
-          <w:tcPr>
-            <w:tcW w:w="540" w:type="dxa"/>
-          </w:tcPr>
-          <w:p>
-            <w:pPr>
-              <w:spacing w:line="360" w:lineRule="auto"/>
-              <w:rPr>
-                <w:szCs w:val="24"/>
-              </w:rPr>
-            </w:pPr>
-            <w:r>
-              <w:rPr>
-                <w:szCs w:val="24"/>
-              </w:rPr>
-              <w:t>WP</w:t>
-            </w:r>
-          </w:p>
-        </w:tc>
-        <w:tc>
-          <w:tcPr>
-            <w:tcW w:w="4140" w:type="dxa"/>
-          </w:tcPr>
-          <w:p>
-            <w:pPr>
-              <w:spacing w:line="360" w:lineRule="auto"/>
-              <w:rPr>
-                <w:szCs w:val="24"/>
-              </w:rPr>
-            </w:pPr>
-            <w:proofErr w:type="spellStart"/>
-            <w:r>
-              <w:rPr>
-                <w:szCs w:val="24"/>
-              </w:rPr>
-              <w:t>Wh</w:t>
-            </w:r>
-            <w:proofErr w:type="spellEnd"/>
-            <w:r>
-              <w:rPr>
-                <w:szCs w:val="24"/>
-              </w:rPr>
-              <w:t>-pronoun</w:t>
-            </w:r>
-          </w:p>
-        </w:tc>
-      </w:tr>
-      <w:tr>
-        <w:trPr>
-          <w:jc w:val="center"/>
-        </w:trPr>
-        <w:tc>
-          <w:tcPr>
-            <w:tcW w:w="830" w:type="dxa"/>
-          </w:tcPr>
-          <w:p>
-            <w:pPr>
-              <w:spacing w:line="360" w:lineRule="auto"/>
-              <w:rPr>
-                <w:szCs w:val="24"/>
-              </w:rPr>
-            </w:pPr>
-            <w:r>
-              <w:rPr>
-                <w:szCs w:val="24"/>
-              </w:rPr>
-              <w:t>POS</w:t>
-            </w:r>
-          </w:p>
-        </w:tc>
-        <w:tc>
-          <w:tcPr>
-            <w:tcW w:w="4295" w:type="dxa"/>
-          </w:tcPr>
-          <w:p>
-            <w:pPr>
-              <w:spacing w:line="360" w:lineRule="auto"/>
-              <w:rPr>
-                <w:szCs w:val="24"/>
-              </w:rPr>
-            </w:pPr>
-            <w:r>
-              <w:rPr>
-                <w:szCs w:val="24"/>
-              </w:rPr>
-              <w:t>Possessive ending</w:t>
-            </w:r>
-          </w:p>
-        </w:tc>
-        <w:tc>
-          <w:tcPr>
-            <w:tcW w:w="540" w:type="dxa"/>
-          </w:tcPr>
-          <w:p>
-            <w:pPr>
-              <w:spacing w:line="360" w:lineRule="auto"/>
-              <w:rPr>
-                <w:szCs w:val="24"/>
-              </w:rPr>
-            </w:pPr>
-            <w:r>
-              <w:rPr>
-                <w:szCs w:val="24"/>
-              </w:rPr>
-              <w:t>WP$</w:t>
-            </w:r>
-          </w:p>
-        </w:tc>
-        <w:tc>
-          <w:tcPr>
-            <w:tcW w:w="4140" w:type="dxa"/>
-          </w:tcPr>
-          <w:p>
-            <w:pPr>
-              <w:spacing w:line="360" w:lineRule="auto"/>
-              <w:rPr>
-                <w:szCs w:val="24"/>
-              </w:rPr>
-            </w:pPr>
-            <w:r>
-              <w:rPr>
-                <w:szCs w:val="24"/>
-              </w:rPr>
-              <w:t xml:space="preserve">Possessive </w:t>
-            </w:r>
-            <w:proofErr w:type="spellStart"/>
-            <w:r>
-              <w:rPr>
-                <w:szCs w:val="24"/>
-              </w:rPr>
-              <w:t>wh</w:t>
-            </w:r>
-            <w:proofErr w:type="spellEnd"/>
-            <w:r>
-              <w:rPr>
-                <w:szCs w:val="24"/>
-              </w:rPr>
-              <w:t>-pronoun</w:t>
-            </w:r>
-          </w:p>
-        </w:tc>
-      </w:tr>
-      <w:tr>
-        <w:trPr>
-          <w:jc w:val="center"/>
-        </w:trPr>
-        <w:tc>
-          <w:tcPr>
-            <w:tcW w:w="830" w:type="dxa"/>
-          </w:tcPr>
-          <w:p>
-            <w:pPr>
-              <w:spacing w:line="360" w:lineRule="auto"/>
-              <w:rPr>
-                <w:szCs w:val="24"/>
-              </w:rPr>
-            </w:pPr>
-            <w:r>
-              <w:rPr>
-                <w:szCs w:val="24"/>
-              </w:rPr>
-              <w:t>PRP</w:t>
-            </w:r>
-          </w:p>
-        </w:tc>
-        <w:tc>
-          <w:tcPr>
-            <w:tcW w:w="4295" w:type="dxa"/>
-          </w:tcPr>
-          <w:p>
-            <w:pPr>
-              <w:spacing w:line="360" w:lineRule="auto"/>
-              <w:rPr>
-                <w:szCs w:val="24"/>
-              </w:rPr>
-            </w:pPr>
-            <w:r>
-              <w:rPr>
-                <w:szCs w:val="24"/>
-              </w:rPr>
-              <w:t>Personal pronoun</w:t>
-            </w:r>
-          </w:p>
-        </w:tc>
-        <w:tc>
-          <w:tcPr>
-            <w:tcW w:w="540" w:type="dxa"/>
-          </w:tcPr>
-          <w:p>
-            <w:pPr>
-              <w:spacing w:line="360" w:lineRule="auto"/>
-              <w:rPr>
-                <w:szCs w:val="24"/>
-              </w:rPr>
-            </w:pPr>
-            <w:r>
-              <w:rPr>
-                <w:szCs w:val="24"/>
-              </w:rPr>
-              <w:t>WRB</w:t>
-            </w:r>
-          </w:p>
-        </w:tc>
-        <w:tc>
-          <w:tcPr>
-            <w:tcW w:w="4140" w:type="dxa"/>
-          </w:tcPr>
-          <w:p>
-            <w:pPr>
-              <w:spacing w:line="360" w:lineRule="auto"/>
-              <w:rPr>
-                <w:szCs w:val="24"/>
-              </w:rPr>
-            </w:pPr>
-            <w:proofErr w:type="spellStart"/>
-            <w:r>
-              <w:rPr>
-                <w:szCs w:val="24"/>
-              </w:rPr>
-              <w:t>Wh</w:t>
-            </w:r>
-            <w:proofErr w:type="spellEnd"/>
-            <w:r>
-              <w:rPr>
-                <w:szCs w:val="24"/>
-              </w:rPr>
-              <w:t>-adverb</w:t>
-            </w:r>
-          </w:p>
-        </w:tc>
-      </w:tr>
+      <w:r>
+        <w:rPr>
+          <w:szCs w:val="24"/>
+        </w:rPr>
+        <w:t xml:space="preserve"> </w:t>
+      </w:r>
+      <w:r>
+        <w:rPr>
+          <w:szCs w:val="24"/>
+        </w:rPr>
+        <w:t xml:space="preserve">Let us take the previously mentioned example as a sentence and tags its parts of speech. You can understand the meaning of each tag from the </w:t>
+      </w:r>
+      <w:r>
+        <w:rPr>
+          <w:szCs w:val="24"/>
+        </w:rPr>
+        <w:t>Table 5.1</w:t>
+      </w:r>
+      <w:bookmarkStart w:id="11" w:name="_GoBack"/>
       <w:bookmarkEnd w:id="11"/>
-    </w:tbl>
-    <w:p>
-      <w:pPr>
-        <w:jc w:val="both"/>
-        <w:rPr>
-          <w:szCs w:val="24"/>
-        </w:rPr>
-      </w:pPr>
-    </w:p>
-    <w:p>
-      <w:pPr>
-        <w:jc w:val="both"/>
-        <w:rPr>
-          <w:szCs w:val="24"/>
-        </w:rPr>
-      </w:pPr>
-      <w:r>
-        <w:rPr>
-          <w:szCs w:val="24"/>
-        </w:rPr>
-        <w:t>Let us take the previously mentioned example as a sentence and tags its parts of speech. You can understand the meaning of each tag from the above given table.</w:t>
+      <w:r>
+        <w:rPr>
+          <w:szCs w:val="24"/>
+        </w:rPr>
+        <w:t>.</w:t>
       </w:r>
     </w:p>
     <w:p>
@@ -12538,7 +10856,7 @@
           <w:noProof/>
         </w:rPr>
         <w:drawing>
-          <wp:inline distT="0" distB="0" distL="0" distR="0" wp14:anchorId="51433825" wp14:editId="1ACDD1AA">
+          <wp:inline distT="0" distB="0" distL="0" distR="0" wp14:anchorId="712E434D" wp14:editId="16D8CE39">
             <wp:extent cx="2114901" cy="399150"/>
             <wp:effectExtent l="0" t="0" r="0" b="1270"/>
             <wp:docPr id="4" name="Picture 4"/>
@@ -12573,6 +10891,1708 @@
           </wp:inline>
         </w:drawing>
       </w:r>
+    </w:p>
+    <w:p>
+      <w:pPr>
+        <w:jc w:val="both"/>
+        <w:rPr>
+          <w:szCs w:val="24"/>
+        </w:rPr>
+      </w:pPr>
+    </w:p>
+    <w:p>
+      <w:pPr>
+        <w:jc w:val="center"/>
+        <w:rPr>
+          <w:szCs w:val="24"/>
+        </w:rPr>
+      </w:pPr>
+      <w:r>
+        <w:rPr>
+          <w:szCs w:val="24"/>
+        </w:rPr>
+        <w:lastRenderedPageBreak/>
+        <w:t xml:space="preserve">Table </w:t>
+      </w:r>
+      <w:r>
+        <w:rPr>
+          <w:szCs w:val="24"/>
+        </w:rPr>
+        <w:t>5.1 Penn Treebank Parts of Speech Tag Set</w:t>
+      </w:r>
+    </w:p>
+    <w:tbl>
+      <w:tblPr>
+        <w:tblW w:w="9805" w:type="dxa"/>
+        <w:jc w:val="center"/>
+        <w:tblBorders>
+          <w:top w:val="single" w:sz="4" w:space="0" w:color="auto"/>
+          <w:left w:val="single" w:sz="4" w:space="0" w:color="auto"/>
+          <w:bottom w:val="single" w:sz="4" w:space="0" w:color="auto"/>
+          <w:right w:val="single" w:sz="4" w:space="0" w:color="auto"/>
+          <w:insideH w:val="single" w:sz="4" w:space="0" w:color="auto"/>
+          <w:insideV w:val="single" w:sz="4" w:space="0" w:color="auto"/>
+        </w:tblBorders>
+        <w:tblLook w:val="04A0" w:firstRow="1" w:lastRow="0" w:firstColumn="1" w:lastColumn="0" w:noHBand="0" w:noVBand="1"/>
+      </w:tblPr>
+      <w:tblGrid>
+        <w:gridCol w:w="830"/>
+        <w:gridCol w:w="4188"/>
+        <w:gridCol w:w="764"/>
+        <w:gridCol w:w="4023"/>
+      </w:tblGrid>
+      <w:tr>
+        <w:trPr>
+          <w:jc w:val="center"/>
+        </w:trPr>
+        <w:tc>
+          <w:tcPr>
+            <w:tcW w:w="830" w:type="dxa"/>
+          </w:tcPr>
+          <w:p>
+            <w:pPr>
+              <w:spacing w:line="360" w:lineRule="auto"/>
+              <w:rPr>
+                <w:b/>
+                <w:i/>
+                <w:szCs w:val="24"/>
+              </w:rPr>
+            </w:pPr>
+            <w:r>
+              <w:rPr>
+                <w:b/>
+                <w:i/>
+                <w:szCs w:val="24"/>
+              </w:rPr>
+              <w:t>Tag</w:t>
+            </w:r>
+          </w:p>
+        </w:tc>
+        <w:tc>
+          <w:tcPr>
+            <w:tcW w:w="4295" w:type="dxa"/>
+          </w:tcPr>
+          <w:p>
+            <w:pPr>
+              <w:spacing w:line="360" w:lineRule="auto"/>
+              <w:jc w:val="both"/>
+              <w:rPr>
+                <w:b/>
+                <w:i/>
+                <w:szCs w:val="24"/>
+              </w:rPr>
+            </w:pPr>
+            <w:r>
+              <w:rPr>
+                <w:b/>
+                <w:i/>
+                <w:szCs w:val="24"/>
+              </w:rPr>
+              <w:t>Description</w:t>
+            </w:r>
+          </w:p>
+        </w:tc>
+        <w:tc>
+          <w:tcPr>
+            <w:tcW w:w="540" w:type="dxa"/>
+          </w:tcPr>
+          <w:p>
+            <w:pPr>
+              <w:spacing w:line="360" w:lineRule="auto"/>
+              <w:jc w:val="both"/>
+              <w:rPr>
+                <w:b/>
+                <w:i/>
+                <w:szCs w:val="24"/>
+              </w:rPr>
+            </w:pPr>
+            <w:r>
+              <w:rPr>
+                <w:b/>
+                <w:i/>
+                <w:szCs w:val="24"/>
+              </w:rPr>
+              <w:t>Tag</w:t>
+            </w:r>
+          </w:p>
+        </w:tc>
+        <w:tc>
+          <w:tcPr>
+            <w:tcW w:w="4140" w:type="dxa"/>
+          </w:tcPr>
+          <w:p>
+            <w:pPr>
+              <w:spacing w:line="360" w:lineRule="auto"/>
+              <w:jc w:val="both"/>
+              <w:rPr>
+                <w:b/>
+                <w:i/>
+                <w:szCs w:val="24"/>
+              </w:rPr>
+            </w:pPr>
+            <w:r>
+              <w:rPr>
+                <w:b/>
+                <w:i/>
+                <w:szCs w:val="24"/>
+              </w:rPr>
+              <w:t>Description</w:t>
+            </w:r>
+          </w:p>
+        </w:tc>
+      </w:tr>
+      <w:tr>
+        <w:trPr>
+          <w:jc w:val="center"/>
+        </w:trPr>
+        <w:tc>
+          <w:tcPr>
+            <w:tcW w:w="830" w:type="dxa"/>
+          </w:tcPr>
+          <w:p>
+            <w:pPr>
+              <w:spacing w:line="360" w:lineRule="auto"/>
+              <w:jc w:val="both"/>
+              <w:rPr>
+                <w:szCs w:val="24"/>
+              </w:rPr>
+            </w:pPr>
+            <w:r>
+              <w:rPr>
+                <w:szCs w:val="24"/>
+              </w:rPr>
+              <w:t>CC</w:t>
+            </w:r>
+          </w:p>
+        </w:tc>
+        <w:tc>
+          <w:tcPr>
+            <w:tcW w:w="4295" w:type="dxa"/>
+          </w:tcPr>
+          <w:p>
+            <w:pPr>
+              <w:spacing w:line="360" w:lineRule="auto"/>
+              <w:jc w:val="both"/>
+              <w:rPr>
+                <w:szCs w:val="24"/>
+              </w:rPr>
+            </w:pPr>
+            <w:r>
+              <w:rPr>
+                <w:szCs w:val="24"/>
+              </w:rPr>
+              <w:t>Coordinating conjunction</w:t>
+            </w:r>
+          </w:p>
+        </w:tc>
+        <w:tc>
+          <w:tcPr>
+            <w:tcW w:w="540" w:type="dxa"/>
+          </w:tcPr>
+          <w:p>
+            <w:pPr>
+              <w:spacing w:line="360" w:lineRule="auto"/>
+              <w:jc w:val="both"/>
+              <w:rPr>
+                <w:szCs w:val="24"/>
+              </w:rPr>
+            </w:pPr>
+            <w:r>
+              <w:rPr>
+                <w:szCs w:val="24"/>
+              </w:rPr>
+              <w:t>PRP$</w:t>
+            </w:r>
+          </w:p>
+        </w:tc>
+        <w:tc>
+          <w:tcPr>
+            <w:tcW w:w="4140" w:type="dxa"/>
+          </w:tcPr>
+          <w:p>
+            <w:pPr>
+              <w:spacing w:line="360" w:lineRule="auto"/>
+              <w:jc w:val="both"/>
+              <w:rPr>
+                <w:szCs w:val="24"/>
+              </w:rPr>
+            </w:pPr>
+            <w:r>
+              <w:rPr>
+                <w:szCs w:val="24"/>
+              </w:rPr>
+              <w:t>Possessive pronoun</w:t>
+            </w:r>
+          </w:p>
+        </w:tc>
+      </w:tr>
+      <w:tr>
+        <w:trPr>
+          <w:jc w:val="center"/>
+        </w:trPr>
+        <w:tc>
+          <w:tcPr>
+            <w:tcW w:w="830" w:type="dxa"/>
+          </w:tcPr>
+          <w:p>
+            <w:pPr>
+              <w:spacing w:line="360" w:lineRule="auto"/>
+              <w:jc w:val="both"/>
+              <w:rPr>
+                <w:szCs w:val="24"/>
+              </w:rPr>
+            </w:pPr>
+            <w:r>
+              <w:rPr>
+                <w:szCs w:val="24"/>
+              </w:rPr>
+              <w:t>CD</w:t>
+            </w:r>
+          </w:p>
+        </w:tc>
+        <w:tc>
+          <w:tcPr>
+            <w:tcW w:w="4295" w:type="dxa"/>
+          </w:tcPr>
+          <w:p>
+            <w:pPr>
+              <w:spacing w:line="360" w:lineRule="auto"/>
+              <w:jc w:val="both"/>
+              <w:rPr>
+                <w:szCs w:val="24"/>
+              </w:rPr>
+            </w:pPr>
+            <w:r>
+              <w:rPr>
+                <w:szCs w:val="24"/>
+              </w:rPr>
+              <w:t>Cardinal number</w:t>
+            </w:r>
+          </w:p>
+        </w:tc>
+        <w:tc>
+          <w:tcPr>
+            <w:tcW w:w="540" w:type="dxa"/>
+          </w:tcPr>
+          <w:p>
+            <w:pPr>
+              <w:spacing w:line="360" w:lineRule="auto"/>
+              <w:jc w:val="both"/>
+              <w:rPr>
+                <w:szCs w:val="24"/>
+              </w:rPr>
+            </w:pPr>
+            <w:r>
+              <w:rPr>
+                <w:szCs w:val="24"/>
+              </w:rPr>
+              <w:t>RB</w:t>
+            </w:r>
+          </w:p>
+        </w:tc>
+        <w:tc>
+          <w:tcPr>
+            <w:tcW w:w="4140" w:type="dxa"/>
+          </w:tcPr>
+          <w:p>
+            <w:pPr>
+              <w:spacing w:line="360" w:lineRule="auto"/>
+              <w:jc w:val="both"/>
+              <w:rPr>
+                <w:szCs w:val="24"/>
+              </w:rPr>
+            </w:pPr>
+            <w:r>
+              <w:rPr>
+                <w:szCs w:val="24"/>
+              </w:rPr>
+              <w:t>Adverb</w:t>
+            </w:r>
+          </w:p>
+        </w:tc>
+      </w:tr>
+      <w:tr>
+        <w:trPr>
+          <w:jc w:val="center"/>
+        </w:trPr>
+        <w:tc>
+          <w:tcPr>
+            <w:tcW w:w="830" w:type="dxa"/>
+          </w:tcPr>
+          <w:p>
+            <w:pPr>
+              <w:spacing w:line="360" w:lineRule="auto"/>
+              <w:jc w:val="both"/>
+              <w:rPr>
+                <w:szCs w:val="24"/>
+              </w:rPr>
+            </w:pPr>
+            <w:r>
+              <w:rPr>
+                <w:szCs w:val="24"/>
+              </w:rPr>
+              <w:t>DT</w:t>
+            </w:r>
+          </w:p>
+        </w:tc>
+        <w:tc>
+          <w:tcPr>
+            <w:tcW w:w="4295" w:type="dxa"/>
+          </w:tcPr>
+          <w:p>
+            <w:pPr>
+              <w:spacing w:line="360" w:lineRule="auto"/>
+              <w:jc w:val="both"/>
+              <w:rPr>
+                <w:szCs w:val="24"/>
+              </w:rPr>
+            </w:pPr>
+            <w:r>
+              <w:rPr>
+                <w:szCs w:val="24"/>
+              </w:rPr>
+              <w:t>Determiner</w:t>
+            </w:r>
+          </w:p>
+        </w:tc>
+        <w:tc>
+          <w:tcPr>
+            <w:tcW w:w="540" w:type="dxa"/>
+          </w:tcPr>
+          <w:p>
+            <w:pPr>
+              <w:spacing w:line="360" w:lineRule="auto"/>
+              <w:jc w:val="both"/>
+              <w:rPr>
+                <w:szCs w:val="24"/>
+              </w:rPr>
+            </w:pPr>
+            <w:r>
+              <w:rPr>
+                <w:szCs w:val="24"/>
+              </w:rPr>
+              <w:t>RB</w:t>
+            </w:r>
+            <w:r>
+              <w:rPr>
+                <w:szCs w:val="24"/>
+              </w:rPr>
+              <w:t>R</w:t>
+            </w:r>
+          </w:p>
+        </w:tc>
+        <w:tc>
+          <w:tcPr>
+            <w:tcW w:w="4140" w:type="dxa"/>
+          </w:tcPr>
+          <w:p>
+            <w:pPr>
+              <w:spacing w:line="360" w:lineRule="auto"/>
+              <w:jc w:val="both"/>
+              <w:rPr>
+                <w:szCs w:val="24"/>
+              </w:rPr>
+            </w:pPr>
+            <w:r>
+              <w:rPr>
+                <w:szCs w:val="24"/>
+              </w:rPr>
+              <w:t>Adverb, comparative</w:t>
+            </w:r>
+          </w:p>
+        </w:tc>
+      </w:tr>
+      <w:tr>
+        <w:trPr>
+          <w:jc w:val="center"/>
+        </w:trPr>
+        <w:tc>
+          <w:tcPr>
+            <w:tcW w:w="830" w:type="dxa"/>
+          </w:tcPr>
+          <w:p>
+            <w:pPr>
+              <w:spacing w:line="360" w:lineRule="auto"/>
+              <w:rPr>
+                <w:szCs w:val="24"/>
+              </w:rPr>
+            </w:pPr>
+            <w:r>
+              <w:rPr>
+                <w:szCs w:val="24"/>
+              </w:rPr>
+              <w:t>EX</w:t>
+            </w:r>
+          </w:p>
+        </w:tc>
+        <w:tc>
+          <w:tcPr>
+            <w:tcW w:w="4295" w:type="dxa"/>
+          </w:tcPr>
+          <w:p>
+            <w:pPr>
+              <w:spacing w:line="360" w:lineRule="auto"/>
+              <w:rPr>
+                <w:szCs w:val="24"/>
+              </w:rPr>
+            </w:pPr>
+            <w:r>
+              <w:rPr>
+                <w:szCs w:val="24"/>
+              </w:rPr>
+              <w:t>Existential </w:t>
+            </w:r>
+            <w:r>
+              <w:rPr>
+                <w:i/>
+                <w:iCs/>
+                <w:szCs w:val="24"/>
+              </w:rPr>
+              <w:t>there</w:t>
+            </w:r>
+          </w:p>
+        </w:tc>
+        <w:tc>
+          <w:tcPr>
+            <w:tcW w:w="540" w:type="dxa"/>
+          </w:tcPr>
+          <w:p>
+            <w:pPr>
+              <w:spacing w:line="360" w:lineRule="auto"/>
+              <w:rPr>
+                <w:szCs w:val="24"/>
+              </w:rPr>
+            </w:pPr>
+            <w:r>
+              <w:rPr>
+                <w:szCs w:val="24"/>
+              </w:rPr>
+              <w:t>RB</w:t>
+            </w:r>
+            <w:r>
+              <w:rPr>
+                <w:szCs w:val="24"/>
+              </w:rPr>
+              <w:t>S</w:t>
+            </w:r>
+          </w:p>
+        </w:tc>
+        <w:tc>
+          <w:tcPr>
+            <w:tcW w:w="4140" w:type="dxa"/>
+          </w:tcPr>
+          <w:p>
+            <w:pPr>
+              <w:spacing w:line="360" w:lineRule="auto"/>
+              <w:rPr>
+                <w:szCs w:val="24"/>
+              </w:rPr>
+            </w:pPr>
+            <w:r>
+              <w:rPr>
+                <w:szCs w:val="24"/>
+              </w:rPr>
+              <w:t>Adverb, superlative</w:t>
+            </w:r>
+          </w:p>
+        </w:tc>
+      </w:tr>
+      <w:tr>
+        <w:trPr>
+          <w:jc w:val="center"/>
+        </w:trPr>
+        <w:tc>
+          <w:tcPr>
+            <w:tcW w:w="830" w:type="dxa"/>
+          </w:tcPr>
+          <w:p>
+            <w:pPr>
+              <w:spacing w:line="360" w:lineRule="auto"/>
+              <w:rPr>
+                <w:szCs w:val="24"/>
+              </w:rPr>
+            </w:pPr>
+            <w:r>
+              <w:rPr>
+                <w:szCs w:val="24"/>
+              </w:rPr>
+              <w:t>FW</w:t>
+            </w:r>
+          </w:p>
+        </w:tc>
+        <w:tc>
+          <w:tcPr>
+            <w:tcW w:w="4295" w:type="dxa"/>
+          </w:tcPr>
+          <w:p>
+            <w:pPr>
+              <w:spacing w:line="360" w:lineRule="auto"/>
+              <w:rPr>
+                <w:szCs w:val="24"/>
+              </w:rPr>
+            </w:pPr>
+            <w:r>
+              <w:rPr>
+                <w:szCs w:val="24"/>
+              </w:rPr>
+              <w:t>Foreign word</w:t>
+            </w:r>
+          </w:p>
+        </w:tc>
+        <w:tc>
+          <w:tcPr>
+            <w:tcW w:w="540" w:type="dxa"/>
+          </w:tcPr>
+          <w:p>
+            <w:pPr>
+              <w:spacing w:line="360" w:lineRule="auto"/>
+              <w:rPr>
+                <w:szCs w:val="24"/>
+              </w:rPr>
+            </w:pPr>
+            <w:r>
+              <w:rPr>
+                <w:szCs w:val="24"/>
+              </w:rPr>
+              <w:t>RP</w:t>
+            </w:r>
+          </w:p>
+        </w:tc>
+        <w:tc>
+          <w:tcPr>
+            <w:tcW w:w="4140" w:type="dxa"/>
+          </w:tcPr>
+          <w:p>
+            <w:pPr>
+              <w:spacing w:line="360" w:lineRule="auto"/>
+              <w:rPr>
+                <w:szCs w:val="24"/>
+              </w:rPr>
+            </w:pPr>
+            <w:r>
+              <w:rPr>
+                <w:szCs w:val="24"/>
+              </w:rPr>
+              <w:t>Particle</w:t>
+            </w:r>
+          </w:p>
+        </w:tc>
+      </w:tr>
+      <w:tr>
+        <w:trPr>
+          <w:jc w:val="center"/>
+        </w:trPr>
+        <w:tc>
+          <w:tcPr>
+            <w:tcW w:w="830" w:type="dxa"/>
+          </w:tcPr>
+          <w:p>
+            <w:pPr>
+              <w:spacing w:line="360" w:lineRule="auto"/>
+              <w:rPr>
+                <w:szCs w:val="24"/>
+              </w:rPr>
+            </w:pPr>
+            <w:r>
+              <w:rPr>
+                <w:szCs w:val="24"/>
+              </w:rPr>
+              <w:t>IN</w:t>
+            </w:r>
+          </w:p>
+        </w:tc>
+        <w:tc>
+          <w:tcPr>
+            <w:tcW w:w="4295" w:type="dxa"/>
+          </w:tcPr>
+          <w:p>
+            <w:pPr>
+              <w:spacing w:line="360" w:lineRule="auto"/>
+              <w:rPr>
+                <w:szCs w:val="24"/>
+              </w:rPr>
+            </w:pPr>
+            <w:r>
+              <w:rPr>
+                <w:szCs w:val="24"/>
+              </w:rPr>
+              <w:t>Preposition or subordinating conjunction</w:t>
+            </w:r>
+          </w:p>
+        </w:tc>
+        <w:tc>
+          <w:tcPr>
+            <w:tcW w:w="540" w:type="dxa"/>
+          </w:tcPr>
+          <w:p>
+            <w:pPr>
+              <w:spacing w:line="360" w:lineRule="auto"/>
+              <w:rPr>
+                <w:szCs w:val="24"/>
+              </w:rPr>
+            </w:pPr>
+            <w:r>
+              <w:rPr>
+                <w:szCs w:val="24"/>
+              </w:rPr>
+              <w:t>SYM</w:t>
+            </w:r>
+          </w:p>
+        </w:tc>
+        <w:tc>
+          <w:tcPr>
+            <w:tcW w:w="4140" w:type="dxa"/>
+          </w:tcPr>
+          <w:p>
+            <w:pPr>
+              <w:spacing w:line="360" w:lineRule="auto"/>
+              <w:rPr>
+                <w:szCs w:val="24"/>
+              </w:rPr>
+            </w:pPr>
+            <w:r>
+              <w:rPr>
+                <w:szCs w:val="24"/>
+              </w:rPr>
+              <w:t>Symbol</w:t>
+            </w:r>
+          </w:p>
+        </w:tc>
+      </w:tr>
+      <w:tr>
+        <w:trPr>
+          <w:jc w:val="center"/>
+        </w:trPr>
+        <w:tc>
+          <w:tcPr>
+            <w:tcW w:w="830" w:type="dxa"/>
+          </w:tcPr>
+          <w:p>
+            <w:pPr>
+              <w:spacing w:line="360" w:lineRule="auto"/>
+              <w:rPr>
+                <w:szCs w:val="24"/>
+              </w:rPr>
+            </w:pPr>
+            <w:r>
+              <w:rPr>
+                <w:szCs w:val="24"/>
+              </w:rPr>
+              <w:t>JJ</w:t>
+            </w:r>
+          </w:p>
+        </w:tc>
+        <w:tc>
+          <w:tcPr>
+            <w:tcW w:w="4295" w:type="dxa"/>
+          </w:tcPr>
+          <w:p>
+            <w:pPr>
+              <w:spacing w:line="360" w:lineRule="auto"/>
+              <w:rPr>
+                <w:szCs w:val="24"/>
+              </w:rPr>
+            </w:pPr>
+            <w:r>
+              <w:rPr>
+                <w:szCs w:val="24"/>
+              </w:rPr>
+              <w:t>Adjective</w:t>
+            </w:r>
+          </w:p>
+        </w:tc>
+        <w:tc>
+          <w:tcPr>
+            <w:tcW w:w="540" w:type="dxa"/>
+          </w:tcPr>
+          <w:p>
+            <w:pPr>
+              <w:spacing w:line="360" w:lineRule="auto"/>
+              <w:rPr>
+                <w:szCs w:val="24"/>
+              </w:rPr>
+            </w:pPr>
+            <w:r>
+              <w:rPr>
+                <w:szCs w:val="24"/>
+              </w:rPr>
+              <w:t>TO</w:t>
+            </w:r>
+          </w:p>
+        </w:tc>
+        <w:tc>
+          <w:tcPr>
+            <w:tcW w:w="4140" w:type="dxa"/>
+          </w:tcPr>
+          <w:p>
+            <w:pPr>
+              <w:spacing w:line="360" w:lineRule="auto"/>
+              <w:rPr>
+                <w:szCs w:val="24"/>
+              </w:rPr>
+            </w:pPr>
+            <w:r>
+              <w:rPr>
+                <w:szCs w:val="24"/>
+              </w:rPr>
+              <w:t>to</w:t>
+            </w:r>
+          </w:p>
+        </w:tc>
+      </w:tr>
+      <w:tr>
+        <w:trPr>
+          <w:jc w:val="center"/>
+        </w:trPr>
+        <w:tc>
+          <w:tcPr>
+            <w:tcW w:w="830" w:type="dxa"/>
+          </w:tcPr>
+          <w:p>
+            <w:pPr>
+              <w:spacing w:line="360" w:lineRule="auto"/>
+              <w:rPr>
+                <w:szCs w:val="24"/>
+              </w:rPr>
+            </w:pPr>
+            <w:r>
+              <w:rPr>
+                <w:szCs w:val="24"/>
+              </w:rPr>
+              <w:t>JJR</w:t>
+            </w:r>
+          </w:p>
+        </w:tc>
+        <w:tc>
+          <w:tcPr>
+            <w:tcW w:w="4295" w:type="dxa"/>
+          </w:tcPr>
+          <w:p>
+            <w:pPr>
+              <w:spacing w:line="360" w:lineRule="auto"/>
+              <w:rPr>
+                <w:szCs w:val="24"/>
+              </w:rPr>
+            </w:pPr>
+            <w:r>
+              <w:rPr>
+                <w:szCs w:val="24"/>
+              </w:rPr>
+              <w:t>Adjective, comparative</w:t>
+            </w:r>
+          </w:p>
+        </w:tc>
+        <w:tc>
+          <w:tcPr>
+            <w:tcW w:w="540" w:type="dxa"/>
+          </w:tcPr>
+          <w:p>
+            <w:pPr>
+              <w:spacing w:line="360" w:lineRule="auto"/>
+              <w:rPr>
+                <w:szCs w:val="24"/>
+              </w:rPr>
+            </w:pPr>
+            <w:r>
+              <w:rPr>
+                <w:szCs w:val="24"/>
+              </w:rPr>
+              <w:t>UH</w:t>
+            </w:r>
+          </w:p>
+        </w:tc>
+        <w:tc>
+          <w:tcPr>
+            <w:tcW w:w="4140" w:type="dxa"/>
+          </w:tcPr>
+          <w:p>
+            <w:pPr>
+              <w:spacing w:line="360" w:lineRule="auto"/>
+              <w:rPr>
+                <w:szCs w:val="24"/>
+              </w:rPr>
+            </w:pPr>
+            <w:r>
+              <w:rPr>
+                <w:szCs w:val="24"/>
+              </w:rPr>
+              <w:t>Interjection</w:t>
+            </w:r>
+          </w:p>
+        </w:tc>
+      </w:tr>
+      <w:tr>
+        <w:trPr>
+          <w:jc w:val="center"/>
+        </w:trPr>
+        <w:tc>
+          <w:tcPr>
+            <w:tcW w:w="830" w:type="dxa"/>
+          </w:tcPr>
+          <w:p>
+            <w:pPr>
+              <w:spacing w:line="360" w:lineRule="auto"/>
+              <w:rPr>
+                <w:szCs w:val="24"/>
+              </w:rPr>
+            </w:pPr>
+            <w:r>
+              <w:rPr>
+                <w:szCs w:val="24"/>
+              </w:rPr>
+              <w:t>JJS</w:t>
+            </w:r>
+          </w:p>
+        </w:tc>
+        <w:tc>
+          <w:tcPr>
+            <w:tcW w:w="4295" w:type="dxa"/>
+          </w:tcPr>
+          <w:p>
+            <w:pPr>
+              <w:spacing w:line="360" w:lineRule="auto"/>
+              <w:rPr>
+                <w:szCs w:val="24"/>
+              </w:rPr>
+            </w:pPr>
+            <w:r>
+              <w:rPr>
+                <w:szCs w:val="24"/>
+              </w:rPr>
+              <w:t>Adjective, superlative</w:t>
+            </w:r>
+          </w:p>
+        </w:tc>
+        <w:tc>
+          <w:tcPr>
+            <w:tcW w:w="540" w:type="dxa"/>
+          </w:tcPr>
+          <w:p>
+            <w:pPr>
+              <w:spacing w:line="360" w:lineRule="auto"/>
+              <w:rPr>
+                <w:szCs w:val="24"/>
+              </w:rPr>
+            </w:pPr>
+            <w:r>
+              <w:rPr>
+                <w:szCs w:val="24"/>
+              </w:rPr>
+              <w:t>VB</w:t>
+            </w:r>
+          </w:p>
+        </w:tc>
+        <w:tc>
+          <w:tcPr>
+            <w:tcW w:w="4140" w:type="dxa"/>
+          </w:tcPr>
+          <w:p>
+            <w:pPr>
+              <w:spacing w:line="360" w:lineRule="auto"/>
+              <w:rPr>
+                <w:szCs w:val="24"/>
+              </w:rPr>
+            </w:pPr>
+            <w:r>
+              <w:rPr>
+                <w:szCs w:val="24"/>
+              </w:rPr>
+              <w:t>Verb, base form</w:t>
+            </w:r>
+          </w:p>
+        </w:tc>
+      </w:tr>
+      <w:tr>
+        <w:trPr>
+          <w:jc w:val="center"/>
+        </w:trPr>
+        <w:tc>
+          <w:tcPr>
+            <w:tcW w:w="830" w:type="dxa"/>
+          </w:tcPr>
+          <w:p>
+            <w:pPr>
+              <w:spacing w:line="360" w:lineRule="auto"/>
+              <w:rPr>
+                <w:szCs w:val="24"/>
+              </w:rPr>
+            </w:pPr>
+            <w:r>
+              <w:rPr>
+                <w:szCs w:val="24"/>
+              </w:rPr>
+              <w:t>LS</w:t>
+            </w:r>
+          </w:p>
+        </w:tc>
+        <w:tc>
+          <w:tcPr>
+            <w:tcW w:w="4295" w:type="dxa"/>
+          </w:tcPr>
+          <w:p>
+            <w:pPr>
+              <w:spacing w:line="360" w:lineRule="auto"/>
+              <w:rPr>
+                <w:szCs w:val="24"/>
+              </w:rPr>
+            </w:pPr>
+            <w:r>
+              <w:rPr>
+                <w:szCs w:val="24"/>
+              </w:rPr>
+              <w:t>List item marker</w:t>
+            </w:r>
+          </w:p>
+        </w:tc>
+        <w:tc>
+          <w:tcPr>
+            <w:tcW w:w="540" w:type="dxa"/>
+          </w:tcPr>
+          <w:p>
+            <w:pPr>
+              <w:spacing w:line="360" w:lineRule="auto"/>
+              <w:rPr>
+                <w:szCs w:val="24"/>
+              </w:rPr>
+            </w:pPr>
+            <w:r>
+              <w:rPr>
+                <w:szCs w:val="24"/>
+              </w:rPr>
+              <w:t>VBD</w:t>
+            </w:r>
+          </w:p>
+        </w:tc>
+        <w:tc>
+          <w:tcPr>
+            <w:tcW w:w="4140" w:type="dxa"/>
+          </w:tcPr>
+          <w:p>
+            <w:pPr>
+              <w:spacing w:line="360" w:lineRule="auto"/>
+              <w:rPr>
+                <w:szCs w:val="24"/>
+              </w:rPr>
+            </w:pPr>
+            <w:r>
+              <w:rPr>
+                <w:szCs w:val="24"/>
+              </w:rPr>
+              <w:t>Verb, past tense</w:t>
+            </w:r>
+          </w:p>
+        </w:tc>
+      </w:tr>
+      <w:tr>
+        <w:trPr>
+          <w:jc w:val="center"/>
+        </w:trPr>
+        <w:tc>
+          <w:tcPr>
+            <w:tcW w:w="830" w:type="dxa"/>
+          </w:tcPr>
+          <w:p>
+            <w:pPr>
+              <w:spacing w:line="360" w:lineRule="auto"/>
+              <w:rPr>
+                <w:szCs w:val="24"/>
+              </w:rPr>
+            </w:pPr>
+            <w:r>
+              <w:rPr>
+                <w:szCs w:val="24"/>
+              </w:rPr>
+              <w:t>MD</w:t>
+            </w:r>
+          </w:p>
+        </w:tc>
+        <w:tc>
+          <w:tcPr>
+            <w:tcW w:w="4295" w:type="dxa"/>
+          </w:tcPr>
+          <w:p>
+            <w:pPr>
+              <w:spacing w:line="360" w:lineRule="auto"/>
+              <w:rPr>
+                <w:szCs w:val="24"/>
+              </w:rPr>
+            </w:pPr>
+            <w:r>
+              <w:rPr>
+                <w:szCs w:val="24"/>
+              </w:rPr>
+              <w:t>Modal</w:t>
+            </w:r>
+          </w:p>
+        </w:tc>
+        <w:tc>
+          <w:tcPr>
+            <w:tcW w:w="540" w:type="dxa"/>
+          </w:tcPr>
+          <w:p>
+            <w:pPr>
+              <w:spacing w:line="360" w:lineRule="auto"/>
+              <w:rPr>
+                <w:szCs w:val="24"/>
+              </w:rPr>
+            </w:pPr>
+            <w:r>
+              <w:rPr>
+                <w:szCs w:val="24"/>
+              </w:rPr>
+              <w:t>VBG</w:t>
+            </w:r>
+          </w:p>
+        </w:tc>
+        <w:tc>
+          <w:tcPr>
+            <w:tcW w:w="4140" w:type="dxa"/>
+          </w:tcPr>
+          <w:p>
+            <w:pPr>
+              <w:spacing w:line="360" w:lineRule="auto"/>
+              <w:rPr>
+                <w:szCs w:val="24"/>
+              </w:rPr>
+            </w:pPr>
+            <w:r>
+              <w:rPr>
+                <w:szCs w:val="24"/>
+              </w:rPr>
+              <w:t xml:space="preserve">Verb, </w:t>
+            </w:r>
+            <w:proofErr w:type="gramStart"/>
+            <w:r>
+              <w:rPr>
+                <w:szCs w:val="24"/>
+              </w:rPr>
+              <w:t>gerund</w:t>
+            </w:r>
+            <w:proofErr w:type="gramEnd"/>
+            <w:r>
+              <w:rPr>
+                <w:szCs w:val="24"/>
+              </w:rPr>
+              <w:t xml:space="preserve"> or present participle</w:t>
+            </w:r>
+          </w:p>
+        </w:tc>
+      </w:tr>
+      <w:tr>
+        <w:trPr>
+          <w:jc w:val="center"/>
+        </w:trPr>
+        <w:tc>
+          <w:tcPr>
+            <w:tcW w:w="830" w:type="dxa"/>
+          </w:tcPr>
+          <w:p>
+            <w:pPr>
+              <w:spacing w:line="360" w:lineRule="auto"/>
+              <w:rPr>
+                <w:szCs w:val="24"/>
+              </w:rPr>
+            </w:pPr>
+            <w:r>
+              <w:rPr>
+                <w:szCs w:val="24"/>
+              </w:rPr>
+              <w:t>NN</w:t>
+            </w:r>
+          </w:p>
+        </w:tc>
+        <w:tc>
+          <w:tcPr>
+            <w:tcW w:w="4295" w:type="dxa"/>
+          </w:tcPr>
+          <w:p>
+            <w:pPr>
+              <w:spacing w:line="360" w:lineRule="auto"/>
+              <w:rPr>
+                <w:szCs w:val="24"/>
+              </w:rPr>
+            </w:pPr>
+            <w:r>
+              <w:rPr>
+                <w:szCs w:val="24"/>
+              </w:rPr>
+              <w:t>Noun, singular or mass</w:t>
+            </w:r>
+          </w:p>
+        </w:tc>
+        <w:tc>
+          <w:tcPr>
+            <w:tcW w:w="540" w:type="dxa"/>
+          </w:tcPr>
+          <w:p>
+            <w:pPr>
+              <w:spacing w:line="360" w:lineRule="auto"/>
+              <w:rPr>
+                <w:szCs w:val="24"/>
+              </w:rPr>
+            </w:pPr>
+            <w:r>
+              <w:rPr>
+                <w:szCs w:val="24"/>
+              </w:rPr>
+              <w:t>VBN</w:t>
+            </w:r>
+          </w:p>
+        </w:tc>
+        <w:tc>
+          <w:tcPr>
+            <w:tcW w:w="4140" w:type="dxa"/>
+          </w:tcPr>
+          <w:p>
+            <w:pPr>
+              <w:spacing w:line="360" w:lineRule="auto"/>
+              <w:rPr>
+                <w:szCs w:val="24"/>
+              </w:rPr>
+            </w:pPr>
+            <w:r>
+              <w:rPr>
+                <w:szCs w:val="24"/>
+              </w:rPr>
+              <w:t>Verb, past participle</w:t>
+            </w:r>
+          </w:p>
+        </w:tc>
+      </w:tr>
+      <w:tr>
+        <w:trPr>
+          <w:jc w:val="center"/>
+        </w:trPr>
+        <w:tc>
+          <w:tcPr>
+            <w:tcW w:w="830" w:type="dxa"/>
+          </w:tcPr>
+          <w:p>
+            <w:pPr>
+              <w:spacing w:line="360" w:lineRule="auto"/>
+              <w:rPr>
+                <w:szCs w:val="24"/>
+              </w:rPr>
+            </w:pPr>
+            <w:r>
+              <w:rPr>
+                <w:szCs w:val="24"/>
+              </w:rPr>
+              <w:t>NNS</w:t>
+            </w:r>
+          </w:p>
+        </w:tc>
+        <w:tc>
+          <w:tcPr>
+            <w:tcW w:w="4295" w:type="dxa"/>
+          </w:tcPr>
+          <w:p>
+            <w:pPr>
+              <w:spacing w:line="360" w:lineRule="auto"/>
+              <w:rPr>
+                <w:szCs w:val="24"/>
+              </w:rPr>
+            </w:pPr>
+            <w:r>
+              <w:rPr>
+                <w:szCs w:val="24"/>
+              </w:rPr>
+              <w:t>Noun, plural</w:t>
+            </w:r>
+          </w:p>
+        </w:tc>
+        <w:tc>
+          <w:tcPr>
+            <w:tcW w:w="540" w:type="dxa"/>
+          </w:tcPr>
+          <w:p>
+            <w:pPr>
+              <w:spacing w:line="360" w:lineRule="auto"/>
+              <w:rPr>
+                <w:szCs w:val="24"/>
+              </w:rPr>
+            </w:pPr>
+            <w:r>
+              <w:rPr>
+                <w:szCs w:val="24"/>
+              </w:rPr>
+              <w:t>VBP</w:t>
+            </w:r>
+          </w:p>
+        </w:tc>
+        <w:tc>
+          <w:tcPr>
+            <w:tcW w:w="4140" w:type="dxa"/>
+          </w:tcPr>
+          <w:p>
+            <w:pPr>
+              <w:spacing w:line="360" w:lineRule="auto"/>
+              <w:rPr>
+                <w:szCs w:val="24"/>
+              </w:rPr>
+            </w:pPr>
+            <w:r>
+              <w:rPr>
+                <w:szCs w:val="24"/>
+              </w:rPr>
+              <w:t>Verb, non-3rd person singular present</w:t>
+            </w:r>
+          </w:p>
+        </w:tc>
+      </w:tr>
+      <w:tr>
+        <w:trPr>
+          <w:jc w:val="center"/>
+        </w:trPr>
+        <w:tc>
+          <w:tcPr>
+            <w:tcW w:w="830" w:type="dxa"/>
+          </w:tcPr>
+          <w:p>
+            <w:pPr>
+              <w:spacing w:line="360" w:lineRule="auto"/>
+              <w:rPr>
+                <w:szCs w:val="24"/>
+              </w:rPr>
+            </w:pPr>
+            <w:r>
+              <w:rPr>
+                <w:szCs w:val="24"/>
+              </w:rPr>
+              <w:t>NNP</w:t>
+            </w:r>
+          </w:p>
+        </w:tc>
+        <w:tc>
+          <w:tcPr>
+            <w:tcW w:w="4295" w:type="dxa"/>
+          </w:tcPr>
+          <w:p>
+            <w:pPr>
+              <w:spacing w:line="360" w:lineRule="auto"/>
+              <w:rPr>
+                <w:szCs w:val="24"/>
+              </w:rPr>
+            </w:pPr>
+            <w:r>
+              <w:rPr>
+                <w:szCs w:val="24"/>
+              </w:rPr>
+              <w:t>Proper noun, singular</w:t>
+            </w:r>
+          </w:p>
+        </w:tc>
+        <w:tc>
+          <w:tcPr>
+            <w:tcW w:w="540" w:type="dxa"/>
+          </w:tcPr>
+          <w:p>
+            <w:pPr>
+              <w:spacing w:line="360" w:lineRule="auto"/>
+              <w:rPr>
+                <w:szCs w:val="24"/>
+              </w:rPr>
+            </w:pPr>
+            <w:r>
+              <w:rPr>
+                <w:szCs w:val="24"/>
+              </w:rPr>
+              <w:t>VBZ</w:t>
+            </w:r>
+          </w:p>
+        </w:tc>
+        <w:tc>
+          <w:tcPr>
+            <w:tcW w:w="4140" w:type="dxa"/>
+          </w:tcPr>
+          <w:p>
+            <w:pPr>
+              <w:spacing w:line="360" w:lineRule="auto"/>
+              <w:rPr>
+                <w:szCs w:val="24"/>
+              </w:rPr>
+            </w:pPr>
+            <w:r>
+              <w:rPr>
+                <w:szCs w:val="24"/>
+              </w:rPr>
+              <w:t>Verb, 3rd person singular present</w:t>
+            </w:r>
+          </w:p>
+        </w:tc>
+      </w:tr>
+      <w:tr>
+        <w:trPr>
+          <w:jc w:val="center"/>
+        </w:trPr>
+        <w:tc>
+          <w:tcPr>
+            <w:tcW w:w="830" w:type="dxa"/>
+          </w:tcPr>
+          <w:p>
+            <w:pPr>
+              <w:spacing w:line="360" w:lineRule="auto"/>
+              <w:rPr>
+                <w:szCs w:val="24"/>
+              </w:rPr>
+            </w:pPr>
+            <w:bookmarkStart w:id="12" w:name="_Hlk510748909"/>
+            <w:r>
+              <w:rPr>
+                <w:szCs w:val="24"/>
+              </w:rPr>
+              <w:t>NNPS</w:t>
+            </w:r>
+          </w:p>
+        </w:tc>
+        <w:tc>
+          <w:tcPr>
+            <w:tcW w:w="4295" w:type="dxa"/>
+          </w:tcPr>
+          <w:p>
+            <w:pPr>
+              <w:spacing w:line="360" w:lineRule="auto"/>
+              <w:rPr>
+                <w:szCs w:val="24"/>
+              </w:rPr>
+            </w:pPr>
+            <w:r>
+              <w:rPr>
+                <w:szCs w:val="24"/>
+              </w:rPr>
+              <w:t>Proper noun, plural</w:t>
+            </w:r>
+          </w:p>
+        </w:tc>
+        <w:tc>
+          <w:tcPr>
+            <w:tcW w:w="540" w:type="dxa"/>
+          </w:tcPr>
+          <w:p>
+            <w:pPr>
+              <w:spacing w:line="360" w:lineRule="auto"/>
+              <w:rPr>
+                <w:szCs w:val="24"/>
+              </w:rPr>
+            </w:pPr>
+            <w:r>
+              <w:rPr>
+                <w:szCs w:val="24"/>
+              </w:rPr>
+              <w:t>WDT</w:t>
+            </w:r>
+          </w:p>
+        </w:tc>
+        <w:tc>
+          <w:tcPr>
+            <w:tcW w:w="4140" w:type="dxa"/>
+          </w:tcPr>
+          <w:p>
+            <w:pPr>
+              <w:spacing w:line="360" w:lineRule="auto"/>
+              <w:rPr>
+                <w:szCs w:val="24"/>
+              </w:rPr>
+            </w:pPr>
+            <w:proofErr w:type="spellStart"/>
+            <w:r>
+              <w:rPr>
+                <w:szCs w:val="24"/>
+              </w:rPr>
+              <w:t>Wh</w:t>
+            </w:r>
+            <w:proofErr w:type="spellEnd"/>
+            <w:r>
+              <w:rPr>
+                <w:szCs w:val="24"/>
+              </w:rPr>
+              <w:t>-determiner</w:t>
+            </w:r>
+          </w:p>
+        </w:tc>
+      </w:tr>
+      <w:tr>
+        <w:trPr>
+          <w:jc w:val="center"/>
+        </w:trPr>
+        <w:tc>
+          <w:tcPr>
+            <w:tcW w:w="830" w:type="dxa"/>
+          </w:tcPr>
+          <w:p>
+            <w:pPr>
+              <w:spacing w:line="360" w:lineRule="auto"/>
+              <w:rPr>
+                <w:szCs w:val="24"/>
+              </w:rPr>
+            </w:pPr>
+            <w:r>
+              <w:rPr>
+                <w:szCs w:val="24"/>
+              </w:rPr>
+              <w:t>PDT</w:t>
+            </w:r>
+          </w:p>
+        </w:tc>
+        <w:tc>
+          <w:tcPr>
+            <w:tcW w:w="4295" w:type="dxa"/>
+          </w:tcPr>
+          <w:p>
+            <w:pPr>
+              <w:spacing w:line="360" w:lineRule="auto"/>
+              <w:rPr>
+                <w:szCs w:val="24"/>
+              </w:rPr>
+            </w:pPr>
+            <w:r>
+              <w:rPr>
+                <w:szCs w:val="24"/>
+              </w:rPr>
+              <w:t>Predeterminer</w:t>
+            </w:r>
+          </w:p>
+        </w:tc>
+        <w:tc>
+          <w:tcPr>
+            <w:tcW w:w="540" w:type="dxa"/>
+          </w:tcPr>
+          <w:p>
+            <w:pPr>
+              <w:spacing w:line="360" w:lineRule="auto"/>
+              <w:rPr>
+                <w:szCs w:val="24"/>
+              </w:rPr>
+            </w:pPr>
+            <w:r>
+              <w:rPr>
+                <w:szCs w:val="24"/>
+              </w:rPr>
+              <w:t>WP</w:t>
+            </w:r>
+          </w:p>
+        </w:tc>
+        <w:tc>
+          <w:tcPr>
+            <w:tcW w:w="4140" w:type="dxa"/>
+          </w:tcPr>
+          <w:p>
+            <w:pPr>
+              <w:spacing w:line="360" w:lineRule="auto"/>
+              <w:rPr>
+                <w:szCs w:val="24"/>
+              </w:rPr>
+            </w:pPr>
+            <w:proofErr w:type="spellStart"/>
+            <w:r>
+              <w:rPr>
+                <w:szCs w:val="24"/>
+              </w:rPr>
+              <w:t>Wh</w:t>
+            </w:r>
+            <w:proofErr w:type="spellEnd"/>
+            <w:r>
+              <w:rPr>
+                <w:szCs w:val="24"/>
+              </w:rPr>
+              <w:t>-pronoun</w:t>
+            </w:r>
+          </w:p>
+        </w:tc>
+      </w:tr>
+      <w:tr>
+        <w:trPr>
+          <w:jc w:val="center"/>
+        </w:trPr>
+        <w:tc>
+          <w:tcPr>
+            <w:tcW w:w="830" w:type="dxa"/>
+          </w:tcPr>
+          <w:p>
+            <w:pPr>
+              <w:spacing w:line="360" w:lineRule="auto"/>
+              <w:rPr>
+                <w:szCs w:val="24"/>
+              </w:rPr>
+            </w:pPr>
+            <w:r>
+              <w:rPr>
+                <w:szCs w:val="24"/>
+              </w:rPr>
+              <w:t>POS</w:t>
+            </w:r>
+          </w:p>
+        </w:tc>
+        <w:tc>
+          <w:tcPr>
+            <w:tcW w:w="4295" w:type="dxa"/>
+          </w:tcPr>
+          <w:p>
+            <w:pPr>
+              <w:spacing w:line="360" w:lineRule="auto"/>
+              <w:rPr>
+                <w:szCs w:val="24"/>
+              </w:rPr>
+            </w:pPr>
+            <w:r>
+              <w:rPr>
+                <w:szCs w:val="24"/>
+              </w:rPr>
+              <w:t>Possessive ending</w:t>
+            </w:r>
+          </w:p>
+        </w:tc>
+        <w:tc>
+          <w:tcPr>
+            <w:tcW w:w="540" w:type="dxa"/>
+          </w:tcPr>
+          <w:p>
+            <w:pPr>
+              <w:spacing w:line="360" w:lineRule="auto"/>
+              <w:rPr>
+                <w:szCs w:val="24"/>
+              </w:rPr>
+            </w:pPr>
+            <w:r>
+              <w:rPr>
+                <w:szCs w:val="24"/>
+              </w:rPr>
+              <w:t>WP$</w:t>
+            </w:r>
+          </w:p>
+        </w:tc>
+        <w:tc>
+          <w:tcPr>
+            <w:tcW w:w="4140" w:type="dxa"/>
+          </w:tcPr>
+          <w:p>
+            <w:pPr>
+              <w:spacing w:line="360" w:lineRule="auto"/>
+              <w:rPr>
+                <w:szCs w:val="24"/>
+              </w:rPr>
+            </w:pPr>
+            <w:r>
+              <w:rPr>
+                <w:szCs w:val="24"/>
+              </w:rPr>
+              <w:t xml:space="preserve">Possessive </w:t>
+            </w:r>
+            <w:proofErr w:type="spellStart"/>
+            <w:r>
+              <w:rPr>
+                <w:szCs w:val="24"/>
+              </w:rPr>
+              <w:t>wh</w:t>
+            </w:r>
+            <w:proofErr w:type="spellEnd"/>
+            <w:r>
+              <w:rPr>
+                <w:szCs w:val="24"/>
+              </w:rPr>
+              <w:t>-pronoun</w:t>
+            </w:r>
+          </w:p>
+        </w:tc>
+      </w:tr>
+      <w:tr>
+        <w:trPr>
+          <w:jc w:val="center"/>
+        </w:trPr>
+        <w:tc>
+          <w:tcPr>
+            <w:tcW w:w="830" w:type="dxa"/>
+          </w:tcPr>
+          <w:p>
+            <w:pPr>
+              <w:spacing w:line="360" w:lineRule="auto"/>
+              <w:rPr>
+                <w:szCs w:val="24"/>
+              </w:rPr>
+            </w:pPr>
+            <w:r>
+              <w:rPr>
+                <w:szCs w:val="24"/>
+              </w:rPr>
+              <w:t>PRP</w:t>
+            </w:r>
+          </w:p>
+        </w:tc>
+        <w:tc>
+          <w:tcPr>
+            <w:tcW w:w="4295" w:type="dxa"/>
+          </w:tcPr>
+          <w:p>
+            <w:pPr>
+              <w:spacing w:line="360" w:lineRule="auto"/>
+              <w:rPr>
+                <w:szCs w:val="24"/>
+              </w:rPr>
+            </w:pPr>
+            <w:r>
+              <w:rPr>
+                <w:szCs w:val="24"/>
+              </w:rPr>
+              <w:t>Personal pronoun</w:t>
+            </w:r>
+          </w:p>
+        </w:tc>
+        <w:tc>
+          <w:tcPr>
+            <w:tcW w:w="540" w:type="dxa"/>
+          </w:tcPr>
+          <w:p>
+            <w:pPr>
+              <w:spacing w:line="360" w:lineRule="auto"/>
+              <w:rPr>
+                <w:szCs w:val="24"/>
+              </w:rPr>
+            </w:pPr>
+            <w:r>
+              <w:rPr>
+                <w:szCs w:val="24"/>
+              </w:rPr>
+              <w:t>WRB</w:t>
+            </w:r>
+          </w:p>
+        </w:tc>
+        <w:tc>
+          <w:tcPr>
+            <w:tcW w:w="4140" w:type="dxa"/>
+          </w:tcPr>
+          <w:p>
+            <w:pPr>
+              <w:spacing w:line="360" w:lineRule="auto"/>
+              <w:rPr>
+                <w:szCs w:val="24"/>
+              </w:rPr>
+            </w:pPr>
+            <w:proofErr w:type="spellStart"/>
+            <w:r>
+              <w:rPr>
+                <w:szCs w:val="24"/>
+              </w:rPr>
+              <w:t>Wh</w:t>
+            </w:r>
+            <w:proofErr w:type="spellEnd"/>
+            <w:r>
+              <w:rPr>
+                <w:szCs w:val="24"/>
+              </w:rPr>
+              <w:t>-adverb</w:t>
+            </w:r>
+          </w:p>
+        </w:tc>
+      </w:tr>
+      <w:bookmarkEnd w:id="12"/>
+    </w:tbl>
+    <w:p>
+      <w:pPr>
+        <w:jc w:val="both"/>
+        <w:rPr>
+          <w:szCs w:val="24"/>
+        </w:rPr>
+      </w:pPr>
     </w:p>
     <w:p>
       <w:pPr>
@@ -16940,8 +16960,6 @@
           <w:szCs w:val="24"/>
         </w:rPr>
       </w:pPr>
-      <w:bookmarkStart w:id="12" w:name="_GoBack"/>
-      <w:bookmarkEnd w:id="12"/>
     </w:p>
     <w:p>
       <w:pPr>
@@ -57282,7 +57300,7 @@
 </file>
 
 <file path=customXml/itemProps1.xml><?xml version="1.0" encoding="utf-8"?>
-<ds:datastoreItem xmlns:ds="http://schemas.openxmlformats.org/officeDocument/2006/customXml" ds:itemID="{E975757B-0DBD-44ED-88D3-A48F8AA3F416}">
+<ds:datastoreItem xmlns:ds="http://schemas.openxmlformats.org/officeDocument/2006/customXml" ds:itemID="{B8CD6CBA-1E01-447A-869A-B53FB9070D91}">
   <ds:schemaRefs>
     <ds:schemaRef ds:uri="http://schemas.openxmlformats.org/officeDocument/2006/bibliography"/>
   </ds:schemaRefs>

</xml_diff>

<commit_message>
Adding simgle line in a title
</commit_message>
<xml_diff>
--- a/Notes/AN ASP-BASED APPROACH TO REPRESENTING AND QUERYING TEXTUAL KNOWLEDGE.docx
+++ b/Notes/AN ASP-BASED APPROACH TO REPRESENTING AND QUERYING TEXTUAL KNOWLEDGE.docx
@@ -970,7 +970,35 @@
         <w:rPr>
           <w:caps/>
         </w:rPr>
-        <w:t>BASED APPROACH TO REPRESENTING AND QUERYING TEXTUAL KNOWLEDGE</w:t>
+        <w:t xml:space="preserve">BASED APPROACH TO REPRESENTING AND </w:t>
+      </w:r>
+    </w:p>
+    <w:p>
+      <w:pPr>
+        <w:pStyle w:val="BodyDate"/>
+        <w:spacing w:before="0"/>
+        <w:jc w:val="center"/>
+        <w:rPr>
+          <w:caps/>
+        </w:rPr>
+      </w:pPr>
+    </w:p>
+    <w:p>
+      <w:pPr>
+        <w:pStyle w:val="BodyDate"/>
+        <w:spacing w:before="0"/>
+        <w:jc w:val="center"/>
+        <w:rPr>
+          <w:caps/>
+        </w:rPr>
+      </w:pPr>
+      <w:bookmarkStart w:id="3" w:name="_GoBack"/>
+      <w:bookmarkEnd w:id="3"/>
+      <w:r>
+        <w:rPr>
+          <w:caps/>
+        </w:rPr>
+        <w:t>QUERYING TEXTUAL KNOWLEDGE</w:t>
       </w:r>
     </w:p>
     <w:p>
@@ -1026,16 +1054,16 @@
           <w:color w:val="FFFFFF"/>
         </w:rPr>
       </w:pPr>
-      <w:bookmarkStart w:id="3" w:name="_Toc271455678"/>
-      <w:bookmarkStart w:id="4" w:name="_Toc271455791"/>
+      <w:bookmarkStart w:id="4" w:name="_Toc271455678"/>
+      <w:bookmarkStart w:id="5" w:name="_Toc271455791"/>
       <w:r>
         <w:rPr>
           <w:color w:val="FFFFFF"/>
         </w:rPr>
         <w:t>Abstract</w:t>
       </w:r>
-      <w:bookmarkEnd w:id="3"/>
       <w:bookmarkEnd w:id="4"/>
+      <w:bookmarkEnd w:id="5"/>
     </w:p>
     <w:p>
       <w:pPr>
@@ -2477,7 +2505,7 @@
         </w:rPr>
         <w:t>KNOWLEDGE REPRESENTATION</w:t>
       </w:r>
-      <w:bookmarkStart w:id="5" w:name="_Hlk511104102"/>
+      <w:bookmarkStart w:id="6" w:name="_Hlk511104102"/>
       <w:r>
         <w:t>............................</w:t>
       </w:r>
@@ -2487,7 +2515,7 @@
       <w:r>
         <w:t>............................</w:t>
       </w:r>
-      <w:bookmarkEnd w:id="5"/>
+      <w:bookmarkEnd w:id="6"/>
       <w:r>
         <w:t>.......44</w:t>
       </w:r>
@@ -3037,8 +3065,8 @@
       <w:pPr>
         <w:pStyle w:val="SectionLabel"/>
       </w:pPr>
-      <w:bookmarkStart w:id="6" w:name="_Toc271455680"/>
-      <w:bookmarkStart w:id="7" w:name="_Toc271455792"/>
+      <w:bookmarkStart w:id="7" w:name="_Toc271455680"/>
+      <w:bookmarkStart w:id="8" w:name="_Toc271455792"/>
       <w:r>
         <w:lastRenderedPageBreak/>
         <w:t>List of F</w:t>
@@ -3046,8 +3074,8 @@
       <w:r>
         <w:t>igures</w:t>
       </w:r>
-      <w:bookmarkEnd w:id="6"/>
       <w:bookmarkEnd w:id="7"/>
+      <w:bookmarkEnd w:id="8"/>
     </w:p>
     <w:p>
       <w:pPr>
@@ -3487,8 +3515,8 @@
       <w:pPr>
         <w:pStyle w:val="Heading1"/>
       </w:pPr>
-      <w:bookmarkStart w:id="8" w:name="_Toc271455681"/>
-      <w:bookmarkEnd w:id="8"/>
+      <w:bookmarkStart w:id="9" w:name="_Toc271455681"/>
+      <w:bookmarkEnd w:id="9"/>
     </w:p>
     <w:p>
       <w:pPr>
@@ -5759,10 +5787,10 @@
       <w:pPr>
         <w:pStyle w:val="Heading1"/>
       </w:pPr>
-      <w:bookmarkStart w:id="9" w:name="_Toc534272105"/>
-      <w:bookmarkStart w:id="10" w:name="_Toc271455685"/>
-      <w:bookmarkEnd w:id="9"/>
+      <w:bookmarkStart w:id="10" w:name="_Toc534272105"/>
+      <w:bookmarkStart w:id="11" w:name="_Toc271455685"/>
       <w:bookmarkEnd w:id="10"/>
+      <w:bookmarkEnd w:id="11"/>
     </w:p>
     <w:p>
       <w:pPr>
@@ -10821,13 +10849,7 @@
         <w:rPr>
           <w:szCs w:val="24"/>
         </w:rPr>
-        <w:t xml:space="preserve"> </w:t>
-      </w:r>
-      <w:r>
-        <w:rPr>
-          <w:szCs w:val="24"/>
-        </w:rPr>
-        <w:t xml:space="preserve">Let us take the previously mentioned example as a sentence and tags its parts of speech. You can understand the meaning of each tag from the </w:t>
+        <w:t xml:space="preserve"> Let us take the previously mentioned example as a sentence and tags its parts of speech. You can understand the meaning of each tag from the </w:t>
       </w:r>
       <w:r>
         <w:rPr>
@@ -10835,8 +10857,6 @@
         </w:rPr>
         <w:t>Table 5.1</w:t>
       </w:r>
-      <w:bookmarkStart w:id="11" w:name="_GoBack"/>
-      <w:bookmarkEnd w:id="11"/>
       <w:r>
         <w:rPr>
           <w:szCs w:val="24"/>
@@ -57300,7 +57320,7 @@
 </file>
 
 <file path=customXml/itemProps1.xml><?xml version="1.0" encoding="utf-8"?>
-<ds:datastoreItem xmlns:ds="http://schemas.openxmlformats.org/officeDocument/2006/customXml" ds:itemID="{B8CD6CBA-1E01-447A-869A-B53FB9070D91}">
+<ds:datastoreItem xmlns:ds="http://schemas.openxmlformats.org/officeDocument/2006/customXml" ds:itemID="{0D61BD34-E478-4435-96AE-A3DD4219912E}">
   <ds:schemaRefs>
     <ds:schemaRef ds:uri="http://schemas.openxmlformats.org/officeDocument/2006/bibliography"/>
   </ds:schemaRefs>

</xml_diff>

<commit_message>
University -> UT Dallas
</commit_message>
<xml_diff>
--- a/Notes/AN ASP-BASED APPROACH TO REPRESENTING AND QUERYING TEXTUAL KNOWLEDGE.docx
+++ b/Notes/AN ASP-BASED APPROACH TO REPRESENTING AND QUERYING TEXTUAL KNOWLEDGE.docx
@@ -879,7 +879,21 @@
         <w:rPr>
           <w:szCs w:val="24"/>
         </w:rPr>
-        <w:t>I would like to thank my parents Rajan Pendharkar and Vinita Pendharkar for their encouragement and support towards my master’s education. Lastly, I am grateful to all my friends at the University without whom this ride wouldn’t have been so much fun.</w:t>
+        <w:t xml:space="preserve">I would like to thank my parents Rajan Pendharkar and Vinita Pendharkar for their encouragement and support towards my master’s education. Lastly, I am grateful to all my friends at </w:t>
+      </w:r>
+      <w:r>
+        <w:rPr>
+          <w:szCs w:val="24"/>
+        </w:rPr>
+        <w:t xml:space="preserve">UT Dallas </w:t>
+      </w:r>
+      <w:bookmarkStart w:id="3" w:name="_GoBack"/>
+      <w:bookmarkEnd w:id="3"/>
+      <w:r>
+        <w:rPr>
+          <w:szCs w:val="24"/>
+        </w:rPr>
+        <w:t>without whom this ride wouldn’t have been so much fun.</w:t>
       </w:r>
     </w:p>
     <w:p>
@@ -992,8 +1006,6 @@
           <w:caps/>
         </w:rPr>
       </w:pPr>
-      <w:bookmarkStart w:id="3" w:name="_GoBack"/>
-      <w:bookmarkEnd w:id="3"/>
       <w:r>
         <w:rPr>
           <w:caps/>
@@ -57320,7 +57332,7 @@
 </file>
 
 <file path=customXml/itemProps1.xml><?xml version="1.0" encoding="utf-8"?>
-<ds:datastoreItem xmlns:ds="http://schemas.openxmlformats.org/officeDocument/2006/customXml" ds:itemID="{0D61BD34-E478-4435-96AE-A3DD4219912E}">
+<ds:datastoreItem xmlns:ds="http://schemas.openxmlformats.org/officeDocument/2006/customXml" ds:itemID="{2EBD3F5D-33BA-4BA7-A883-618CA5E65EF4}">
   <ds:schemaRefs>
     <ds:schemaRef ds:uri="http://schemas.openxmlformats.org/officeDocument/2006/bibliography"/>
   </ds:schemaRefs>

</xml_diff>

<commit_message>
Title page changes 4,5,6
</commit_message>
<xml_diff>
--- a/Notes/AN ASP-BASED APPROACH TO REPRESENTING AND QUERYING TEXTUAL KNOWLEDGE.docx
+++ b/Notes/AN ASP-BASED APPROACH TO REPRESENTING AND QUERYING TEXTUAL KNOWLEDGE.docx
@@ -503,7 +503,33 @@
         <w:rPr>
           <w:caps/>
         </w:rPr>
-        <w:t>BASED APPROACH TO REPRESENTING AND QUERYING TEXTUAL KNOWLEDGE</w:t>
+        <w:t xml:space="preserve">BASED APPROACH TO REPRESENTING AND </w:t>
+      </w:r>
+    </w:p>
+    <w:p>
+      <w:pPr>
+        <w:pStyle w:val="BodyDate"/>
+        <w:spacing w:before="0"/>
+        <w:jc w:val="center"/>
+        <w:rPr>
+          <w:caps/>
+        </w:rPr>
+      </w:pPr>
+    </w:p>
+    <w:p>
+      <w:pPr>
+        <w:pStyle w:val="BodyDate"/>
+        <w:spacing w:before="0"/>
+        <w:jc w:val="center"/>
+        <w:rPr>
+          <w:caps/>
+        </w:rPr>
+      </w:pPr>
+      <w:r>
+        <w:rPr>
+          <w:caps/>
+        </w:rPr>
+        <w:t>QUERYING TEXTUAL KNOWLEDGE</w:t>
       </w:r>
     </w:p>
     <w:p>
@@ -517,16 +543,30 @@
       <w:pPr>
         <w:pStyle w:val="BodyText"/>
         <w:spacing w:line="240" w:lineRule="auto"/>
-        <w:jc w:val="center"/>
-      </w:pPr>
-      <w:r>
-        <w:t>by</w:t>
-      </w:r>
+      </w:pPr>
+      <w:bookmarkStart w:id="1" w:name="_GoBack"/>
+      <w:bookmarkEnd w:id="1"/>
     </w:p>
     <w:p>
       <w:pPr>
         <w:pStyle w:val="BodyText"/>
         <w:spacing w:line="240" w:lineRule="auto"/>
+        <w:jc w:val="center"/>
+      </w:pPr>
+      <w:r>
+        <w:t>by</w:t>
+      </w:r>
+    </w:p>
+    <w:p>
+      <w:pPr>
+        <w:pStyle w:val="BodyText"/>
+        <w:spacing w:line="240" w:lineRule="auto"/>
+      </w:pPr>
+    </w:p>
+    <w:p>
+      <w:pPr>
+        <w:pStyle w:val="BodyText"/>
+        <w:spacing w:line="240" w:lineRule="auto"/>
       </w:pPr>
     </w:p>
     <w:p>
@@ -541,7 +581,7 @@
         <w:rPr>
           <w:caps/>
         </w:rPr>
-        <w:t>Dhruva RAJAN pendharkar, b.e.</w:t>
+        <w:t>Dhruva RAJAN pendharkar, be</w:t>
       </w:r>
     </w:p>
     <w:p>
@@ -766,8 +806,8 @@
       <w:pPr>
         <w:pStyle w:val="SectionLabel"/>
       </w:pPr>
-      <w:bookmarkStart w:id="1" w:name="_Toc271455677"/>
-      <w:bookmarkStart w:id="2" w:name="_Toc271455790"/>
+      <w:bookmarkStart w:id="2" w:name="_Toc271455677"/>
+      <w:bookmarkStart w:id="3" w:name="_Toc271455790"/>
       <w:r>
         <w:lastRenderedPageBreak/>
         <w:t>Acknowledg</w:t>
@@ -775,8 +815,8 @@
       <w:r>
         <w:t>ments</w:t>
       </w:r>
-      <w:bookmarkEnd w:id="1"/>
       <w:bookmarkEnd w:id="2"/>
+      <w:bookmarkEnd w:id="3"/>
     </w:p>
     <w:p>
       <w:pPr>
@@ -887,8 +927,6 @@
         </w:rPr>
         <w:t xml:space="preserve">UT Dallas </w:t>
       </w:r>
-      <w:bookmarkStart w:id="3" w:name="_GoBack"/>
-      <w:bookmarkEnd w:id="3"/>
       <w:r>
         <w:rPr>
           <w:szCs w:val="24"/>
@@ -57332,7 +57370,7 @@
 </file>
 
 <file path=customXml/itemProps1.xml><?xml version="1.0" encoding="utf-8"?>
-<ds:datastoreItem xmlns:ds="http://schemas.openxmlformats.org/officeDocument/2006/customXml" ds:itemID="{2EBD3F5D-33BA-4BA7-A883-618CA5E65EF4}">
+<ds:datastoreItem xmlns:ds="http://schemas.openxmlformats.org/officeDocument/2006/customXml" ds:itemID="{CF5C22F8-7ED8-473B-A72B-2E4E7A97D6F0}">
   <ds:schemaRefs>
     <ds:schemaRef ds:uri="http://schemas.openxmlformats.org/officeDocument/2006/bibliography"/>
   </ds:schemaRefs>

</xml_diff>

<commit_message>
Signature Page changes 1,2,3
</commit_message>
<xml_diff>
--- a/Notes/AN ASP-BASED APPROACH TO REPRESENTING AND QUERYING TEXTUAL KNOWLEDGE.docx
+++ b/Notes/AN ASP-BASED APPROACH TO REPRESENTING AND QUERYING TEXTUAL KNOWLEDGE.docx
@@ -29,7 +29,33 @@
         <w:rPr>
           <w:caps/>
         </w:rPr>
-        <w:t>BASED APPROACH TO REPRESENTING AND QUERYING TEXTUAL KNOWLEDGE</w:t>
+        <w:t xml:space="preserve">BASED APPROACH TO REPRESENTING AND </w:t>
+      </w:r>
+    </w:p>
+    <w:p>
+      <w:pPr>
+        <w:pStyle w:val="BodyDate"/>
+        <w:spacing w:before="0"/>
+        <w:jc w:val="center"/>
+        <w:rPr>
+          <w:caps/>
+        </w:rPr>
+      </w:pPr>
+    </w:p>
+    <w:p>
+      <w:pPr>
+        <w:pStyle w:val="BodyDate"/>
+        <w:spacing w:before="0"/>
+        <w:jc w:val="center"/>
+        <w:rPr>
+          <w:caps/>
+        </w:rPr>
+      </w:pPr>
+      <w:r>
+        <w:rPr>
+          <w:caps/>
+        </w:rPr>
+        <w:t>QUERYING TEXTUAL KNOWLEDGE</w:t>
       </w:r>
     </w:p>
     <w:p>
@@ -176,6 +202,44 @@
         </w:tabs>
         <w:spacing w:line="240" w:lineRule="auto"/>
       </w:pPr>
+    </w:p>
+    <w:p>
+      <w:pPr>
+        <w:tabs>
+          <w:tab w:val="clear" w:pos="8640"/>
+          <w:tab w:val="left" w:pos="3150"/>
+        </w:tabs>
+        <w:spacing w:line="240" w:lineRule="auto"/>
+      </w:pPr>
+    </w:p>
+    <w:p>
+      <w:pPr>
+        <w:tabs>
+          <w:tab w:val="clear" w:pos="8640"/>
+          <w:tab w:val="left" w:pos="3150"/>
+        </w:tabs>
+        <w:spacing w:line="240" w:lineRule="auto"/>
+      </w:pPr>
+    </w:p>
+    <w:p>
+      <w:pPr>
+        <w:tabs>
+          <w:tab w:val="clear" w:pos="8640"/>
+          <w:tab w:val="left" w:pos="3150"/>
+        </w:tabs>
+        <w:spacing w:line="240" w:lineRule="auto"/>
+      </w:pPr>
+    </w:p>
+    <w:p>
+      <w:pPr>
+        <w:tabs>
+          <w:tab w:val="clear" w:pos="8640"/>
+          <w:tab w:val="left" w:pos="3150"/>
+        </w:tabs>
+        <w:spacing w:line="240" w:lineRule="auto"/>
+      </w:pPr>
+      <w:bookmarkStart w:id="1" w:name="_GoBack"/>
+      <w:bookmarkEnd w:id="1"/>
     </w:p>
     <w:p>
       <w:pPr>
@@ -400,10 +464,10 @@
       </w:pPr>
       <w:r>
         <w:lastRenderedPageBreak/>
-        <w:t xml:space="preserve">Copyright </w:t>
-      </w:r>
-      <w:r>
-        <w:t>© 2018</w:t>
+        <w:t>Copyright</w:t>
+      </w:r>
+      <w:r>
+        <w:t xml:space="preserve"> 2018</w:t>
       </w:r>
     </w:p>
     <w:p>
@@ -544,8 +608,18 @@
         <w:pStyle w:val="BodyText"/>
         <w:spacing w:line="240" w:lineRule="auto"/>
       </w:pPr>
-      <w:bookmarkStart w:id="1" w:name="_GoBack"/>
-      <w:bookmarkEnd w:id="1"/>
+    </w:p>
+    <w:p>
+      <w:pPr>
+        <w:pStyle w:val="BodyText"/>
+        <w:spacing w:line="240" w:lineRule="auto"/>
+      </w:pPr>
+    </w:p>
+    <w:p>
+      <w:pPr>
+        <w:pStyle w:val="BodyText"/>
+        <w:spacing w:line="240" w:lineRule="auto"/>
+      </w:pPr>
     </w:p>
     <w:p>
       <w:pPr>
@@ -556,6 +630,18 @@
       <w:r>
         <w:t>by</w:t>
       </w:r>
+    </w:p>
+    <w:p>
+      <w:pPr>
+        <w:pStyle w:val="BodyText"/>
+        <w:spacing w:line="240" w:lineRule="auto"/>
+      </w:pPr>
+    </w:p>
+    <w:p>
+      <w:pPr>
+        <w:pStyle w:val="BodyText"/>
+        <w:spacing w:line="240" w:lineRule="auto"/>
+      </w:pPr>
     </w:p>
     <w:p>
       <w:pPr>
@@ -57370,7 +57456,7 @@
 </file>
 
 <file path=customXml/itemProps1.xml><?xml version="1.0" encoding="utf-8"?>
-<ds:datastoreItem xmlns:ds="http://schemas.openxmlformats.org/officeDocument/2006/customXml" ds:itemID="{CF5C22F8-7ED8-473B-A72B-2E4E7A97D6F0}">
+<ds:datastoreItem xmlns:ds="http://schemas.openxmlformats.org/officeDocument/2006/customXml" ds:itemID="{5F3CB2C9-64A2-46C7-B006-057518D55E14}">
   <ds:schemaRefs>
     <ds:schemaRef ds:uri="http://schemas.openxmlformats.org/officeDocument/2006/bibliography"/>
   </ds:schemaRefs>

</xml_diff>

<commit_message>
Naming Tables and Figures
</commit_message>
<xml_diff>
--- a/Notes/AN ASP-BASED APPROACH TO REPRESENTING AND QUERYING TEXTUAL KNOWLEDGE.docx
+++ b/Notes/AN ASP-BASED APPROACH TO REPRESENTING AND QUERYING TEXTUAL KNOWLEDGE.docx
@@ -3498,7 +3498,10 @@
         <w:t>...................................................................</w:t>
       </w:r>
       <w:r>
-        <w:t>...............29</w:t>
+        <w:t>...............</w:t>
+      </w:r>
+      <w:r>
+        <w:t>30</w:t>
       </w:r>
     </w:p>
     <w:p>
@@ -3540,7 +3543,15 @@
         <w:t>8.1 Results for Question answering.................................................................................</w:t>
       </w:r>
       <w:r>
-        <w:t>..............98</w:t>
+        <w:t>..............</w:t>
+      </w:r>
+      <w:bookmarkStart w:id="8" w:name="_GoBack"/>
+      <w:bookmarkEnd w:id="8"/>
+      <w:r>
+        <w:t>9</w:t>
+      </w:r>
+      <w:r>
+        <w:t>9</w:t>
       </w:r>
     </w:p>
     <w:p>
@@ -3649,8 +3660,8 @@
       <w:pPr>
         <w:pStyle w:val="Heading1"/>
       </w:pPr>
-      <w:bookmarkStart w:id="8" w:name="_Toc271455681"/>
-      <w:bookmarkEnd w:id="8"/>
+      <w:bookmarkStart w:id="9" w:name="_Toc271455681"/>
+      <w:bookmarkEnd w:id="9"/>
     </w:p>
     <w:p>
       <w:pPr>
@@ -5921,10 +5932,10 @@
       <w:pPr>
         <w:pStyle w:val="Heading1"/>
       </w:pPr>
-      <w:bookmarkStart w:id="9" w:name="_Toc534272105"/>
-      <w:bookmarkStart w:id="10" w:name="_Toc271455685"/>
-      <w:bookmarkEnd w:id="9"/>
+      <w:bookmarkStart w:id="10" w:name="_Toc534272105"/>
+      <w:bookmarkStart w:id="11" w:name="_Toc271455685"/>
       <w:bookmarkEnd w:id="10"/>
+      <w:bookmarkEnd w:id="11"/>
     </w:p>
     <w:p>
       <w:pPr>
@@ -8363,7 +8374,31 @@
         <w:rPr>
           <w:szCs w:val="24"/>
         </w:rPr>
-        <w:t>As illustrated in the figure, the Knowledge Generation System, the Query Generation System, and the Common Resource Framework are the three components of the architecture. The Common Resource Framework consists of Natural Language Processing tools such as Stanford Core NLP Tools, WordNet API as well as modules for preprocessing incoming text. The Knowledge Generation System is mainly responsible for extracting knowledge from a natural language text. For extracting the knowledge from text, this component uses Stanford NLP tools like the POS Tagger, Stanford Dependency Parser, and the Stanford NER Tagger to gain more information about the input text.</w:t>
+        <w:t xml:space="preserve">As illustrated in </w:t>
+      </w:r>
+      <w:r>
+        <w:rPr>
+          <w:szCs w:val="24"/>
+        </w:rPr>
+        <w:t>F</w:t>
+      </w:r>
+      <w:r>
+        <w:rPr>
+          <w:szCs w:val="24"/>
+        </w:rPr>
+        <w:t>igure</w:t>
+      </w:r>
+      <w:r>
+        <w:rPr>
+          <w:szCs w:val="24"/>
+        </w:rPr>
+        <w:t xml:space="preserve"> 3.1</w:t>
+      </w:r>
+      <w:r>
+        <w:rPr>
+          <w:szCs w:val="24"/>
+        </w:rPr>
+        <w:t>, the Knowledge Generation System, the Query Generation System, and the Common Resource Framework are the three components of the architecture. The Common Resource Framework consists of Natural Language Processing tools such as Stanford Core NLP Tools, WordNet API as well as modules for preprocessing incoming text. The Knowledge Generation System is mainly responsible for extracting knowledge from a natural language text. For extracting the knowledge from text, this component uses Stanford NLP tools like the POS Tagger, Stanford Dependency Parser, and the Stanford NER Tagger to gain more information about the input text.</w:t>
       </w:r>
     </w:p>
     <w:p>
@@ -8579,7 +8614,19 @@
         <w:rPr>
           <w:szCs w:val="24"/>
         </w:rPr>
-        <w:t>The Common Resources Framework consists of the following modules as illustrated in the diagram.</w:t>
+        <w:t xml:space="preserve">The Common Resources Framework consists of the following modules as illustrated in </w:t>
+      </w:r>
+      <w:r>
+        <w:rPr>
+          <w:szCs w:val="24"/>
+        </w:rPr>
+        <w:t>Figure 3.2</w:t>
+      </w:r>
+      <w:r>
+        <w:rPr>
+          <w:szCs w:val="24"/>
+        </w:rPr>
+        <w:t>.</w:t>
       </w:r>
     </w:p>
     <w:p>
@@ -8711,14 +8758,14 @@
         <w:rPr>
           <w:szCs w:val="24"/>
         </w:rPr>
-        <w:t xml:space="preserve"> text processing, becomes a very hard task when we must consider all these different writing styles. Thus, for this system we assume certain properties about the incoming natural language text. The text pre-processing module is the first module that the </w:t>
+        <w:t xml:space="preserve"> text processing, becomes a very hard task when we must consider all these different writing styles. Thus, for this system we assume certain properties about the incoming natural language text. The text pre-processing module is the first module that the input text passes through and it makes sure that the input text conforms to these assumptions. Some </w:t>
       </w:r>
       <w:r>
         <w:rPr>
           <w:szCs w:val="24"/>
         </w:rPr>
         <w:lastRenderedPageBreak/>
-        <w:t xml:space="preserve">input text passes through and it makes sure that the input text conforms to these assumptions. Some of the assumptions that we make about the incoming text include concatenation of compound nouns and resolution of coreferences. </w:t>
+        <w:t xml:space="preserve">of the assumptions that we make about the incoming text include concatenation of compound nouns and resolution of coreferences. </w:t>
       </w:r>
       <w:r>
         <w:rPr>
@@ -8844,6 +8891,14 @@
         </w:rPr>
         <w:t>Stanford Core NLP Tools is a set of linguistic tools that help in analyzing and understanding natural language text. It consists of a lot of different sub tools that can be pipelined one after the other to analyze a piece of text. It provides solutions to NLP tasks like POS Tagging, Parsing, NER Tagging, Coreference resolution and many more that play a vital role in higher level NLP tasks like text understanding. This system uses the Stanford-Core-NLP version 3.9.1 on the Java Platform and makes extensive use of its POS Tagger, NER Tagger, Stanford Dependency Parsing, and some other tools on the framework to process incoming text.</w:t>
       </w:r>
+    </w:p>
+    <w:p>
+      <w:pPr>
+        <w:jc w:val="both"/>
+        <w:rPr>
+          <w:szCs w:val="24"/>
+        </w:rPr>
+      </w:pPr>
     </w:p>
     <w:p>
       <w:pPr>
@@ -8975,7 +9030,31 @@
         <w:rPr>
           <w:szCs w:val="24"/>
         </w:rPr>
-        <w:t>The Knowledge Generation System deals with the generation of rules from text and extracting information from other sources like WordNet. This system is made up of 3 modules which are described as follows</w:t>
+        <w:t>The Knowledge Generation System deals with the generation of rules from text and extracting information from other sources like WordNet</w:t>
+      </w:r>
+      <w:r>
+        <w:rPr>
+          <w:szCs w:val="24"/>
+        </w:rPr>
+        <w:t>.</w:t>
+      </w:r>
+      <w:r>
+        <w:rPr>
+          <w:szCs w:val="24"/>
+        </w:rPr>
+        <w:t xml:space="preserve"> This system is made up of 3 modules</w:t>
+      </w:r>
+      <w:r>
+        <w:rPr>
+          <w:szCs w:val="24"/>
+        </w:rPr>
+        <w:t>, as shown in the Figure 3.3,</w:t>
+      </w:r>
+      <w:r>
+        <w:rPr>
+          <w:szCs w:val="24"/>
+        </w:rPr>
+        <w:t xml:space="preserve"> which are described as follows</w:t>
       </w:r>
     </w:p>
     <w:p>
@@ -9197,6 +9276,32 @@
     </w:p>
     <w:p>
       <w:pPr>
+        <w:jc w:val="both"/>
+        <w:rPr>
+          <w:szCs w:val="24"/>
+        </w:rPr>
+      </w:pPr>
+      <w:r>
+        <w:rPr>
+          <w:szCs w:val="24"/>
+        </w:rPr>
+        <w:t>The Query Generation System is responsible for understanding the question asked in natural language text and converting it into a set of ranked queries that could be understood by the ASP Solver to answer the question. It is comprised of the following 2 modules</w:t>
+      </w:r>
+      <w:r>
+        <w:rPr>
+          <w:szCs w:val="24"/>
+        </w:rPr>
+        <w:t xml:space="preserve"> as shown in Figure 3.4</w:t>
+      </w:r>
+      <w:r>
+        <w:rPr>
+          <w:szCs w:val="24"/>
+        </w:rPr>
+        <w:t>.</w:t>
+      </w:r>
+    </w:p>
+    <w:p>
+      <w:pPr>
         <w:jc w:val="center"/>
         <w:rPr>
           <w:szCs w:val="24"/>
@@ -9274,32 +9379,6 @@
         <w:rPr>
           <w:szCs w:val="24"/>
         </w:rPr>
-        <w:t xml:space="preserve">The Query Generation System is responsible for understanding the question asked in natural language text and converting it into a set of ranked </w:t>
-      </w:r>
-      <w:r>
-        <w:rPr>
-          <w:szCs w:val="24"/>
-        </w:rPr>
-        <w:t>queries that</w:t>
-      </w:r>
-      <w:r>
-        <w:rPr>
-          <w:szCs w:val="24"/>
-        </w:rPr>
-        <w:t xml:space="preserve"> could be understood by the ASP Solver to answer the question. It is comprised of the following 2 modules.</w:t>
-      </w:r>
-    </w:p>
-    <w:p>
-      <w:pPr>
-        <w:jc w:val="both"/>
-        <w:rPr>
-          <w:szCs w:val="24"/>
-        </w:rPr>
-      </w:pPr>
-      <w:r>
-        <w:rPr>
-          <w:szCs w:val="24"/>
-        </w:rPr>
         <w:t>3.</w:t>
       </w:r>
       <w:r>
@@ -9593,7 +9672,19 @@
         <w:rPr>
           <w:szCs w:val="24"/>
         </w:rPr>
-        <w:t>Test Driven Development is known to encourage simple designs that inspires confidence in the code developed under the technique. It is related to the test-first programming concepts of extreme programming. Programmers also apply it to improving and debugging legacy code developed with older techniques. A graphical representation of the typical development cycle can be shown as follows.</w:t>
+        <w:t xml:space="preserve">Test Driven Development is known to encourage simple designs that inspires confidence in the code developed under the technique. It is related to the test-first programming concepts of extreme programming. Programmers also apply it to improving and debugging legacy code developed with older techniques. A graphical representation of the typical development cycle can be shown </w:t>
+      </w:r>
+      <w:r>
+        <w:rPr>
+          <w:szCs w:val="24"/>
+        </w:rPr>
+        <w:t>in Figure 4.1</w:t>
+      </w:r>
+      <w:r>
+        <w:rPr>
+          <w:szCs w:val="24"/>
+        </w:rPr>
+        <w:t>.</w:t>
       </w:r>
     </w:p>
     <w:p>
@@ -10271,7 +10362,19 @@
         <w:rPr>
           <w:szCs w:val="24"/>
         </w:rPr>
-        <w:t>The figure shown above marks the various dependencies in the sentence. The dependencies can be given as follows</w:t>
+        <w:t xml:space="preserve">The </w:t>
+      </w:r>
+      <w:r>
+        <w:rPr>
+          <w:szCs w:val="24"/>
+        </w:rPr>
+        <w:t>sentence</w:t>
+      </w:r>
+      <w:r>
+        <w:rPr>
+          <w:szCs w:val="24"/>
+        </w:rPr>
+        <w:t xml:space="preserve"> shown above marks the various dependencies in the sentence. The dependencies can be given as follows</w:t>
       </w:r>
     </w:p>
     <w:p>
@@ -11865,7 +11968,7 @@
                 <w:szCs w:val="24"/>
               </w:rPr>
             </w:pPr>
-            <w:bookmarkStart w:id="11" w:name="_Hlk510748909"/>
+            <w:bookmarkStart w:id="12" w:name="_Hlk510748909"/>
             <w:r>
               <w:rPr>
                 <w:szCs w:val="24"/>
@@ -12213,7 +12316,7 @@
           </w:p>
         </w:tc>
       </w:tr>
-      <w:bookmarkEnd w:id="11"/>
+      <w:bookmarkEnd w:id="12"/>
     </w:tbl>
     <w:p>
       <w:pPr>
@@ -15883,7 +15986,19 @@
         <w:rPr>
           <w:szCs w:val="24"/>
         </w:rPr>
-        <w:t>” in WordNet yields the following different senses.</w:t>
+        <w:t>” in WordNet yields the different senses</w:t>
+      </w:r>
+      <w:r>
+        <w:rPr>
+          <w:szCs w:val="24"/>
+        </w:rPr>
+        <w:t xml:space="preserve"> shown in Figure 5.1</w:t>
+      </w:r>
+      <w:r>
+        <w:rPr>
+          <w:szCs w:val="24"/>
+        </w:rPr>
+        <w:t>.</w:t>
       </w:r>
     </w:p>
     <w:p>
@@ -18427,6 +18542,12 @@
         <w:rPr>
           <w:color w:val="auto"/>
         </w:rPr>
+        <w:t xml:space="preserve"> </w:t>
+      </w:r>
+      <w:r>
+        <w:rPr>
+          <w:color w:val="auto"/>
+        </w:rPr>
         <w:t>DAG representing dependency relations</w:t>
       </w:r>
     </w:p>
@@ -18453,12 +18574,24 @@
         <w:rPr>
           <w:color w:val="auto"/>
         </w:rPr>
-        <w:t xml:space="preserve">These dependencies map straightforwardly onto a directed graph representation, in which words in the sentence are nodes in the graph and grammatical relations are edge labels. The Figure gives the graph representation for the example sentence above. </w:t>
+        <w:t>These dependencies map straightforwardly onto a directed graph representation</w:t>
       </w:r>
       <w:r>
         <w:rPr>
           <w:color w:val="auto"/>
         </w:rPr>
+        <w:t>, shown in the Figure 6.1</w:t>
+      </w:r>
+      <w:r>
+        <w:rPr>
+          <w:color w:val="auto"/>
+        </w:rPr>
+        <w:t xml:space="preserve">, in which words in the sentence are nodes in the graph and grammatical relations are edge labels. The Figure gives the graph representation for the example sentence above. </w:t>
+      </w:r>
+      <w:r>
+        <w:rPr>
+          <w:color w:val="auto"/>
+        </w:rPr>
         <w:t xml:space="preserve">The meanings of these type dependencies are explained in the previous chapter in detail. </w:t>
       </w:r>
       <w:r>
@@ -18474,11 +18607,11 @@
         <w:t xml:space="preserve">In English, most event mentions correspond to verbs and most verbs are triggers to events. Although this is true in most cases there are other word groups that can trigger events as well. </w:t>
       </w:r>
       <w:r>
-        <w:t xml:space="preserve">The different verbs in the sentence thus, define various events that take place in the sentence and how these events are connected to each other. In the </w:t>
+        <w:t xml:space="preserve">The different verbs in the sentence thus, define various events that take place in the sentence and how these events are connected to each other. In the above sentence there is only one event having the head verb “carried </w:t>
       </w:r>
       <w:r>
         <w:lastRenderedPageBreak/>
-        <w:t>above sentence there is only one event having the head verb “carried out”. We can demonstrate the use of the event graph by taking a more complicated example as follows.</w:t>
+        <w:t>out”. We can demonstrate the use of the event graph by taking a more complicated example as follows.</w:t>
       </w:r>
     </w:p>
     <w:p>
@@ -18616,7 +18749,19 @@
         <w:rPr>
           <w:szCs w:val="24"/>
         </w:rPr>
-        <w:t xml:space="preserve">The above graph shows how various words are connected to each other in the sentence. This example is a complex sentence consisting of multiple clauses. The main verbs of the sentence being “feature” and “let” connected by a coordinating conjunction. In the above diagram the verbs have been marked using double-bordered ovals, the prepositions have been shown using diamonds </w:t>
+        <w:t xml:space="preserve">The </w:t>
+      </w:r>
+      <w:r>
+        <w:rPr>
+          <w:szCs w:val="24"/>
+        </w:rPr>
+        <w:t>Figure 6.2</w:t>
+      </w:r>
+      <w:r>
+        <w:rPr>
+          <w:szCs w:val="24"/>
+        </w:rPr>
+        <w:t xml:space="preserve"> shows how various words are connected to each other in the sentence. This example is a complex sentence consisting of multiple clauses. The main verbs of the sentence being “feature” and “let” connected by a coordinating conjunction. In the above diagram the verbs have been marked using double-bordered ovals, the prepositions have been shown using diamonds </w:t>
       </w:r>
       <w:r>
         <w:rPr>
@@ -26208,6 +26353,163 @@
           <w:szCs w:val="24"/>
         </w:rPr>
         <w:t xml:space="preserve"> and see how the hypernym rules can be generated.</w:t>
+      </w:r>
+      <w:r>
+        <w:rPr>
+          <w:szCs w:val="24"/>
+        </w:rPr>
+        <w:t xml:space="preserve"> From the </w:t>
+      </w:r>
+      <w:r>
+        <w:rPr>
+          <w:szCs w:val="24"/>
+        </w:rPr>
+        <w:t>Figure 6.3</w:t>
+      </w:r>
+      <w:r>
+        <w:rPr>
+          <w:szCs w:val="24"/>
+        </w:rPr>
+        <w:t xml:space="preserve">, we can understand that if we are able to prove that some concept </w:t>
+      </w:r>
+      <w:r>
+        <w:rPr>
+          <w:i/>
+          <w:szCs w:val="24"/>
+        </w:rPr>
+        <w:t>lion1</w:t>
+      </w:r>
+      <w:r>
+        <w:rPr>
+          <w:szCs w:val="24"/>
+        </w:rPr>
+        <w:t xml:space="preserve">, which is an instance of a lion, having the sense </w:t>
+      </w:r>
+      <w:r>
+        <w:rPr>
+          <w:i/>
+          <w:szCs w:val="24"/>
+        </w:rPr>
+        <w:t>noun_animal</w:t>
+      </w:r>
+      <w:r>
+        <w:rPr>
+          <w:szCs w:val="24"/>
+        </w:rPr>
+        <w:t xml:space="preserve"> is true i.e. the fact </w:t>
+      </w:r>
+      <w:r>
+        <w:rPr>
+          <w:i/>
+          <w:szCs w:val="24"/>
+        </w:rPr>
+        <w:t>lion</w:t>
+      </w:r>
+      <w:r>
+        <w:rPr>
+          <w:i/>
+          <w:szCs w:val="24"/>
+        </w:rPr>
+        <w:t xml:space="preserve"> </w:t>
+      </w:r>
+      <w:r>
+        <w:rPr>
+          <w:i/>
+          <w:szCs w:val="24"/>
+        </w:rPr>
+        <w:t>(lion1, noun_animal)</w:t>
+      </w:r>
+      <w:r>
+        <w:rPr>
+          <w:i/>
+          <w:szCs w:val="24"/>
+        </w:rPr>
+        <w:t xml:space="preserve"> </w:t>
+      </w:r>
+      <w:r>
+        <w:rPr>
+          <w:szCs w:val="24"/>
+        </w:rPr>
+        <w:t>holds then we can infer that “</w:t>
+      </w:r>
+      <w:r>
+        <w:rPr>
+          <w:i/>
+          <w:szCs w:val="24"/>
+        </w:rPr>
+        <w:t>lion1 is an animal</w:t>
+      </w:r>
+      <w:r>
+        <w:rPr>
+          <w:szCs w:val="24"/>
+        </w:rPr>
+        <w:t>” [</w:t>
+      </w:r>
+      <w:r>
+        <w:rPr>
+          <w:i/>
+          <w:szCs w:val="24"/>
+        </w:rPr>
+        <w:t>animal(lion1, noun_tops)</w:t>
+      </w:r>
+      <w:r>
+        <w:rPr>
+          <w:szCs w:val="24"/>
+        </w:rPr>
+        <w:t>] or “</w:t>
+      </w:r>
+      <w:r>
+        <w:rPr>
+          <w:i/>
+          <w:szCs w:val="24"/>
+        </w:rPr>
+        <w:t>lion1 is a living</w:t>
+      </w:r>
+      <w:r>
+        <w:rPr>
+          <w:i/>
+          <w:szCs w:val="24"/>
+        </w:rPr>
+        <w:t xml:space="preserve"> </w:t>
+      </w:r>
+      <w:r>
+        <w:rPr>
+          <w:i/>
+          <w:szCs w:val="24"/>
+        </w:rPr>
+        <w:t>thing</w:t>
+      </w:r>
+      <w:r>
+        <w:rPr>
+          <w:szCs w:val="24"/>
+        </w:rPr>
+        <w:t>” [</w:t>
+      </w:r>
+      <w:r>
+        <w:rPr>
+          <w:i/>
+          <w:szCs w:val="24"/>
+        </w:rPr>
+        <w:t>living_thing(lion1, noun_tops)</w:t>
+      </w:r>
+      <w:r>
+        <w:rPr>
+          <w:szCs w:val="24"/>
+        </w:rPr>
+        <w:t>]. The Figure 6.3 just shows rules generated for one of the senses of the concept “</w:t>
+      </w:r>
+      <w:r>
+        <w:rPr>
+          <w:i/>
+          <w:szCs w:val="24"/>
+        </w:rPr>
+        <w:t>lion</w:t>
+      </w:r>
+      <w:r>
+        <w:rPr>
+          <w:szCs w:val="24"/>
+        </w:rPr>
+        <w:t>”.</w:t>
       </w:r>
     </w:p>
     <w:p>
@@ -26300,58 +26602,162 @@
         <w:rPr>
           <w:szCs w:val="24"/>
         </w:rPr>
-        <w:t xml:space="preserve">From the above figure, we can understand that if we are able to prove that some concept </w:t>
-      </w:r>
-      <w:r>
-        <w:rPr>
-          <w:i/>
-          <w:szCs w:val="24"/>
-        </w:rPr>
-        <w:t>lion1</w:t>
-      </w:r>
-      <w:r>
-        <w:rPr>
-          <w:szCs w:val="24"/>
-        </w:rPr>
-        <w:t xml:space="preserve">, which is an instance of a lion, having the sense </w:t>
-      </w:r>
-      <w:r>
-        <w:rPr>
-          <w:i/>
-          <w:szCs w:val="24"/>
-        </w:rPr>
-        <w:t>noun_animal</w:t>
-      </w:r>
-      <w:r>
-        <w:rPr>
-          <w:szCs w:val="24"/>
-        </w:rPr>
-        <w:t xml:space="preserve"> is true i.e. the fact </w:t>
-      </w:r>
-      <w:r>
-        <w:rPr>
-          <w:i/>
-          <w:szCs w:val="24"/>
-        </w:rPr>
-        <w:t>lion</w:t>
-      </w:r>
-      <w:r>
-        <w:rPr>
-          <w:i/>
+        <w:t>Let us now discuss in detail how these rules can be generated for all the senses of a concept in the following sub-sections.</w:t>
+      </w:r>
+    </w:p>
+    <w:p>
+      <w:pPr>
+        <w:jc w:val="both"/>
+        <w:rPr>
+          <w:szCs w:val="24"/>
+        </w:rPr>
+      </w:pPr>
+      <w:r>
+        <w:rPr>
+          <w:szCs w:val="24"/>
+        </w:rPr>
+        <w:t>6.4.</w:t>
+      </w:r>
+      <w:r>
+        <w:rPr>
+          <w:szCs w:val="24"/>
+        </w:rPr>
+        <w:t>2</w:t>
+      </w:r>
+      <w:r>
+        <w:rPr>
+          <w:szCs w:val="24"/>
+        </w:rPr>
+        <w:t xml:space="preserve">.1 </w:t>
+      </w:r>
+      <w:r>
+        <w:rPr>
+          <w:i/>
+          <w:szCs w:val="24"/>
+        </w:rPr>
+        <w:t>Generate Hypernym Concept Graph</w:t>
+      </w:r>
+    </w:p>
+    <w:p>
+      <w:pPr>
+        <w:jc w:val="both"/>
+        <w:rPr>
+          <w:szCs w:val="24"/>
+        </w:rPr>
+      </w:pPr>
+      <w:r>
+        <w:rPr>
+          <w:szCs w:val="24"/>
+        </w:rPr>
+        <w:t>The first step to generate Hypernym rules is to generate a hypernym graph from the concepts found in the passage and create a concept bag containing all the hypernyms required for the passage.</w:t>
+      </w:r>
+      <w:r>
+        <w:rPr>
+          <w:szCs w:val="24"/>
+        </w:rPr>
+        <w:t xml:space="preserve"> As hypernyms in WordNet also depend on the different senses of the word, we need to get hypernyms for the different senses of the word as well. As an example, let us consider the concept of a “</w:t>
+      </w:r>
+      <w:r>
+        <w:rPr>
+          <w:i/>
+          <w:szCs w:val="24"/>
+        </w:rPr>
+        <w:t>car</w:t>
+      </w:r>
+      <w:r>
+        <w:rPr>
+          <w:szCs w:val="24"/>
+        </w:rPr>
+        <w:t>”. The word “</w:t>
+      </w:r>
+      <w:r>
+        <w:rPr>
+          <w:i/>
+          <w:szCs w:val="24"/>
+        </w:rPr>
+        <w:t>car</w:t>
+      </w:r>
+      <w:r>
+        <w:rPr>
+          <w:szCs w:val="24"/>
+        </w:rPr>
+        <w:t>” has 5 distinct senses. A car can mean the following things</w:t>
+      </w:r>
+    </w:p>
+    <w:p>
+      <w:pPr>
+        <w:ind w:left="360"/>
+        <w:jc w:val="both"/>
+        <w:rPr>
+          <w:szCs w:val="24"/>
+        </w:rPr>
+      </w:pPr>
+      <w:r>
+        <w:rPr>
+          <w:i/>
+          <w:szCs w:val="24"/>
+        </w:rPr>
+        <w:lastRenderedPageBreak/>
+        <w:t>C.1</w:t>
+      </w:r>
+      <w:r>
+        <w:rPr>
+          <w:szCs w:val="24"/>
+        </w:rPr>
+        <w:tab/>
+      </w:r>
+      <w:r>
+        <w:rPr>
+          <w:szCs w:val="24"/>
+        </w:rPr>
+        <w:t>A motor vehicle with four wheels; usually propelled by an internal combustion engine</w:t>
+      </w:r>
+    </w:p>
+    <w:p>
+      <w:pPr>
+        <w:ind w:left="360"/>
+        <w:jc w:val="both"/>
+        <w:rPr>
+          <w:szCs w:val="24"/>
+        </w:rPr>
+      </w:pPr>
+      <w:r>
+        <w:rPr>
+          <w:i/>
+          <w:szCs w:val="24"/>
+        </w:rPr>
+        <w:t>C.2</w:t>
+      </w:r>
+      <w:r>
+        <w:rPr>
           <w:szCs w:val="24"/>
         </w:rPr>
         <w:t xml:space="preserve"> </w:t>
       </w:r>
       <w:r>
         <w:rPr>
-          <w:i/>
-          <w:szCs w:val="24"/>
-        </w:rPr>
-        <w:t>(lion1, noun_animal)</w:t>
-      </w:r>
-      <w:r>
-        <w:rPr>
-          <w:i/>
+          <w:szCs w:val="24"/>
+        </w:rPr>
+        <w:t>A wheeled vehicle adapted to the rails of railroad (rail car)</w:t>
+      </w:r>
+    </w:p>
+    <w:p>
+      <w:pPr>
+        <w:ind w:left="360"/>
+        <w:jc w:val="both"/>
+        <w:rPr>
+          <w:szCs w:val="24"/>
+        </w:rPr>
+      </w:pPr>
+      <w:r>
+        <w:rPr>
+          <w:i/>
+          <w:szCs w:val="24"/>
+        </w:rPr>
+        <w:t>C.3</w:t>
+      </w:r>
+      <w:r>
+        <w:rPr>
           <w:szCs w:val="24"/>
         </w:rPr>
         <w:t xml:space="preserve"> </w:t>
@@ -26360,139 +26766,83 @@
         <w:rPr>
           <w:szCs w:val="24"/>
         </w:rPr>
-        <w:t>holds then we can infer that “</w:t>
-      </w:r>
-      <w:r>
-        <w:rPr>
-          <w:i/>
-          <w:szCs w:val="24"/>
-        </w:rPr>
-        <w:t>lion1 is an animal</w:t>
-      </w:r>
-      <w:r>
-        <w:rPr>
-          <w:szCs w:val="24"/>
-        </w:rPr>
-        <w:t>” [</w:t>
-      </w:r>
-      <w:r>
-        <w:rPr>
-          <w:i/>
-          <w:szCs w:val="24"/>
-        </w:rPr>
-        <w:t>animal(lion1, noun_tops)</w:t>
-      </w:r>
-      <w:r>
-        <w:rPr>
-          <w:szCs w:val="24"/>
-        </w:rPr>
-        <w:t>] or “</w:t>
-      </w:r>
-      <w:r>
-        <w:rPr>
-          <w:i/>
-          <w:szCs w:val="24"/>
-        </w:rPr>
-        <w:t>lion1 is a living</w:t>
-      </w:r>
-      <w:r>
-        <w:rPr>
-          <w:i/>
+        <w:t>A conveyance for passengers or freight on a cable railway (cable car)</w:t>
+      </w:r>
+    </w:p>
+    <w:p>
+      <w:pPr>
+        <w:ind w:left="360"/>
+        <w:jc w:val="both"/>
+        <w:rPr>
+          <w:szCs w:val="24"/>
+        </w:rPr>
+      </w:pPr>
+      <w:r>
+        <w:rPr>
+          <w:i/>
+          <w:szCs w:val="24"/>
+        </w:rPr>
+        <w:t>C.4</w:t>
+      </w:r>
+      <w:r>
+        <w:rPr>
+          <w:szCs w:val="24"/>
+        </w:rPr>
+        <w:t xml:space="preserve"> A</w:t>
+      </w:r>
+      <w:r>
+        <w:rPr>
+          <w:szCs w:val="24"/>
+        </w:rPr>
+        <w:t xml:space="preserve"> compartment that is suspended from an airship and that carries personnel and the cargo and the power plant</w:t>
+      </w:r>
+      <w:r>
+        <w:rPr>
+          <w:szCs w:val="24"/>
+        </w:rPr>
+        <w:t xml:space="preserve"> (gondola)</w:t>
+      </w:r>
+    </w:p>
+    <w:p>
+      <w:pPr>
+        <w:ind w:left="360"/>
+        <w:jc w:val="both"/>
+        <w:rPr>
+          <w:szCs w:val="24"/>
+        </w:rPr>
+      </w:pPr>
+      <w:r>
+        <w:rPr>
+          <w:i/>
+          <w:szCs w:val="24"/>
+        </w:rPr>
+        <w:t>C.5</w:t>
+      </w:r>
+      <w:r>
+        <w:rPr>
           <w:szCs w:val="24"/>
         </w:rPr>
         <w:t xml:space="preserve"> </w:t>
       </w:r>
       <w:r>
         <w:rPr>
-          <w:i/>
-          <w:szCs w:val="24"/>
-        </w:rPr>
-        <w:t>thing</w:t>
-      </w:r>
-      <w:r>
-        <w:rPr>
-          <w:szCs w:val="24"/>
-        </w:rPr>
-        <w:t>” [</w:t>
-      </w:r>
-      <w:r>
-        <w:rPr>
-          <w:i/>
-          <w:szCs w:val="24"/>
-        </w:rPr>
-        <w:t>living_thing(lion1, noun_tops)</w:t>
-      </w:r>
-      <w:r>
-        <w:rPr>
-          <w:szCs w:val="24"/>
-        </w:rPr>
-        <w:t>]. The above figure just shows rules generated for one of the senses of the concept “</w:t>
-      </w:r>
-      <w:r>
-        <w:rPr>
-          <w:i/>
-          <w:szCs w:val="24"/>
-        </w:rPr>
-        <w:t>lion</w:t>
-      </w:r>
-      <w:r>
-        <w:rPr>
-          <w:szCs w:val="24"/>
-        </w:rPr>
-        <w:t>”. Let us now discuss in detail how these rules can be generated for all the senses of a concept in the following sub-sections.</w:t>
-      </w:r>
-    </w:p>
-    <w:p>
-      <w:pPr>
-        <w:jc w:val="both"/>
-        <w:rPr>
-          <w:szCs w:val="24"/>
-        </w:rPr>
-      </w:pPr>
-      <w:r>
-        <w:rPr>
-          <w:szCs w:val="24"/>
-        </w:rPr>
-        <w:t>6.4.</w:t>
-      </w:r>
-      <w:r>
-        <w:rPr>
-          <w:szCs w:val="24"/>
-        </w:rPr>
-        <w:t>2</w:t>
-      </w:r>
-      <w:r>
-        <w:rPr>
-          <w:szCs w:val="24"/>
-        </w:rPr>
-        <w:t xml:space="preserve">.1 </w:t>
-      </w:r>
-      <w:r>
-        <w:rPr>
-          <w:i/>
-          <w:szCs w:val="24"/>
-        </w:rPr>
-        <w:t>Generate Hypernym Concept Graph</w:t>
-      </w:r>
-    </w:p>
-    <w:p>
-      <w:pPr>
-        <w:jc w:val="both"/>
-        <w:rPr>
-          <w:szCs w:val="24"/>
-        </w:rPr>
-      </w:pPr>
-      <w:r>
-        <w:rPr>
-          <w:szCs w:val="24"/>
-        </w:rPr>
-        <w:t>The first step to generate Hypernym rules is to generate a hypernym graph from the concepts found in the passage and create a concept bag containing all the hypernyms required for the passage.</w:t>
-      </w:r>
-      <w:r>
-        <w:rPr>
-          <w:szCs w:val="24"/>
-        </w:rPr>
-        <w:t xml:space="preserve"> As hypernyms in WordNet also depend on the different senses of the word, we need to get hypernyms for the different senses of the word as well. As an example, let us consider the concept of a “</w:t>
+          <w:szCs w:val="24"/>
+        </w:rPr>
+        <w:t>A compartment where passengers ride up and down (elevator car)</w:t>
+      </w:r>
+    </w:p>
+    <w:p>
+      <w:pPr>
+        <w:jc w:val="both"/>
+        <w:rPr>
+          <w:szCs w:val="24"/>
+        </w:rPr>
+      </w:pPr>
+      <w:r>
+        <w:rPr>
+          <w:szCs w:val="24"/>
+        </w:rPr>
+        <w:t>Here, sense 1 used for a motor vehicle is the most frequently used sense for the word “</w:t>
       </w:r>
       <w:r>
         <w:rPr>
@@ -26505,7 +26855,33 @@
         <w:rPr>
           <w:szCs w:val="24"/>
         </w:rPr>
-        <w:t>”. The word “</w:t>
+        <w:t>”. Now, as “</w:t>
+      </w:r>
+      <w:r>
+        <w:rPr>
+          <w:i/>
+          <w:szCs w:val="24"/>
+        </w:rPr>
+        <w:t>vehicle</w:t>
+      </w:r>
+      <w:r>
+        <w:rPr>
+          <w:szCs w:val="24"/>
+        </w:rPr>
+        <w:t xml:space="preserve">” is a hypernym for sense </w:t>
+      </w:r>
+      <w:r>
+        <w:rPr>
+          <w:i/>
+          <w:szCs w:val="24"/>
+        </w:rPr>
+        <w:t>C.1</w:t>
+      </w:r>
+      <w:r>
+        <w:rPr>
+          <w:szCs w:val="24"/>
+        </w:rPr>
+        <w:t xml:space="preserve"> of “</w:t>
       </w:r>
       <w:r>
         <w:rPr>
@@ -26518,7 +26894,76 @@
         <w:rPr>
           <w:szCs w:val="24"/>
         </w:rPr>
-        <w:t>” has 5 distinct senses. A car can mean the following things</w:t>
+        <w:t>” we can apply the properties of a vehicle like vehicle has capacity, it has mass, it is driven and many more to the “</w:t>
+      </w:r>
+      <w:r>
+        <w:rPr>
+          <w:i/>
+          <w:szCs w:val="24"/>
+        </w:rPr>
+        <w:t>car</w:t>
+      </w:r>
+      <w:r>
+        <w:rPr>
+          <w:szCs w:val="24"/>
+        </w:rPr>
+        <w:t>”, but apart from this meaning, mentioned below, vehicle also has other 3 meanings.</w:t>
+      </w:r>
+    </w:p>
+    <w:p>
+      <w:pPr>
+        <w:ind w:firstLine="360"/>
+        <w:jc w:val="both"/>
+        <w:rPr>
+          <w:szCs w:val="24"/>
+        </w:rPr>
+      </w:pPr>
+      <w:r>
+        <w:rPr>
+          <w:i/>
+          <w:szCs w:val="24"/>
+        </w:rPr>
+        <w:t>V.1</w:t>
+      </w:r>
+      <w:r>
+        <w:rPr>
+          <w:szCs w:val="24"/>
+        </w:rPr>
+        <w:t xml:space="preserve"> </w:t>
+      </w:r>
+      <w:r>
+        <w:rPr>
+          <w:szCs w:val="24"/>
+        </w:rPr>
+        <w:t>A conveyance that transports people or objects</w:t>
+      </w:r>
+    </w:p>
+    <w:p>
+      <w:pPr>
+        <w:ind w:firstLine="360"/>
+        <w:jc w:val="both"/>
+        <w:rPr>
+          <w:szCs w:val="24"/>
+        </w:rPr>
+      </w:pPr>
+      <w:r>
+        <w:rPr>
+          <w:i/>
+          <w:szCs w:val="24"/>
+        </w:rPr>
+        <w:t>V.2</w:t>
+      </w:r>
+      <w:r>
+        <w:rPr>
+          <w:szCs w:val="24"/>
+        </w:rPr>
+        <w:t xml:space="preserve"> </w:t>
+      </w:r>
+      <w:r>
+        <w:rPr>
+          <w:szCs w:val="24"/>
+        </w:rPr>
+        <w:t>A medium for the expression or achievement of something (A vehicle for political views)</w:t>
       </w:r>
     </w:p>
     <w:p>
@@ -26534,388 +26979,177 @@
           <w:i/>
           <w:szCs w:val="24"/>
         </w:rPr>
+        <w:t>V.3</w:t>
+      </w:r>
+      <w:r>
+        <w:rPr>
+          <w:szCs w:val="24"/>
+        </w:rPr>
+        <w:t xml:space="preserve"> </w:t>
+      </w:r>
+      <w:r>
+        <w:rPr>
+          <w:szCs w:val="24"/>
+        </w:rPr>
+        <w:t>A substance that facilitates the use of a drug or pigment or other material that is mixed with it</w:t>
+      </w:r>
+    </w:p>
+    <w:p>
+      <w:pPr>
+        <w:ind w:left="360"/>
+        <w:jc w:val="both"/>
+        <w:rPr>
+          <w:szCs w:val="24"/>
+        </w:rPr>
+      </w:pPr>
+      <w:r>
+        <w:rPr>
+          <w:i/>
+          <w:szCs w:val="24"/>
+        </w:rPr>
+        <w:t>V.4</w:t>
+      </w:r>
+      <w:r>
+        <w:rPr>
+          <w:szCs w:val="24"/>
+        </w:rPr>
+        <w:t xml:space="preserve"> </w:t>
+      </w:r>
+      <w:r>
+        <w:rPr>
+          <w:szCs w:val="24"/>
+        </w:rPr>
+        <w:t>Any inanimate object that can transmit infectious agents from one person to another</w:t>
+      </w:r>
+    </w:p>
+    <w:p>
+      <w:pPr>
+        <w:jc w:val="both"/>
+        <w:rPr>
+          <w:szCs w:val="24"/>
+        </w:rPr>
+      </w:pPr>
+      <w:r>
+        <w:rPr>
+          <w:szCs w:val="24"/>
+        </w:rPr>
+        <w:t xml:space="preserve">From all the above meanings of vehicle only properties of sense </w:t>
+      </w:r>
+      <w:r>
+        <w:rPr>
+          <w:i/>
+          <w:szCs w:val="24"/>
+        </w:rPr>
+        <w:t>V.1</w:t>
+      </w:r>
+      <w:r>
+        <w:rPr>
+          <w:i/>
+          <w:szCs w:val="24"/>
+        </w:rPr>
+        <w:t xml:space="preserve"> </w:t>
+      </w:r>
+      <w:r>
+        <w:rPr>
+          <w:szCs w:val="24"/>
+        </w:rPr>
+        <w:t xml:space="preserve">can be applied to that of car in sense </w:t>
+      </w:r>
+      <w:r>
+        <w:rPr>
+          <w:i/>
+          <w:szCs w:val="24"/>
+        </w:rPr>
         <w:t>C.1</w:t>
       </w:r>
       <w:r>
         <w:rPr>
           <w:szCs w:val="24"/>
         </w:rPr>
-        <w:tab/>
-      </w:r>
-      <w:r>
-        <w:rPr>
-          <w:szCs w:val="24"/>
-        </w:rPr>
-        <w:t>A motor vehicle with four wheels; usually propelled by an internal combustion engine</w:t>
-      </w:r>
-    </w:p>
-    <w:p>
-      <w:pPr>
-        <w:ind w:left="360"/>
-        <w:jc w:val="both"/>
-        <w:rPr>
-          <w:szCs w:val="24"/>
-        </w:rPr>
-      </w:pPr>
-      <w:r>
-        <w:rPr>
-          <w:i/>
+        <w:t xml:space="preserve">, thus also considering the sense of the entity while extracting knowledge from WordNet is crucial. Below is the algorithm mentioned to collect hypernyms of all the concepts in the text. In the algorithm, we go over all the senses of the word under consideration and add its hypernyms to the </w:t>
+      </w:r>
+      <w:r>
+        <w:rPr>
+          <w:szCs w:val="24"/>
+        </w:rPr>
+        <w:t>bag of concepts</w:t>
+      </w:r>
+      <w:r>
+        <w:rPr>
+          <w:szCs w:val="24"/>
+        </w:rPr>
+        <w:t>. We will then use this concept bag to generate the graph through aggregation as described in the next section.</w:t>
+      </w:r>
+      <w:r>
+        <w:rPr>
+          <w:szCs w:val="24"/>
+        </w:rPr>
+        <w:t xml:space="preserve"> </w:t>
+      </w:r>
+    </w:p>
+    <w:p>
+      <w:pPr>
+        <w:jc w:val="both"/>
+        <w:rPr>
+          <w:szCs w:val="24"/>
+        </w:rPr>
+      </w:pPr>
+      <w:r>
+        <w:rPr>
           <w:szCs w:val="24"/>
         </w:rPr>
         <w:lastRenderedPageBreak/>
-        <w:t>C.2</w:t>
-      </w:r>
-      <w:r>
-        <w:rPr>
-          <w:szCs w:val="24"/>
-        </w:rPr>
-        <w:t xml:space="preserve"> </w:t>
-      </w:r>
-      <w:r>
-        <w:rPr>
-          <w:szCs w:val="24"/>
-        </w:rPr>
-        <w:t>A wheeled vehicle adapted to the rails of railroad (rail car)</w:t>
-      </w:r>
-    </w:p>
-    <w:p>
-      <w:pPr>
-        <w:ind w:left="360"/>
-        <w:jc w:val="both"/>
-        <w:rPr>
-          <w:szCs w:val="24"/>
-        </w:rPr>
-      </w:pPr>
-      <w:r>
-        <w:rPr>
-          <w:i/>
-          <w:szCs w:val="24"/>
-        </w:rPr>
-        <w:t>C.3</w:t>
-      </w:r>
-      <w:r>
-        <w:rPr>
-          <w:szCs w:val="24"/>
-        </w:rPr>
-        <w:t xml:space="preserve"> </w:t>
-      </w:r>
-      <w:r>
-        <w:rPr>
-          <w:szCs w:val="24"/>
-        </w:rPr>
-        <w:t>A conveyance for passengers or freight on a cable railway (cable car)</w:t>
-      </w:r>
-    </w:p>
-    <w:p>
-      <w:pPr>
-        <w:ind w:left="360"/>
-        <w:jc w:val="both"/>
-        <w:rPr>
-          <w:szCs w:val="24"/>
-        </w:rPr>
-      </w:pPr>
-      <w:r>
-        <w:rPr>
-          <w:i/>
-          <w:szCs w:val="24"/>
-        </w:rPr>
-        <w:t>C.4</w:t>
-      </w:r>
-      <w:r>
-        <w:rPr>
-          <w:szCs w:val="24"/>
-        </w:rPr>
-        <w:t xml:space="preserve"> A</w:t>
-      </w:r>
-      <w:r>
-        <w:rPr>
-          <w:szCs w:val="24"/>
-        </w:rPr>
-        <w:t xml:space="preserve"> compartment that is suspended from an airship and that carries personnel and the cargo and the power plant</w:t>
-      </w:r>
-      <w:r>
-        <w:rPr>
-          <w:szCs w:val="24"/>
-        </w:rPr>
-        <w:t xml:space="preserve"> (gondola)</w:t>
-      </w:r>
-    </w:p>
-    <w:p>
-      <w:pPr>
-        <w:ind w:left="360"/>
-        <w:jc w:val="both"/>
-        <w:rPr>
-          <w:szCs w:val="24"/>
-        </w:rPr>
-      </w:pPr>
-      <w:r>
-        <w:rPr>
-          <w:i/>
-          <w:szCs w:val="24"/>
-        </w:rPr>
-        <w:t>C.5</w:t>
-      </w:r>
-      <w:r>
-        <w:rPr>
-          <w:szCs w:val="24"/>
-        </w:rPr>
-        <w:t xml:space="preserve"> </w:t>
-      </w:r>
-      <w:r>
-        <w:rPr>
-          <w:szCs w:val="24"/>
-        </w:rPr>
-        <w:t>A compartment where passengers ride up and down (elevator car)</w:t>
-      </w:r>
-    </w:p>
-    <w:p>
-      <w:pPr>
-        <w:jc w:val="both"/>
-        <w:rPr>
-          <w:szCs w:val="24"/>
-        </w:rPr>
-      </w:pPr>
-      <w:r>
-        <w:rPr>
-          <w:szCs w:val="24"/>
-        </w:rPr>
-        <w:t>Here, sense 1 used for a motor vehicle is the most frequently used sense for the word “</w:t>
-      </w:r>
-      <w:r>
-        <w:rPr>
-          <w:i/>
-          <w:szCs w:val="24"/>
-        </w:rPr>
-        <w:t>car</w:t>
-      </w:r>
-      <w:r>
-        <w:rPr>
-          <w:szCs w:val="24"/>
-        </w:rPr>
-        <w:t>”. Now, as “</w:t>
-      </w:r>
-      <w:r>
-        <w:rPr>
-          <w:i/>
-          <w:szCs w:val="24"/>
-        </w:rPr>
-        <w:t>vehicle</w:t>
-      </w:r>
-      <w:r>
-        <w:rPr>
-          <w:szCs w:val="24"/>
-        </w:rPr>
-        <w:t xml:space="preserve">” is a hypernym for sense </w:t>
-      </w:r>
-      <w:r>
-        <w:rPr>
-          <w:i/>
-          <w:szCs w:val="24"/>
-        </w:rPr>
-        <w:t>C.1</w:t>
-      </w:r>
-      <w:r>
-        <w:rPr>
-          <w:szCs w:val="24"/>
-        </w:rPr>
-        <w:t xml:space="preserve"> of “</w:t>
-      </w:r>
-      <w:r>
-        <w:rPr>
-          <w:i/>
-          <w:szCs w:val="24"/>
-        </w:rPr>
-        <w:t>car</w:t>
-      </w:r>
-      <w:r>
-        <w:rPr>
-          <w:szCs w:val="24"/>
-        </w:rPr>
-        <w:t>” we can apply the properties of a vehicle like vehicle has capacity, it has mass, it is driven and many more to the “</w:t>
-      </w:r>
-      <w:r>
-        <w:rPr>
-          <w:i/>
-          <w:szCs w:val="24"/>
-        </w:rPr>
-        <w:t>car</w:t>
-      </w:r>
-      <w:r>
-        <w:rPr>
-          <w:szCs w:val="24"/>
-        </w:rPr>
-        <w:t>”, but apart from this meaning, mentioned below, vehicle also has other 3 meanings.</w:t>
-      </w:r>
-    </w:p>
-    <w:p>
-      <w:pPr>
-        <w:ind w:firstLine="360"/>
-        <w:jc w:val="both"/>
-        <w:rPr>
-          <w:szCs w:val="24"/>
-        </w:rPr>
-      </w:pPr>
-      <w:r>
-        <w:rPr>
-          <w:i/>
-          <w:szCs w:val="24"/>
-        </w:rPr>
-        <w:t>V.1</w:t>
-      </w:r>
-      <w:r>
-        <w:rPr>
-          <w:szCs w:val="24"/>
-        </w:rPr>
-        <w:t xml:space="preserve"> </w:t>
-      </w:r>
-      <w:r>
-        <w:rPr>
-          <w:szCs w:val="24"/>
-        </w:rPr>
-        <w:t>A conveyance that transports people or objects</w:t>
-      </w:r>
-    </w:p>
-    <w:p>
-      <w:pPr>
-        <w:ind w:firstLine="360"/>
-        <w:jc w:val="both"/>
-        <w:rPr>
-          <w:szCs w:val="24"/>
-        </w:rPr>
-      </w:pPr>
-      <w:r>
-        <w:rPr>
-          <w:i/>
-          <w:szCs w:val="24"/>
-        </w:rPr>
-        <w:t>V.2</w:t>
-      </w:r>
-      <w:r>
-        <w:rPr>
-          <w:szCs w:val="24"/>
-        </w:rPr>
-        <w:t xml:space="preserve"> </w:t>
-      </w:r>
-      <w:r>
-        <w:rPr>
-          <w:szCs w:val="24"/>
-        </w:rPr>
-        <w:t>A medium for the expression or achievement of something (A vehicle for political views)</w:t>
-      </w:r>
-    </w:p>
-    <w:p>
-      <w:pPr>
-        <w:ind w:left="360"/>
-        <w:jc w:val="both"/>
-        <w:rPr>
-          <w:szCs w:val="24"/>
-        </w:rPr>
-      </w:pPr>
-      <w:r>
-        <w:rPr>
-          <w:i/>
-          <w:szCs w:val="24"/>
-        </w:rPr>
-        <w:t>V.3</w:t>
-      </w:r>
-      <w:r>
-        <w:rPr>
-          <w:szCs w:val="24"/>
-        </w:rPr>
-        <w:t xml:space="preserve"> </w:t>
-      </w:r>
-      <w:r>
-        <w:rPr>
-          <w:szCs w:val="24"/>
-        </w:rPr>
-        <w:t>A substance that facilitates the use of a drug or pigment or other material that is mixed with it</w:t>
-      </w:r>
-    </w:p>
-    <w:p>
-      <w:pPr>
-        <w:ind w:left="360"/>
-        <w:jc w:val="both"/>
-        <w:rPr>
-          <w:szCs w:val="24"/>
-        </w:rPr>
-      </w:pPr>
-      <w:r>
-        <w:rPr>
-          <w:i/>
-          <w:szCs w:val="24"/>
-        </w:rPr>
-        <w:t>V.4</w:t>
-      </w:r>
-      <w:r>
-        <w:rPr>
-          <w:szCs w:val="24"/>
-        </w:rPr>
-        <w:t xml:space="preserve"> </w:t>
-      </w:r>
-      <w:r>
-        <w:rPr>
-          <w:szCs w:val="24"/>
-        </w:rPr>
-        <w:t>Any inanimate object that can transmit infectious agents from one person to another</w:t>
-      </w:r>
-    </w:p>
-    <w:p>
-      <w:pPr>
-        <w:jc w:val="both"/>
-        <w:rPr>
-          <w:szCs w:val="24"/>
-        </w:rPr>
-      </w:pPr>
-      <w:r>
-        <w:rPr>
-          <w:szCs w:val="24"/>
-        </w:rPr>
-        <w:t xml:space="preserve">From all the above meanings of vehicle only properties of sense </w:t>
-      </w:r>
-      <w:r>
-        <w:rPr>
-          <w:i/>
-          <w:szCs w:val="24"/>
-        </w:rPr>
-        <w:t>V.1</w:t>
-      </w:r>
-      <w:r>
-        <w:rPr>
-          <w:i/>
-          <w:szCs w:val="24"/>
-        </w:rPr>
-        <w:t xml:space="preserve"> </w:t>
-      </w:r>
-      <w:r>
-        <w:rPr>
-          <w:szCs w:val="24"/>
-        </w:rPr>
-        <w:t xml:space="preserve">can be applied to that of car in sense </w:t>
-      </w:r>
-      <w:r>
-        <w:rPr>
-          <w:i/>
-          <w:szCs w:val="24"/>
-        </w:rPr>
-        <w:t>C.1</w:t>
-      </w:r>
-      <w:r>
-        <w:rPr>
-          <w:szCs w:val="24"/>
-        </w:rPr>
-        <w:t xml:space="preserve">, thus also considering the sense of the entity while extracting knowledge from WordNet is crucial. Below is the algorithm mentioned to collect hypernyms of all the concepts in the text. In the algorithm, we go over all the senses of the word under consideration and add its hypernyms to the </w:t>
-      </w:r>
-      <w:r>
-        <w:rPr>
-          <w:szCs w:val="24"/>
-        </w:rPr>
-        <w:t>bag of concepts</w:t>
-      </w:r>
-      <w:r>
-        <w:rPr>
-          <w:szCs w:val="24"/>
-        </w:rPr>
-        <w:t>. We will then use this concept bag to generate the graph through aggregation as described in the next section.</w:t>
+        <w:t xml:space="preserve">The </w:t>
+      </w:r>
+      <w:r>
+        <w:rPr>
+          <w:i/>
+          <w:szCs w:val="24"/>
+        </w:rPr>
+        <w:t>GetHypernyms</w:t>
+      </w:r>
+      <w:r>
+        <w:rPr>
+          <w:szCs w:val="24"/>
+        </w:rPr>
+        <w:t xml:space="preserve"> procedure used in the </w:t>
+      </w:r>
+      <w:r>
+        <w:rPr>
+          <w:szCs w:val="24"/>
+        </w:rPr>
+        <w:t xml:space="preserve">Figure 6.4 </w:t>
+      </w:r>
+      <w:r>
+        <w:rPr>
+          <w:szCs w:val="24"/>
+        </w:rPr>
+        <w:t xml:space="preserve">is a recursive method that keeps on retrieving Hypernyms for the concept till it reaches </w:t>
+      </w:r>
+      <w:r>
+        <w:rPr>
+          <w:szCs w:val="24"/>
+        </w:rPr>
+        <w:t>‘</w:t>
+      </w:r>
+      <w:r>
+        <w:rPr>
+          <w:i/>
+          <w:szCs w:val="24"/>
+        </w:rPr>
+        <w:t>entity</w:t>
+      </w:r>
+      <w:r>
+        <w:rPr>
+          <w:szCs w:val="24"/>
+        </w:rPr>
+        <w:t>’</w:t>
+      </w:r>
+      <w:r>
+        <w:rPr>
+          <w:szCs w:val="24"/>
+        </w:rPr>
+        <w:t>, which is the root of all nouns in the WordNet Ontology.</w:t>
       </w:r>
     </w:p>
     <w:p>
@@ -26932,7 +27166,6 @@
           <w:noProof/>
           <w:szCs w:val="24"/>
         </w:rPr>
-        <w:lastRenderedPageBreak/>
         <w:drawing>
           <wp:inline distT="0" distB="0" distL="0" distR="0" wp14:anchorId="4F38836D" wp14:editId="4616D220">
             <wp:extent cx="3499607" cy="1823190"/>
@@ -27005,84 +27238,52 @@
         <w:rPr>
           <w:szCs w:val="24"/>
         </w:rPr>
-        <w:t xml:space="preserve">The </w:t>
-      </w:r>
-      <w:r>
-        <w:rPr>
-          <w:i/>
-          <w:szCs w:val="24"/>
-        </w:rPr>
-        <w:t>GetHypernyms</w:t>
-      </w:r>
-      <w:r>
-        <w:rPr>
-          <w:szCs w:val="24"/>
-        </w:rPr>
-        <w:t xml:space="preserve"> procedure used in the above procedure is a recursive method that keeps on retrieving Hypernyms for the concept till it reaches </w:t>
-      </w:r>
-      <w:r>
-        <w:rPr>
-          <w:szCs w:val="24"/>
-        </w:rPr>
-        <w:t>‘</w:t>
-      </w:r>
-      <w:r>
-        <w:rPr>
-          <w:i/>
-          <w:szCs w:val="24"/>
-        </w:rPr>
-        <w:t>entity</w:t>
-      </w:r>
-      <w:r>
-        <w:rPr>
+        <w:t>In this procedure</w:t>
+      </w:r>
+      <w:r>
+        <w:rPr>
+          <w:szCs w:val="24"/>
+        </w:rPr>
+        <w:t xml:space="preserve"> mentioned in Figure 6.5</w:t>
+      </w:r>
+      <w:r>
+        <w:rPr>
+          <w:szCs w:val="24"/>
+        </w:rPr>
+        <w:t>, hypernyms are selected from a set of all hypernyms that either belong to the current sense or are hypernyms belonging to the “</w:t>
+      </w:r>
+      <w:proofErr w:type="gramStart"/>
+      <w:r>
+        <w:rPr>
+          <w:szCs w:val="24"/>
+        </w:rPr>
+        <w:t>noun.Tops</w:t>
+      </w:r>
+      <w:proofErr w:type="gramEnd"/>
+      <w:r>
+        <w:rPr>
+          <w:szCs w:val="24"/>
+        </w:rPr>
+        <w:t>” group. The current concept is then connected with its ‘</w:t>
+      </w:r>
+      <w:proofErr w:type="spellStart"/>
+      <w:r>
+        <w:rPr>
+          <w:i/>
+          <w:szCs w:val="24"/>
+        </w:rPr>
+        <w:t>parentConcept</w:t>
+      </w:r>
+      <w:proofErr w:type="spellEnd"/>
+      <w:r>
+        <w:rPr>
+          <w:i/>
           <w:szCs w:val="24"/>
         </w:rPr>
         <w:t>’</w:t>
       </w:r>
       <w:r>
         <w:rPr>
-          <w:szCs w:val="24"/>
-        </w:rPr>
-        <w:t>, which is the root of all nouns in the WordNet Ontology.</w:t>
-      </w:r>
-      <w:r>
-        <w:rPr>
-          <w:szCs w:val="24"/>
-        </w:rPr>
-        <w:t xml:space="preserve"> In this procedure, hypernyms are selected from a set of all hypernyms that either belong to the current sense or are hypernyms belonging to the “</w:t>
-      </w:r>
-      <w:proofErr w:type="gramStart"/>
-      <w:r>
-        <w:rPr>
-          <w:szCs w:val="24"/>
-        </w:rPr>
-        <w:t>noun.Tops</w:t>
-      </w:r>
-      <w:proofErr w:type="gramEnd"/>
-      <w:r>
-        <w:rPr>
-          <w:szCs w:val="24"/>
-        </w:rPr>
-        <w:t>” group. The current concept is then connected with its ‘</w:t>
-      </w:r>
-      <w:proofErr w:type="spellStart"/>
-      <w:r>
-        <w:rPr>
-          <w:i/>
-          <w:szCs w:val="24"/>
-        </w:rPr>
-        <w:t>parentConcept</w:t>
-      </w:r>
-      <w:proofErr w:type="spellEnd"/>
-      <w:r>
-        <w:rPr>
-          <w:i/>
-          <w:szCs w:val="24"/>
-        </w:rPr>
-        <w:t>’</w:t>
-      </w:r>
-      <w:r>
-        <w:rPr>
           <w:i/>
           <w:szCs w:val="24"/>
         </w:rPr>
@@ -27349,14 +27550,14 @@
         </w:rPr>
         <w:t xml:space="preserve"> physical_entity </w:t>
       </w:r>
-      <w:bookmarkStart w:id="12" w:name="_Hlk510486990"/>
+      <w:bookmarkStart w:id="13" w:name="_Hlk510486990"/>
       <w:r>
         <w:rPr>
           <w:szCs w:val="24"/>
         </w:rPr>
         <w:sym w:font="Wingdings" w:char="F0E0"/>
       </w:r>
-      <w:bookmarkEnd w:id="12"/>
+      <w:bookmarkEnd w:id="13"/>
       <w:r>
         <w:rPr>
           <w:szCs w:val="24"/>
@@ -27383,7 +27584,6 @@
         <w:rPr>
           <w:szCs w:val="24"/>
         </w:rPr>
-        <w:lastRenderedPageBreak/>
         <w:t>Sense 2: (</w:t>
       </w:r>
       <w:r>
@@ -27903,20 +28103,32 @@
         <w:rPr>
           <w:szCs w:val="24"/>
         </w:rPr>
-        <w:t xml:space="preserve">In this step, we look at all the concepts in the concept bag and aggregate the concepts that have the same base word but have multiple senses under the same umbrella term. By doing this we can now represent a graph where all the concepts form nodes of the graph and the edges of the graph indicate different senses. The edges in this graph are directed edges going from a more specific concept to </w:t>
+        <w:t xml:space="preserve">In this step, we look at all the concepts in the concept bag and aggregate the concepts that have the same base word but have multiple senses under the same umbrella term. By doing this we can now represent a graph where all the concepts form nodes of the graph and the edges of the graph indicate </w:t>
       </w:r>
       <w:r>
         <w:rPr>
           <w:szCs w:val="24"/>
         </w:rPr>
         <w:lastRenderedPageBreak/>
-        <w:t>a more general concept or the hypernym for a sense of the word.</w:t>
-      </w:r>
-      <w:r>
-        <w:rPr>
-          <w:szCs w:val="24"/>
-        </w:rPr>
-        <w:t xml:space="preserve"> The following graph is formed after merging the 4 senses mentioned above.</w:t>
+        <w:t>different senses. The edges in this graph are directed edges going from a more specific concept to a more general concept or the hypernym for a sense of the word.</w:t>
+      </w:r>
+      <w:r>
+        <w:rPr>
+          <w:szCs w:val="24"/>
+        </w:rPr>
+        <w:t xml:space="preserve"> The graph </w:t>
+      </w:r>
+      <w:r>
+        <w:rPr>
+          <w:szCs w:val="24"/>
+        </w:rPr>
+        <w:t xml:space="preserve">in Figure 6.6 </w:t>
+      </w:r>
+      <w:r>
+        <w:rPr>
+          <w:szCs w:val="24"/>
+        </w:rPr>
+        <w:t>is formed after merging the 4 senses mentioned above.</w:t>
       </w:r>
     </w:p>
     <w:p>
@@ -27998,7 +28210,19 @@
         <w:rPr>
           <w:szCs w:val="24"/>
         </w:rPr>
-        <w:t>From the above graph we can see how the concepts are connected to each other under the hypernymy relation. In this graph we can see the closer the senses are to each other, the earlier they get merged into a higher-level concept. As an example, the senses of “</w:t>
+        <w:t xml:space="preserve">From the </w:t>
+      </w:r>
+      <w:r>
+        <w:rPr>
+          <w:szCs w:val="24"/>
+        </w:rPr>
+        <w:t xml:space="preserve">Figure 6.6, </w:t>
+      </w:r>
+      <w:r>
+        <w:rPr>
+          <w:szCs w:val="24"/>
+        </w:rPr>
+        <w:t>we can see how the concepts are connected to each other under the hypernymy relation. In this graph we can see the closer the senses are to each other, the earlier they get merged into a higher-level concept. As an example, the senses of “</w:t>
       </w:r>
       <w:r>
         <w:rPr>
@@ -29569,7 +29793,7 @@
           <w:szCs w:val="24"/>
         </w:rPr>
       </w:pPr>
-      <w:bookmarkStart w:id="13" w:name="_Hlk510735336"/>
+      <w:bookmarkStart w:id="14" w:name="_Hlk510735336"/>
       <w:r>
         <w:rPr>
           <w:i/>
@@ -29585,7 +29809,7 @@
         </w:rPr>
         <w:t>i</w:t>
       </w:r>
-      <w:bookmarkEnd w:id="13"/>
+      <w:bookmarkEnd w:id="14"/>
       <w:r>
         <w:rPr>
           <w:i/>
@@ -30159,7 +30383,19 @@
         <w:rPr>
           <w:szCs w:val="24"/>
         </w:rPr>
-        <w:t xml:space="preserve"> concept as given below</w:t>
+        <w:t xml:space="preserve"> concept as given </w:t>
+      </w:r>
+      <w:r>
+        <w:rPr>
+          <w:szCs w:val="24"/>
+        </w:rPr>
+        <w:t>in the Figure 6.7</w:t>
+      </w:r>
+      <w:r>
+        <w:rPr>
+          <w:szCs w:val="24"/>
+        </w:rPr>
+        <w:t>.</w:t>
       </w:r>
     </w:p>
     <w:p>
@@ -32993,7 +33229,13 @@
         <w:rPr>
           <w:szCs w:val="24"/>
         </w:rPr>
-        <w:t>Blooms taxonomy provides an important framework to focus on the higher order of thinking. This taxonomy is divided into 6 different levels. These levels consist of keywords that define a critical level of thinking. These 6 levels are as follows</w:t>
+        <w:t xml:space="preserve">Blooms taxonomy provides an important framework to focus on the higher order of thinking. This taxonomy is divided into 6 different levels. These levels consist of keywords that define a critical level of thinking. These 6 levels are </w:t>
+      </w:r>
+      <w:r>
+        <w:rPr>
+          <w:szCs w:val="24"/>
+        </w:rPr>
+        <w:t>shown in Figure 7.1.</w:t>
       </w:r>
     </w:p>
     <w:p>
@@ -38088,7 +38330,7 @@
         </w:rPr>
         <w:t xml:space="preserve">, </w:t>
       </w:r>
-      <w:bookmarkStart w:id="14" w:name="_Hlk510817954"/>
+      <w:bookmarkStart w:id="15" w:name="_Hlk510817954"/>
       <w:r>
         <w:rPr>
           <w:i/>
@@ -38104,7 +38346,7 @@
         </w:rPr>
         <w:t>k</w:t>
       </w:r>
-      <w:bookmarkEnd w:id="14"/>
+      <w:bookmarkEnd w:id="15"/>
       <w:r>
         <w:rPr>
           <w:i/>
@@ -41699,7 +41941,7 @@
           <w:szCs w:val="24"/>
         </w:rPr>
       </w:pPr>
-      <w:bookmarkStart w:id="15" w:name="_Hlk510827143"/>
+      <w:bookmarkStart w:id="16" w:name="_Hlk510827143"/>
       <w:r>
         <w:rPr>
           <w:i/>
@@ -41721,7 +41963,7 @@
         </w:rPr>
         <w:t>(E2, borough, of, new_york_city)</w:t>
       </w:r>
-      <w:bookmarkEnd w:id="15"/>
+      <w:bookmarkEnd w:id="16"/>
       <w:r>
         <w:rPr>
           <w:i/>
@@ -48426,7 +48668,6 @@
           <w:szCs w:val="24"/>
         </w:rPr>
       </w:pPr>
-      <w:bookmarkStart w:id="16" w:name="_GoBack"/>
       <w:r>
         <w:rPr>
           <w:szCs w:val="24"/>
@@ -48434,7 +48675,6 @@
         <w:t>9.2.9 Answering complex questions</w:t>
       </w:r>
     </w:p>
-    <w:bookmarkEnd w:id="16"/>
     <w:p>
       <w:pPr>
         <w:jc w:val="both"/>
@@ -56836,7 +57076,7 @@
 </file>
 
 <file path=customXml/itemProps1.xml><?xml version="1.0" encoding="utf-8"?>
-<ds:datastoreItem xmlns:ds="http://schemas.openxmlformats.org/officeDocument/2006/customXml" ds:itemID="{8097E24F-9645-45FF-AB15-E72B1CA929E2}">
+<ds:datastoreItem xmlns:ds="http://schemas.openxmlformats.org/officeDocument/2006/customXml" ds:itemID="{F09B83E3-9A12-471D-B5D9-35597395E2E3}">
   <ds:schemaRefs>
     <ds:schemaRef ds:uri="http://schemas.openxmlformats.org/officeDocument/2006/bibliography"/>
   </ds:schemaRefs>

</xml_diff>